<commit_message>
Updated Location page to use TedGustaf Google Map editor
</commit_message>
<xml_diff>
--- a/Release Notes/Alloy 9 Demo Site.docx
+++ b/Release Notes/Alloy 9 Demo Site.docx
@@ -74,6 +74,12 @@
           <w:i/>
         </w:rPr>
       </w:pPr>
+      <w:r>
+        <w:rPr>
+          <w:i/>
+        </w:rPr>
+        <w:t>This is now targeting .NET Framework 4.5.2</w:t>
+      </w:r>
     </w:p>
     <w:p>
       <w:pPr>
@@ -145,17 +151,17 @@
           <w:ilvl w:val="0"/>
           <w:numId w:val="6"/>
         </w:numPr>
-        <w:spacing w:after="100" w:afterAutospacing="1"/>
-        <w:contextualSpacing w:val="0"/>
-        <w:rPr>
-          <w:rFonts w:eastAsia="Times New Roman"/>
-        </w:rPr>
-      </w:pPr>
-      <w:r>
-        <w:rPr>
-          <w:rFonts w:eastAsia="Times New Roman"/>
-        </w:rPr>
-        <w:t>SiteAttention SEO</w:t>
+        <w:spacing w:before="100" w:beforeAutospacing="1" w:after="100" w:afterAutospacing="1"/>
+        <w:contextualSpacing w:val="0"/>
+        <w:rPr>
+          <w:rFonts w:eastAsia="Times New Roman"/>
+        </w:rPr>
+      </w:pPr>
+      <w:r>
+        <w:rPr>
+          <w:rFonts w:eastAsia="Times New Roman"/>
+        </w:rPr>
+        <w:t>Social Reach</w:t>
       </w:r>
     </w:p>
     <w:p>
@@ -171,12 +177,14 @@
           <w:rFonts w:eastAsia="Times New Roman"/>
         </w:rPr>
       </w:pPr>
-      <w:r>
-        <w:rPr>
-          <w:rFonts w:eastAsia="Times New Roman"/>
-        </w:rPr>
-        <w:t>Social Reach</w:t>
-      </w:r>
+      <w:proofErr w:type="spellStart"/>
+      <w:r>
+        <w:rPr>
+          <w:rFonts w:eastAsia="Times New Roman"/>
+        </w:rPr>
+        <w:t>PowerSlice</w:t>
+      </w:r>
+      <w:proofErr w:type="spellEnd"/>
     </w:p>
     <w:p>
       <w:pPr>
@@ -195,7 +203,7 @@
         <w:rPr>
           <w:rFonts w:eastAsia="Times New Roman"/>
         </w:rPr>
-        <w:t>PowerSlice</w:t>
+        <w:t>Projects</w:t>
       </w:r>
     </w:p>
     <w:p>
@@ -215,7 +223,7 @@
         <w:rPr>
           <w:rFonts w:eastAsia="Times New Roman"/>
         </w:rPr>
-        <w:t>Projects</w:t>
+        <w:t>Languages</w:t>
       </w:r>
     </w:p>
     <w:p>
@@ -235,7 +243,7 @@
         <w:rPr>
           <w:rFonts w:eastAsia="Times New Roman"/>
         </w:rPr>
-        <w:t>Content Collaboration</w:t>
+        <w:t>Find</w:t>
       </w:r>
     </w:p>
     <w:p>
@@ -251,12 +259,14 @@
           <w:rFonts w:eastAsia="Times New Roman"/>
         </w:rPr>
       </w:pPr>
-      <w:r>
-        <w:rPr>
-          <w:rFonts w:eastAsia="Times New Roman"/>
-        </w:rPr>
-        <w:t>Languages</w:t>
-      </w:r>
+      <w:proofErr w:type="spellStart"/>
+      <w:r>
+        <w:rPr>
+          <w:rFonts w:eastAsia="Times New Roman"/>
+        </w:rPr>
+        <w:t>MenuPin</w:t>
+      </w:r>
+      <w:proofErr w:type="spellEnd"/>
     </w:p>
     <w:p>
       <w:pPr>
@@ -275,7 +285,7 @@
         <w:rPr>
           <w:rFonts w:eastAsia="Times New Roman"/>
         </w:rPr>
-        <w:t>Find</w:t>
+        <w:t>Carousel</w:t>
       </w:r>
     </w:p>
     <w:p>
@@ -295,7 +305,7 @@
         <w:rPr>
           <w:rFonts w:eastAsia="Times New Roman"/>
         </w:rPr>
-        <w:t>MenuPin</w:t>
+        <w:t>RSS Reader</w:t>
       </w:r>
     </w:p>
     <w:p>
@@ -315,7 +325,7 @@
         <w:rPr>
           <w:rFonts w:eastAsia="Times New Roman"/>
         </w:rPr>
-        <w:t>Carousel</w:t>
+        <w:t>Blog</w:t>
       </w:r>
     </w:p>
     <w:p>
@@ -335,7 +345,7 @@
         <w:rPr>
           <w:rFonts w:eastAsia="Times New Roman"/>
         </w:rPr>
-        <w:t>RSS Reader</w:t>
+        <w:t>Tree Icons</w:t>
       </w:r>
     </w:p>
     <w:p>
@@ -355,7 +365,7 @@
         <w:rPr>
           <w:rFonts w:eastAsia="Times New Roman"/>
         </w:rPr>
-        <w:t>Blog</w:t>
+        <w:t>Live Monitor</w:t>
       </w:r>
     </w:p>
     <w:p>
@@ -375,7 +385,7 @@
         <w:rPr>
           <w:rFonts w:eastAsia="Times New Roman"/>
         </w:rPr>
-        <w:t>Tree Icons</w:t>
+        <w:t>Styles Properties</w:t>
       </w:r>
     </w:p>
     <w:p>
@@ -391,11 +401,19 @@
           <w:rFonts w:eastAsia="Times New Roman"/>
         </w:rPr>
       </w:pPr>
-      <w:r>
-        <w:rPr>
-          <w:rFonts w:eastAsia="Times New Roman"/>
-        </w:rPr>
-        <w:t>Live Monitor</w:t>
+      <w:proofErr w:type="spellStart"/>
+      <w:r>
+        <w:rPr>
+          <w:rFonts w:eastAsia="Times New Roman"/>
+        </w:rPr>
+        <w:t>SocialFeedBlock</w:t>
+      </w:r>
+      <w:proofErr w:type="spellEnd"/>
+      <w:r>
+        <w:rPr>
+          <w:rFonts w:eastAsia="Times New Roman"/>
+        </w:rPr>
+        <w:t xml:space="preserve"> to show Twitter, LinkedIn, Facebook feeds</w:t>
       </w:r>
     </w:p>
     <w:p>
@@ -415,7 +433,13 @@
         <w:rPr>
           <w:rFonts w:eastAsia="Times New Roman"/>
         </w:rPr>
-        <w:t>Styles Properties</w:t>
+        <w:t>Apple Watch Display Channe</w:t>
+      </w:r>
+      <w:r>
+        <w:rPr>
+          <w:rFonts w:eastAsia="Times New Roman"/>
+        </w:rPr>
+        <w:t>l</w:t>
       </w:r>
     </w:p>
     <w:p>
@@ -431,11 +455,25 @@
           <w:rFonts w:eastAsia="Times New Roman"/>
         </w:rPr>
       </w:pPr>
-      <w:r>
-        <w:rPr>
-          <w:rFonts w:eastAsia="Times New Roman"/>
-        </w:rPr>
-        <w:t>SocialFeedBlock to show Twitter, LinkedIn, Facebook feeds</w:t>
+      <w:proofErr w:type="spellStart"/>
+      <w:r>
+        <w:rPr>
+          <w:rFonts w:eastAsia="Times New Roman"/>
+        </w:rPr>
+        <w:t>Geta</w:t>
+      </w:r>
+      <w:proofErr w:type="spellEnd"/>
+      <w:r>
+        <w:rPr>
+          <w:rFonts w:eastAsia="Times New Roman"/>
+        </w:rPr>
+        <w:t xml:space="preserve"> </w:t>
+      </w:r>
+      <w:r>
+        <w:rPr>
+          <w:rFonts w:eastAsia="Times New Roman"/>
+        </w:rPr>
+        <w:t>SEO Sitemaps</w:t>
       </w:r>
     </w:p>
     <w:p>
@@ -455,7 +493,7 @@
         <w:rPr>
           <w:rFonts w:eastAsia="Times New Roman"/>
         </w:rPr>
-        <w:t>Apple Watch Display Channel</w:t>
+        <w:t>Possible Robots.txt Handler</w:t>
       </w:r>
     </w:p>
     <w:p>
@@ -475,7 +513,7 @@
         <w:rPr>
           <w:rFonts w:eastAsia="Times New Roman"/>
         </w:rPr>
-        <w:t>Disable Indexing job</w:t>
+        <w:t>Employee search and listing</w:t>
       </w:r>
     </w:p>
     <w:p>
@@ -495,13 +533,7 @@
         <w:rPr>
           <w:rFonts w:eastAsia="Times New Roman"/>
         </w:rPr>
-        <w:t xml:space="preserve">Geta </w:t>
-      </w:r>
-      <w:r>
-        <w:rPr>
-          <w:rFonts w:eastAsia="Times New Roman"/>
-        </w:rPr>
-        <w:t>SEO Sitemaps</w:t>
+        <w:t>Location finder</w:t>
       </w:r>
     </w:p>
     <w:p>
@@ -515,13 +547,22 @@
         <w:contextualSpacing w:val="0"/>
         <w:rPr>
           <w:rFonts w:eastAsia="Times New Roman"/>
-        </w:rPr>
-      </w:pPr>
-      <w:r>
-        <w:rPr>
-          <w:rFonts w:eastAsia="Times New Roman"/>
-        </w:rPr>
-        <w:t>Possible Robots.txt Handler</w:t>
+          <w:b/>
+        </w:rPr>
+      </w:pPr>
+      <w:r>
+        <w:rPr>
+          <w:rFonts w:eastAsia="Times New Roman"/>
+          <w:b/>
+        </w:rPr>
+        <w:t xml:space="preserve">NEW - </w:t>
+      </w:r>
+      <w:r>
+        <w:rPr>
+          <w:rFonts w:eastAsia="Times New Roman"/>
+          <w:b/>
+        </w:rPr>
+        <w:t>Visitor Group Usage</w:t>
       </w:r>
     </w:p>
     <w:p>
@@ -535,13 +576,15 @@
         <w:contextualSpacing w:val="0"/>
         <w:rPr>
           <w:rFonts w:eastAsia="Times New Roman"/>
-        </w:rPr>
-      </w:pPr>
-      <w:r>
-        <w:rPr>
-          <w:rFonts w:eastAsia="Times New Roman"/>
-        </w:rPr>
-        <w:t>Employee search and listing</w:t>
+          <w:b/>
+        </w:rPr>
+      </w:pPr>
+      <w:r>
+        <w:rPr>
+          <w:rFonts w:eastAsia="Times New Roman"/>
+          <w:b/>
+        </w:rPr>
+        <w:t>NEW - Style and Script page extensions</w:t>
       </w:r>
     </w:p>
     <w:p>
@@ -555,13 +598,15 @@
         <w:contextualSpacing w:val="0"/>
         <w:rPr>
           <w:rFonts w:eastAsia="Times New Roman"/>
-        </w:rPr>
-      </w:pPr>
-      <w:r>
-        <w:rPr>
-          <w:rFonts w:eastAsia="Times New Roman"/>
-        </w:rPr>
-        <w:t>Location finder</w:t>
+          <w:b/>
+        </w:rPr>
+      </w:pPr>
+      <w:r>
+        <w:rPr>
+          <w:rFonts w:eastAsia="Times New Roman"/>
+          <w:b/>
+        </w:rPr>
+        <w:t>NEW – Instant Templates</w:t>
       </w:r>
     </w:p>
     <w:p>
@@ -583,7 +628,30 @@
           <w:rFonts w:eastAsia="Times New Roman"/>
           <w:b/>
         </w:rPr>
-        <w:t>NEW - Style and Script page extensions</w:t>
+        <w:t xml:space="preserve">NEW – </w:t>
+      </w:r>
+      <w:proofErr w:type="spellStart"/>
+      <w:r>
+        <w:rPr>
+          <w:rFonts w:eastAsia="Times New Roman"/>
+          <w:b/>
+        </w:rPr>
+        <w:t>TedGustaf</w:t>
+      </w:r>
+      <w:proofErr w:type="spellEnd"/>
+      <w:r>
+        <w:rPr>
+          <w:rFonts w:eastAsia="Times New Roman"/>
+          <w:b/>
+        </w:rPr>
+        <w:t xml:space="preserve"> </w:t>
+      </w:r>
+      <w:r>
+        <w:rPr>
+          <w:rFonts w:eastAsia="Times New Roman"/>
+          <w:b/>
+        </w:rPr>
+        <w:t>Google Maps Editor</w:t>
       </w:r>
     </w:p>
     <w:p>
@@ -597,15 +665,61 @@
         <w:contextualSpacing w:val="0"/>
         <w:rPr>
           <w:rFonts w:eastAsia="Times New Roman"/>
-          <w:b/>
-        </w:rPr>
-      </w:pPr>
-      <w:r>
-        <w:rPr>
-          <w:rFonts w:eastAsia="Times New Roman"/>
-          <w:b/>
-        </w:rPr>
-        <w:t>NEW – Instant Templates</w:t>
+        </w:rPr>
+      </w:pPr>
+      <w:r>
+        <w:rPr>
+          <w:rFonts w:eastAsia="Times New Roman"/>
+        </w:rPr>
+        <w:t>More!?</w:t>
+      </w:r>
+    </w:p>
+    <w:p>
+      <w:pPr>
+        <w:spacing w:before="100" w:beforeAutospacing="1" w:after="100" w:afterAutospacing="1"/>
+        <w:rPr>
+          <w:rFonts w:eastAsia="Times New Roman"/>
+        </w:rPr>
+      </w:pPr>
+      <w:r>
+        <w:rPr>
+          <w:rFonts w:eastAsia="Times New Roman"/>
+        </w:rPr>
+        <w:t xml:space="preserve">Note:  The </w:t>
+      </w:r>
+      <w:proofErr w:type="spellStart"/>
+      <w:r>
+        <w:rPr>
+          <w:rFonts w:eastAsia="Times New Roman"/>
+        </w:rPr>
+        <w:t>Silverpop</w:t>
+      </w:r>
+      <w:proofErr w:type="spellEnd"/>
+      <w:r>
+        <w:rPr>
+          <w:rFonts w:eastAsia="Times New Roman"/>
+        </w:rPr>
+        <w:t xml:space="preserve"> connector has been removed.  Due to known problem trying to install another connector, it was deemed easier to have no Marketing Automation connectors and let the developer decide which one they wanted to install.</w:t>
+      </w:r>
+    </w:p>
+    <w:p>
+      <w:pPr>
+        <w:spacing w:before="100" w:beforeAutospacing="1" w:after="100" w:afterAutospacing="1"/>
+        <w:rPr>
+          <w:rFonts w:eastAsia="Times New Roman"/>
+        </w:rPr>
+      </w:pPr>
+      <w:r>
+        <w:rPr>
+          <w:rFonts w:eastAsia="Times New Roman"/>
+        </w:rPr>
+        <w:t>The following Add-O</w:t>
+      </w:r>
+      <w:r>
+        <w:rPr>
+          <w:rFonts w:eastAsia="Times New Roman"/>
+        </w:rPr>
+        <w:t>ns have been removed until they are available for version 9.x</w:t>
       </w:r>
     </w:p>
     <w:p>
@@ -613,42 +727,91 @@
         <w:pStyle w:val="ListParagraph"/>
         <w:numPr>
           <w:ilvl w:val="0"/>
-          <w:numId w:val="6"/>
+          <w:numId w:val="11"/>
         </w:numPr>
         <w:spacing w:before="100" w:beforeAutospacing="1" w:after="100" w:afterAutospacing="1"/>
-        <w:contextualSpacing w:val="0"/>
-        <w:rPr>
-          <w:rFonts w:eastAsia="Times New Roman"/>
-        </w:rPr>
-      </w:pPr>
-      <w:r>
-        <w:rPr>
-          <w:rFonts w:eastAsia="Times New Roman"/>
-        </w:rPr>
-        <w:t>More!?</w:t>
-      </w:r>
-    </w:p>
-    <w:p>
-      <w:pPr>
+        <w:rPr>
+          <w:rFonts w:eastAsia="Times New Roman"/>
+        </w:rPr>
+      </w:pPr>
+      <w:r>
+        <w:rPr>
+          <w:rFonts w:eastAsia="Times New Roman"/>
+        </w:rPr>
+        <w:t>Disable Indexing job</w:t>
+      </w:r>
+    </w:p>
+    <w:p>
+      <w:pPr>
+        <w:pStyle w:val="ListParagraph"/>
+        <w:numPr>
+          <w:ilvl w:val="0"/>
+          <w:numId w:val="11"/>
+        </w:numPr>
+        <w:spacing w:after="100" w:afterAutospacing="1"/>
+        <w:contextualSpacing w:val="0"/>
+        <w:rPr>
+          <w:rFonts w:eastAsia="Times New Roman"/>
+        </w:rPr>
+      </w:pPr>
+      <w:proofErr w:type="spellStart"/>
+      <w:r>
+        <w:rPr>
+          <w:rFonts w:eastAsia="Times New Roman"/>
+        </w:rPr>
+        <w:t>SiteAttention</w:t>
+      </w:r>
+      <w:proofErr w:type="spellEnd"/>
+      <w:r>
+        <w:rPr>
+          <w:rFonts w:eastAsia="Times New Roman"/>
+        </w:rPr>
+        <w:t xml:space="preserve"> SEO</w:t>
+      </w:r>
+    </w:p>
+    <w:p>
+      <w:pPr>
+        <w:pStyle w:val="ListParagraph"/>
+        <w:numPr>
+          <w:ilvl w:val="0"/>
+          <w:numId w:val="11"/>
+        </w:numPr>
         <w:spacing w:before="100" w:beforeAutospacing="1" w:after="100" w:afterAutospacing="1"/>
-        <w:rPr>
-          <w:rFonts w:eastAsia="Times New Roman"/>
-        </w:rPr>
-      </w:pPr>
-      <w:r>
-        <w:rPr>
-          <w:rFonts w:eastAsia="Times New Roman"/>
-        </w:rPr>
-        <w:t>Note:  The Silverpop connector has been removed.  Due to known problem trying to install another connector, it was deemed easier to have no Marketing Automation connectors and let the developer decide which one they wanted to install.</w:t>
-      </w:r>
+        <w:contextualSpacing w:val="0"/>
+        <w:rPr>
+          <w:rFonts w:eastAsia="Times New Roman"/>
+        </w:rPr>
+      </w:pPr>
+      <w:r>
+        <w:rPr>
+          <w:rFonts w:eastAsia="Times New Roman"/>
+        </w:rPr>
+        <w:t>Content Collaboration</w:t>
+      </w:r>
+    </w:p>
+    <w:p>
+      <w:pPr>
+        <w:pStyle w:val="ListParagraph"/>
+        <w:numPr>
+          <w:ilvl w:val="0"/>
+          <w:numId w:val="0"/>
+        </w:numPr>
+        <w:spacing w:before="100" w:beforeAutospacing="1" w:after="100" w:afterAutospacing="1"/>
+        <w:ind w:left="720"/>
+        <w:rPr>
+          <w:rFonts w:eastAsia="Times New Roman"/>
+        </w:rPr>
+      </w:pPr>
     </w:p>
     <w:p>
       <w:pPr>
         <w:pStyle w:val="Heading2"/>
       </w:pPr>
+      <w:proofErr w:type="spellStart"/>
       <w:r>
         <w:t>Configs</w:t>
       </w:r>
+      <w:proofErr w:type="spellEnd"/>
     </w:p>
     <w:p>
       <w:pPr>
@@ -689,7 +852,6 @@
         <w:contextualSpacing w:val="0"/>
       </w:pPr>
       <w:r>
-        <w:lastRenderedPageBreak/>
         <w:t>Both “Interested in Alloy Track” and “Interested in Newsletter” have personalized content on home page and are category based so viewing the right content 1-2 times will show personalization in effect with ease.</w:t>
       </w:r>
     </w:p>
@@ -755,7 +917,15 @@
         <w:contextualSpacing w:val="0"/>
       </w:pPr>
       <w:r>
-        <w:t>SITE TEMPLATES area with second skeleton site and various configs to make your life better</w:t>
+        <w:t xml:space="preserve">SITE TEMPLATES area with second skeleton site and various </w:t>
+      </w:r>
+      <w:proofErr w:type="spellStart"/>
+      <w:r>
+        <w:t>configs</w:t>
+      </w:r>
+      <w:proofErr w:type="spellEnd"/>
+      <w:r>
+        <w:t xml:space="preserve"> to make your life better</w:t>
       </w:r>
     </w:p>
     <w:p>
@@ -794,7 +964,23 @@
         <w:contextualSpacing w:val="0"/>
       </w:pPr>
       <w:r>
-        <w:t>Setting a page as “Ready to Publish” under Press Releases will kick off a workflow for approval by Administrators or ContentEditors (e.g. epiadmin)</w:t>
+        <w:t xml:space="preserve">Setting a page as “Ready to Publish” under Press Releases will kick off a workflow for approval by Administrators or </w:t>
+      </w:r>
+      <w:proofErr w:type="spellStart"/>
+      <w:r>
+        <w:t>ContentEditors</w:t>
+      </w:r>
+      <w:proofErr w:type="spellEnd"/>
+      <w:r>
+        <w:t xml:space="preserve"> (e.g. </w:t>
+      </w:r>
+      <w:proofErr w:type="spellStart"/>
+      <w:r>
+        <w:t>epiadmin</w:t>
+      </w:r>
+      <w:proofErr w:type="spellEnd"/>
+      <w:r>
+        <w:t>)</w:t>
       </w:r>
     </w:p>
     <w:p>
@@ -807,7 +993,15 @@
         <w:contextualSpacing w:val="0"/>
       </w:pPr>
       <w:r>
-        <w:t>Additional workflow configs also enabled</w:t>
+        <w:t xml:space="preserve">Additional workflow </w:t>
+      </w:r>
+      <w:proofErr w:type="spellStart"/>
+      <w:r>
+        <w:t>configs</w:t>
+      </w:r>
+      <w:proofErr w:type="spellEnd"/>
+      <w:r>
+        <w:t xml:space="preserve"> also enabled</w:t>
       </w:r>
       <w:r>
         <w:t xml:space="preserve"> for pages under Products</w:t>
@@ -836,7 +1030,39 @@
         <w:contextualSpacing w:val="0"/>
       </w:pPr>
       <w:r>
-        <w:t>Content collaboration conversations between epiadmin and nancy if you select About Us~News and Events~Press Releases</w:t>
+        <w:t xml:space="preserve">Content collaboration conversations between </w:t>
+      </w:r>
+      <w:proofErr w:type="spellStart"/>
+      <w:r>
+        <w:t>epiadmin</w:t>
+      </w:r>
+      <w:proofErr w:type="spellEnd"/>
+      <w:r>
+        <w:t xml:space="preserve"> and </w:t>
+      </w:r>
+      <w:proofErr w:type="spellStart"/>
+      <w:r>
+        <w:t>nancy</w:t>
+      </w:r>
+      <w:proofErr w:type="spellEnd"/>
+      <w:r>
+        <w:t xml:space="preserve"> if you select About </w:t>
+      </w:r>
+      <w:proofErr w:type="spellStart"/>
+      <w:r>
+        <w:t>Us~News</w:t>
+      </w:r>
+      <w:proofErr w:type="spellEnd"/>
+      <w:r>
+        <w:t xml:space="preserve"> and </w:t>
+      </w:r>
+      <w:proofErr w:type="spellStart"/>
+      <w:r>
+        <w:t>Events~Press</w:t>
+      </w:r>
+      <w:proofErr w:type="spellEnd"/>
+      <w:r>
+        <w:t xml:space="preserve"> Releases</w:t>
       </w:r>
     </w:p>
     <w:p>
@@ -880,6 +1106,25 @@
       <w:r>
         <w:t>Additional categories that are applied to various pages</w:t>
       </w:r>
+      <w:r>
+        <w:br/>
+      </w:r>
+    </w:p>
+    <w:p>
+      <w:r>
+        <w:br w:type="page"/>
+      </w:r>
+    </w:p>
+    <w:p>
+      <w:pPr>
+        <w:pStyle w:val="ListParagraph"/>
+        <w:numPr>
+          <w:ilvl w:val="0"/>
+          <w:numId w:val="0"/>
+        </w:numPr>
+        <w:ind w:left="720"/>
+        <w:contextualSpacing w:val="0"/>
+      </w:pPr>
     </w:p>
     <w:p>
       <w:pPr>
@@ -906,6 +1151,8 @@
       <w:r>
         <w:t>Note, there are blocks available if you want the real item</w:t>
       </w:r>
+      <w:bookmarkStart w:id="0" w:name="_GoBack"/>
+      <w:bookmarkEnd w:id="0"/>
     </w:p>
     <w:p>
       <w:pPr>
@@ -943,6 +1190,70 @@
       <w:pPr>
         <w:pStyle w:val="ListParagraph"/>
         <w:numPr>
+          <w:ilvl w:val="1"/>
+          <w:numId w:val="7"/>
+        </w:numPr>
+        <w:contextualSpacing w:val="0"/>
+      </w:pPr>
+      <w:r>
+        <w:t>Uses the Google Maps editor for selecting the location</w:t>
+      </w:r>
+    </w:p>
+    <w:p>
+      <w:pPr>
+        <w:pStyle w:val="ListParagraph"/>
+        <w:numPr>
+          <w:ilvl w:val="1"/>
+          <w:numId w:val="7"/>
+        </w:numPr>
+        <w:contextualSpacing w:val="0"/>
+      </w:pPr>
+      <w:r>
+        <w:rPr>
+          <w:noProof/>
+          <w:lang w:val="en-GB" w:eastAsia="en-GB"/>
+        </w:rPr>
+        <w:drawing>
+          <wp:inline distT="0" distB="0" distL="0" distR="0" wp14:anchorId="636026B8" wp14:editId="6E276A9A">
+            <wp:extent cx="3939540" cy="3482031"/>
+            <wp:effectExtent l="0" t="0" r="3810" b="4445"/>
+            <wp:docPr id="2" name="Picture 2"/>
+            <wp:cNvGraphicFramePr>
+              <a:graphicFrameLocks xmlns:a="http://schemas.openxmlformats.org/drawingml/2006/main" noChangeAspect="1"/>
+            </wp:cNvGraphicFramePr>
+            <a:graphic xmlns:a="http://schemas.openxmlformats.org/drawingml/2006/main">
+              <a:graphicData uri="http://schemas.openxmlformats.org/drawingml/2006/picture">
+                <pic:pic xmlns:pic="http://schemas.openxmlformats.org/drawingml/2006/picture">
+                  <pic:nvPicPr>
+                    <pic:cNvPr id="1" name=""/>
+                    <pic:cNvPicPr/>
+                  </pic:nvPicPr>
+                  <pic:blipFill>
+                    <a:blip r:embed="rId9"/>
+                    <a:stretch>
+                      <a:fillRect/>
+                    </a:stretch>
+                  </pic:blipFill>
+                  <pic:spPr>
+                    <a:xfrm>
+                      <a:off x="0" y="0"/>
+                      <a:ext cx="3947017" cy="3488640"/>
+                    </a:xfrm>
+                    <a:prstGeom prst="rect">
+                      <a:avLst/>
+                    </a:prstGeom>
+                  </pic:spPr>
+                </pic:pic>
+              </a:graphicData>
+            </a:graphic>
+          </wp:inline>
+        </w:drawing>
+      </w:r>
+    </w:p>
+    <w:p>
+      <w:pPr>
+        <w:pStyle w:val="ListParagraph"/>
+        <w:numPr>
           <w:ilvl w:val="0"/>
           <w:numId w:val="7"/>
         </w:numPr>
@@ -987,8 +1298,13 @@
         </w:numPr>
         <w:contextualSpacing w:val="0"/>
       </w:pPr>
-      <w:r>
-        <w:t>PowerSlice moved to left hand side of page for all users</w:t>
+      <w:proofErr w:type="spellStart"/>
+      <w:r>
+        <w:t>PowerSlice</w:t>
+      </w:r>
+      <w:proofErr w:type="spellEnd"/>
+      <w:r>
+        <w:t xml:space="preserve"> moved to left hand side of page for all users</w:t>
       </w:r>
     </w:p>
     <w:p>
@@ -1000,8 +1316,13 @@
         </w:numPr>
         <w:contextualSpacing w:val="0"/>
       </w:pPr>
-      <w:r>
-        <w:t>Geta SEO Sitemaps and Possible Robots.txt CMS Admin configurations</w:t>
+      <w:proofErr w:type="spellStart"/>
+      <w:r>
+        <w:t>Geta</w:t>
+      </w:r>
+      <w:proofErr w:type="spellEnd"/>
+      <w:r>
+        <w:t xml:space="preserve"> SEO Sitemaps and Possible Robots.txt CMS Admin configurations</w:t>
       </w:r>
     </w:p>
     <w:p>
@@ -1026,12 +1347,10 @@
         </w:numPr>
         <w:contextualSpacing w:val="0"/>
       </w:pPr>
-      <w:bookmarkStart w:id="0" w:name="_GoBack"/>
       <w:r>
         <w:t>Employee location, expertise and search page types</w:t>
       </w:r>
     </w:p>
-    <w:bookmarkEnd w:id="0"/>
     <w:p>
       <w:pPr>
         <w:pStyle w:val="ListParagraph"/>
@@ -1068,6 +1387,45 @@
         <w:contextualSpacing w:val="0"/>
       </w:pPr>
       <w:r>
+        <w:t xml:space="preserve">All pages now contain both a </w:t>
+      </w:r>
+      <w:r>
+        <w:rPr>
+          <w:i/>
+        </w:rPr>
+        <w:t xml:space="preserve">Scripts </w:t>
+      </w:r>
+      <w:r>
+        <w:t xml:space="preserve">and </w:t>
+      </w:r>
+      <w:r>
+        <w:rPr>
+          <w:i/>
+        </w:rPr>
+        <w:t xml:space="preserve">Styles </w:t>
+      </w:r>
+      <w:r>
+        <w:t xml:space="preserve">tab that you can place your own inline or file linked scripts and </w:t>
+      </w:r>
+      <w:proofErr w:type="spellStart"/>
+      <w:r>
+        <w:t>css</w:t>
+      </w:r>
+      <w:proofErr w:type="spellEnd"/>
+      <w:r>
+        <w:t>.  These will render in addition to existing site styles so you can override</w:t>
+      </w:r>
+    </w:p>
+    <w:p>
+      <w:pPr>
+        <w:pStyle w:val="ListParagraph"/>
+        <w:numPr>
+          <w:ilvl w:val="0"/>
+          <w:numId w:val="7"/>
+        </w:numPr>
+        <w:contextualSpacing w:val="0"/>
+      </w:pPr>
+      <w:r>
         <w:t>Many more!</w:t>
       </w:r>
     </w:p>
@@ -1101,7 +1459,7 @@
         </w:numPr>
         <w:contextualSpacing w:val="0"/>
       </w:pPr>
-      <w:hyperlink r:id="rId9" w:history="1">
+      <w:hyperlink r:id="rId10" w:history="1">
         <w:r>
           <w:rPr>
             <w:rStyle w:val="Hyperlink"/>
@@ -1120,7 +1478,15 @@
         <w:contextualSpacing w:val="0"/>
       </w:pPr>
       <w:r>
-        <w:t>Set up your own Find index and update web.config accordingly  (Alloy Demo Kit won’t run unless this is in place)</w:t>
+        <w:t xml:space="preserve">Set up your own Find index and update </w:t>
+      </w:r>
+      <w:proofErr w:type="spellStart"/>
+      <w:r>
+        <w:t>web.config</w:t>
+      </w:r>
+      <w:proofErr w:type="spellEnd"/>
+      <w:r>
+        <w:t xml:space="preserve"> accordingly  (Alloy Demo Kit won’t run unless this is in place)</w:t>
       </w:r>
     </w:p>
     <w:p>
@@ -1137,7 +1503,7 @@
           <w:u w:val="none"/>
         </w:rPr>
       </w:pPr>
-      <w:hyperlink r:id="rId10" w:history="1">
+      <w:hyperlink r:id="rId11" w:history="1">
         <w:r>
           <w:rPr>
             <w:rStyle w:val="Hyperlink"/>
@@ -1168,7 +1534,7 @@
         </w:numPr>
         <w:contextualSpacing w:val="0"/>
       </w:pPr>
-      <w:hyperlink r:id="rId11" w:history="1">
+      <w:hyperlink r:id="rId12" w:history="1">
         <w:r>
           <w:rPr>
             <w:rStyle w:val="Hyperlink"/>
@@ -1224,7 +1590,6 @@
         <w:contextualSpacing w:val="0"/>
       </w:pPr>
       <w:r>
-        <w:lastRenderedPageBreak/>
         <w:t>Create a new site in IIS and point it at the root folder location</w:t>
       </w:r>
     </w:p>
@@ -1285,7 +1650,7 @@
                     <pic:cNvPicPr/>
                   </pic:nvPicPr>
                   <pic:blipFill>
-                    <a:blip r:embed="rId12"/>
+                    <a:blip r:embed="rId13"/>
                     <a:stretch>
                       <a:fillRect/>
                     </a:stretch>
@@ -1333,7 +1698,7 @@
         </w:numPr>
         <w:contextualSpacing w:val="0"/>
       </w:pPr>
-      <w:hyperlink r:id="rId13" w:history="1">
+      <w:hyperlink r:id="rId14" w:history="1">
         <w:r>
           <w:rPr>
             <w:rStyle w:val="Hyperlink"/>
@@ -1352,7 +1717,15 @@
         <w:contextualSpacing w:val="0"/>
       </w:pPr>
       <w:r>
-        <w:t>Update setting in the administration interface under Config~Manage Websites. Update both sites!</w:t>
+        <w:t xml:space="preserve">Update setting in the administration interface under </w:t>
+      </w:r>
+      <w:proofErr w:type="spellStart"/>
+      <w:r>
+        <w:t>Config~Manage</w:t>
+      </w:r>
+      <w:proofErr w:type="spellEnd"/>
+      <w:r>
+        <w:t xml:space="preserve"> Websites. Update both sites!</w:t>
       </w:r>
     </w:p>
     <w:p>
@@ -1409,6 +1782,7 @@
           <w:noProof/>
           <w:lang w:val="en-GB" w:eastAsia="en-GB"/>
         </w:rPr>
+        <w:lastRenderedPageBreak/>
         <w:drawing>
           <wp:inline distT="0" distB="0" distL="0" distR="0" wp14:anchorId="0478CD9E" wp14:editId="780DB7EF">
             <wp:extent cx="5387340" cy="2693670"/>
@@ -1425,7 +1799,7 @@
                     <pic:cNvPicPr/>
                   </pic:nvPicPr>
                   <pic:blipFill>
-                    <a:blip r:embed="rId14"/>
+                    <a:blip r:embed="rId15"/>
                     <a:stretch>
                       <a:fillRect/>
                     </a:stretch>
@@ -1461,7 +1835,6 @@
         <w:contextualSpacing w:val="0"/>
       </w:pPr>
       <w:r>
-        <w:lastRenderedPageBreak/>
         <w:t>Navigate to the Application Pools in IIS, select the app pool you just created, and change “Load User Profile” to true</w:t>
       </w:r>
     </w:p>
@@ -1492,7 +1865,7 @@
                     </pic:cNvPicPr>
                   </pic:nvPicPr>
                   <pic:blipFill>
-                    <a:blip r:embed="rId15">
+                    <a:blip r:embed="rId16">
                       <a:extLst>
                         <a:ext uri="{28A0092B-C50C-407E-A947-70E740481C1C}">
                           <a14:useLocalDpi xmlns:a14="http://schemas.microsoft.com/office/drawing/2010/main" val="0"/>
@@ -1550,7 +1923,7 @@
         <w:ind w:left="2520"/>
         <w:contextualSpacing w:val="0"/>
       </w:pPr>
-      <w:hyperlink r:id="rId16" w:history="1">
+      <w:hyperlink r:id="rId17" w:history="1">
         <w:r>
           <w:rPr>
             <w:rStyle w:val="Hyperlink"/>
@@ -1568,6 +1941,7 @@
         </w:numPr>
       </w:pPr>
       <w:r>
+        <w:lastRenderedPageBreak/>
         <w:t>Configure Google Analytics account</w:t>
       </w:r>
     </w:p>
@@ -1609,7 +1983,23 @@
         <w:t>If</w:t>
       </w:r>
       <w:r>
-        <w:t xml:space="preserve"> you want the LanguageManager to work you need to set up your own related Bing or Google developer account and update the config at:</w:t>
+        <w:t xml:space="preserve"> you want the </w:t>
+      </w:r>
+      <w:proofErr w:type="spellStart"/>
+      <w:r>
+        <w:t>LanguageManager</w:t>
+      </w:r>
+      <w:proofErr w:type="spellEnd"/>
+      <w:r>
+        <w:t xml:space="preserve"> to work you need to set up your own related Bing or Google developer account and update the </w:t>
+      </w:r>
+      <w:proofErr w:type="spellStart"/>
+      <w:r>
+        <w:t>config</w:t>
+      </w:r>
+      <w:proofErr w:type="spellEnd"/>
+      <w:r>
+        <w:t xml:space="preserve"> at:</w:t>
       </w:r>
     </w:p>
     <w:p>
@@ -1625,14 +2015,24 @@
         <w:t xml:space="preserve"> </w:t>
       </w:r>
       <w:r>
-        <w:t>\modules\_protected\EPiServer.Labs.LanguageManager</w:t>
-      </w:r>
+        <w:t>\modules\_protected\</w:t>
+      </w:r>
+      <w:proofErr w:type="spellStart"/>
+      <w:r>
+        <w:t>EPiServer.Labs.LanguageManager</w:t>
+      </w:r>
+      <w:proofErr w:type="spellEnd"/>
       <w:r>
         <w:t>\</w:t>
       </w:r>
       <w:r>
-        <w:t xml:space="preserve"> EPiServer.LanguageManager.config</w:t>
-      </w:r>
+        <w:t xml:space="preserve"> </w:t>
+      </w:r>
+      <w:proofErr w:type="spellStart"/>
+      <w:r>
+        <w:t>EPiServer.LanguageManager.config</w:t>
+      </w:r>
+      <w:proofErr w:type="spellEnd"/>
     </w:p>
     <w:p>
       <w:pPr>
@@ -1651,7 +2051,7 @@
       <w:r>
         <w:t xml:space="preserve">Additional info: </w:t>
       </w:r>
-      <w:hyperlink r:id="rId17" w:history="1">
+      <w:hyperlink r:id="rId18" w:history="1">
         <w:r>
           <w:rPr>
             <w:rStyle w:val="Hyperlink"/>
@@ -1744,7 +2144,49 @@
         <w:rPr>
           <w:lang w:val="en-GB"/>
         </w:rPr>
-        <w:t xml:space="preserve">pen %USERPROFILE%\Documents\IISExpress\config\applicationhost.config in </w:t>
+        <w:t>pen %USERPROFILE%\Documents\</w:t>
+      </w:r>
+      <w:proofErr w:type="spellStart"/>
+      <w:r>
+        <w:rPr>
+          <w:lang w:val="en-GB"/>
+        </w:rPr>
+        <w:t>IISExpress</w:t>
+      </w:r>
+      <w:proofErr w:type="spellEnd"/>
+      <w:r>
+        <w:rPr>
+          <w:lang w:val="en-GB"/>
+        </w:rPr>
+        <w:t>\</w:t>
+      </w:r>
+      <w:proofErr w:type="spellStart"/>
+      <w:r>
+        <w:rPr>
+          <w:lang w:val="en-GB"/>
+        </w:rPr>
+        <w:t>config</w:t>
+      </w:r>
+      <w:proofErr w:type="spellEnd"/>
+      <w:r>
+        <w:rPr>
+          <w:lang w:val="en-GB"/>
+        </w:rPr>
+        <w:t>\</w:t>
+      </w:r>
+      <w:proofErr w:type="spellStart"/>
+      <w:r>
+        <w:rPr>
+          <w:lang w:val="en-GB"/>
+        </w:rPr>
+        <w:t>applicationhost.config</w:t>
+      </w:r>
+      <w:proofErr w:type="spellEnd"/>
+      <w:r>
+        <w:rPr>
+          <w:lang w:val="en-GB"/>
+        </w:rPr>
+        <w:t xml:space="preserve"> in </w:t>
       </w:r>
       <w:r>
         <w:rPr>
@@ -1809,8 +2251,25 @@
           <w:sz w:val="19"/>
           <w:szCs w:val="19"/>
         </w:rPr>
-        <w:lastRenderedPageBreak/>
-        <w:t xml:space="preserve">                &lt;application path="/" applicationPool="Clr4IntegratedAppPool"&gt;</w:t>
+        <w:t xml:space="preserve">                &lt;application path="/" </w:t>
+      </w:r>
+      <w:proofErr w:type="spellStart"/>
+      <w:r>
+        <w:rPr>
+          <w:rFonts w:ascii="Consolas" w:eastAsiaTheme="minorEastAsia" w:hAnsi="Consolas" w:cs="Consolas"/>
+          <w:sz w:val="19"/>
+          <w:szCs w:val="19"/>
+        </w:rPr>
+        <w:t>applicationPool</w:t>
+      </w:r>
+      <w:proofErr w:type="spellEnd"/>
+      <w:r>
+        <w:rPr>
+          <w:rFonts w:ascii="Consolas" w:eastAsiaTheme="minorEastAsia" w:hAnsi="Consolas" w:cs="Consolas"/>
+          <w:sz w:val="19"/>
+          <w:szCs w:val="19"/>
+        </w:rPr>
+        <w:t>="Clr4IntegratedAppPool"&gt;</w:t>
       </w:r>
     </w:p>
     <w:p>
@@ -1831,7 +2290,43 @@
           <w:sz w:val="19"/>
           <w:szCs w:val="19"/>
         </w:rPr>
-        <w:t>&lt;virtualDirectory path="/" physicalPath="C:\EPiServer\AlloyDemoKit\src\AlloyDemoKit" /&gt;</w:t>
+        <w:t>&lt;</w:t>
+      </w:r>
+      <w:proofErr w:type="spellStart"/>
+      <w:r>
+        <w:rPr>
+          <w:rFonts w:ascii="Consolas" w:eastAsiaTheme="minorEastAsia" w:hAnsi="Consolas" w:cs="Consolas"/>
+          <w:sz w:val="19"/>
+          <w:szCs w:val="19"/>
+        </w:rPr>
+        <w:t>virtualDirectory</w:t>
+      </w:r>
+      <w:proofErr w:type="spellEnd"/>
+      <w:r>
+        <w:rPr>
+          <w:rFonts w:ascii="Consolas" w:eastAsiaTheme="minorEastAsia" w:hAnsi="Consolas" w:cs="Consolas"/>
+          <w:sz w:val="19"/>
+          <w:szCs w:val="19"/>
+        </w:rPr>
+        <w:t xml:space="preserve"> path="/" </w:t>
+      </w:r>
+      <w:proofErr w:type="spellStart"/>
+      <w:r>
+        <w:rPr>
+          <w:rFonts w:ascii="Consolas" w:eastAsiaTheme="minorEastAsia" w:hAnsi="Consolas" w:cs="Consolas"/>
+          <w:sz w:val="19"/>
+          <w:szCs w:val="19"/>
+        </w:rPr>
+        <w:t>physicalPath</w:t>
+      </w:r>
+      <w:proofErr w:type="spellEnd"/>
+      <w:r>
+        <w:rPr>
+          <w:rFonts w:ascii="Consolas" w:eastAsiaTheme="minorEastAsia" w:hAnsi="Consolas" w:cs="Consolas"/>
+          <w:sz w:val="19"/>
+          <w:szCs w:val="19"/>
+        </w:rPr>
+        <w:t>="C:\EPiServer\AlloyDemoKit\src\AlloyDemoKit" /&gt;</w:t>
       </w:r>
     </w:p>
     <w:p>
@@ -1871,7 +2366,25 @@
           <w:sz w:val="19"/>
           <w:szCs w:val="19"/>
         </w:rPr>
-        <w:t xml:space="preserve">                &lt;bindings&gt;</w:t>
+        <w:t xml:space="preserve">                &lt;</w:t>
+      </w:r>
+      <w:proofErr w:type="gramStart"/>
+      <w:r>
+        <w:rPr>
+          <w:rFonts w:ascii="Consolas" w:eastAsiaTheme="minorEastAsia" w:hAnsi="Consolas" w:cs="Consolas"/>
+          <w:sz w:val="19"/>
+          <w:szCs w:val="19"/>
+        </w:rPr>
+        <w:t>bindings</w:t>
+      </w:r>
+      <w:proofErr w:type="gramEnd"/>
+      <w:r>
+        <w:rPr>
+          <w:rFonts w:ascii="Consolas" w:eastAsiaTheme="minorEastAsia" w:hAnsi="Consolas" w:cs="Consolas"/>
+          <w:sz w:val="19"/>
+          <w:szCs w:val="19"/>
+        </w:rPr>
+        <w:t>&gt;</w:t>
       </w:r>
     </w:p>
     <w:p>
@@ -1891,7 +2404,43 @@
           <w:sz w:val="19"/>
           <w:szCs w:val="19"/>
         </w:rPr>
-        <w:t xml:space="preserve">                    &lt;binding protocol="http" bindingInformation="*:51481:localhost" /&gt;</w:t>
+        <w:t xml:space="preserve">                    &lt;binding protocol="http" </w:t>
+      </w:r>
+      <w:proofErr w:type="spellStart"/>
+      <w:r>
+        <w:rPr>
+          <w:rFonts w:ascii="Consolas" w:eastAsiaTheme="minorEastAsia" w:hAnsi="Consolas" w:cs="Consolas"/>
+          <w:sz w:val="19"/>
+          <w:szCs w:val="19"/>
+        </w:rPr>
+        <w:t>bindingInformation</w:t>
+      </w:r>
+      <w:proofErr w:type="spellEnd"/>
+      <w:r>
+        <w:rPr>
+          <w:rFonts w:ascii="Consolas" w:eastAsiaTheme="minorEastAsia" w:hAnsi="Consolas" w:cs="Consolas"/>
+          <w:sz w:val="19"/>
+          <w:szCs w:val="19"/>
+        </w:rPr>
+        <w:t>="*:51481</w:t>
+      </w:r>
+      <w:proofErr w:type="gramStart"/>
+      <w:r>
+        <w:rPr>
+          <w:rFonts w:ascii="Consolas" w:eastAsiaTheme="minorEastAsia" w:hAnsi="Consolas" w:cs="Consolas"/>
+          <w:sz w:val="19"/>
+          <w:szCs w:val="19"/>
+        </w:rPr>
+        <w:t>:localhost</w:t>
+      </w:r>
+      <w:proofErr w:type="gramEnd"/>
+      <w:r>
+        <w:rPr>
+          <w:rFonts w:ascii="Consolas" w:eastAsiaTheme="minorEastAsia" w:hAnsi="Consolas" w:cs="Consolas"/>
+          <w:sz w:val="19"/>
+          <w:szCs w:val="19"/>
+        </w:rPr>
+        <w:t>" /&gt;</w:t>
       </w:r>
     </w:p>
     <w:p>
@@ -1920,7 +2469,47 @@
           <w:szCs w:val="19"/>
           <w:highlight w:val="yellow"/>
         </w:rPr>
-        <w:t>&lt;binding protocol="http" bindingInformation="*:51482:localhost" /&gt;</w:t>
+        <w:t xml:space="preserve">&lt;binding protocol="http" </w:t>
+      </w:r>
+      <w:proofErr w:type="spellStart"/>
+      <w:r>
+        <w:rPr>
+          <w:rFonts w:ascii="Consolas" w:eastAsiaTheme="minorEastAsia" w:hAnsi="Consolas" w:cs="Consolas"/>
+          <w:sz w:val="19"/>
+          <w:szCs w:val="19"/>
+          <w:highlight w:val="yellow"/>
+        </w:rPr>
+        <w:t>bindingInformation</w:t>
+      </w:r>
+      <w:proofErr w:type="spellEnd"/>
+      <w:r>
+        <w:rPr>
+          <w:rFonts w:ascii="Consolas" w:eastAsiaTheme="minorEastAsia" w:hAnsi="Consolas" w:cs="Consolas"/>
+          <w:sz w:val="19"/>
+          <w:szCs w:val="19"/>
+          <w:highlight w:val="yellow"/>
+        </w:rPr>
+        <w:t>="*:51482</w:t>
+      </w:r>
+      <w:proofErr w:type="gramStart"/>
+      <w:r>
+        <w:rPr>
+          <w:rFonts w:ascii="Consolas" w:eastAsiaTheme="minorEastAsia" w:hAnsi="Consolas" w:cs="Consolas"/>
+          <w:sz w:val="19"/>
+          <w:szCs w:val="19"/>
+          <w:highlight w:val="yellow"/>
+        </w:rPr>
+        <w:t>:localhost</w:t>
+      </w:r>
+      <w:proofErr w:type="gramEnd"/>
+      <w:r>
+        <w:rPr>
+          <w:rFonts w:ascii="Consolas" w:eastAsiaTheme="minorEastAsia" w:hAnsi="Consolas" w:cs="Consolas"/>
+          <w:sz w:val="19"/>
+          <w:szCs w:val="19"/>
+          <w:highlight w:val="yellow"/>
+        </w:rPr>
+        <w:t>" /&gt;</w:t>
       </w:r>
     </w:p>
     <w:p>
@@ -2010,7 +2599,21 @@
         <w:rPr>
           <w:lang w:val="en-GB"/>
         </w:rPr>
-        <w:t>&lt;binding protocol="http" bindingInformation="*:</w:t>
+        <w:t xml:space="preserve">&lt;binding protocol="http" </w:t>
+      </w:r>
+      <w:proofErr w:type="spellStart"/>
+      <w:r>
+        <w:rPr>
+          <w:lang w:val="en-GB"/>
+        </w:rPr>
+        <w:t>bindingInformation</w:t>
+      </w:r>
+      <w:proofErr w:type="spellEnd"/>
+      <w:r>
+        <w:rPr>
+          <w:lang w:val="en-GB"/>
+        </w:rPr>
+        <w:t>="*:</w:t>
       </w:r>
       <w:r>
         <w:rPr>
@@ -2079,8 +2682,13 @@
         <w:contextualSpacing w:val="0"/>
       </w:pPr>
       <w:r>
-        <w:t>U: epiadmin</w:t>
-      </w:r>
+        <w:t xml:space="preserve">U: </w:t>
+      </w:r>
+      <w:proofErr w:type="spellStart"/>
+      <w:r>
+        <w:t>epiadmin</w:t>
+      </w:r>
+      <w:proofErr w:type="spellEnd"/>
     </w:p>
     <w:p>
       <w:pPr>
@@ -2092,8 +2700,13 @@
         <w:contextualSpacing w:val="0"/>
       </w:pPr>
       <w:r>
-        <w:t>P: ep!pass</w:t>
-      </w:r>
+        <w:t xml:space="preserve">P: </w:t>
+      </w:r>
+      <w:proofErr w:type="spellStart"/>
+      <w:r>
+        <w:t>ep!pass</w:t>
+      </w:r>
+      <w:proofErr w:type="spellEnd"/>
     </w:p>
     <w:p>
       <w:pPr>
@@ -2118,8 +2731,13 @@
         <w:contextualSpacing w:val="0"/>
       </w:pPr>
       <w:r>
-        <w:t>U: nancy</w:t>
-      </w:r>
+        <w:t xml:space="preserve">U: </w:t>
+      </w:r>
+      <w:proofErr w:type="spellStart"/>
+      <w:r>
+        <w:t>nancy</w:t>
+      </w:r>
+      <w:proofErr w:type="spellEnd"/>
     </w:p>
     <w:p>
       <w:pPr>
@@ -2131,8 +2749,13 @@
         <w:contextualSpacing w:val="0"/>
       </w:pPr>
       <w:r>
-        <w:t>P: ep!pass</w:t>
-      </w:r>
+        <w:t xml:space="preserve">P: </w:t>
+      </w:r>
+      <w:proofErr w:type="spellStart"/>
+      <w:r>
+        <w:t>ep!pass</w:t>
+      </w:r>
+      <w:proofErr w:type="spellEnd"/>
     </w:p>
     <w:p>
       <w:pPr>
@@ -2183,8 +2806,13 @@
         <w:contextualSpacing w:val="0"/>
       </w:pPr>
       <w:r>
-        <w:t>P: ep!pass</w:t>
-      </w:r>
+        <w:t xml:space="preserve">P: </w:t>
+      </w:r>
+      <w:proofErr w:type="spellStart"/>
+      <w:r>
+        <w:t>ep!pass</w:t>
+      </w:r>
+      <w:proofErr w:type="spellEnd"/>
     </w:p>
     <w:p>
       <w:pPr>
@@ -2210,6 +2838,7 @@
         <w:pStyle w:val="Heading2"/>
       </w:pPr>
       <w:r>
+        <w:lastRenderedPageBreak/>
         <w:t>Updates</w:t>
       </w:r>
     </w:p>
@@ -2223,7 +2852,47 @@
         <w:contextualSpacing w:val="0"/>
       </w:pPr>
       <w:r>
-        <w:t xml:space="preserve">If you apply EPiServer updates at any time and need to perform a database upgrade via the Visual Studio Package Console using the “update-epidatabase” database command you need to update the connectionStrings. Currently these are using LocalDB settings and will not work as expected in this scenario. Change the settings for AttachDbFilename to the local path, run the upgade, and then reset it back to what it was previously. </w:t>
+        <w:t>If you apply EPiServer updates at any time and need to perform a database upgrade via the Visual Studio Package Console using the “update-</w:t>
+      </w:r>
+      <w:proofErr w:type="spellStart"/>
+      <w:r>
+        <w:t>epidatabase</w:t>
+      </w:r>
+      <w:proofErr w:type="spellEnd"/>
+      <w:r>
+        <w:t xml:space="preserve">” database command you need to update the </w:t>
+      </w:r>
+      <w:proofErr w:type="spellStart"/>
+      <w:r>
+        <w:t>connectionStrings</w:t>
+      </w:r>
+      <w:proofErr w:type="spellEnd"/>
+      <w:r>
+        <w:t xml:space="preserve">. Currently these are using </w:t>
+      </w:r>
+      <w:proofErr w:type="spellStart"/>
+      <w:r>
+        <w:t>LocalDB</w:t>
+      </w:r>
+      <w:proofErr w:type="spellEnd"/>
+      <w:r>
+        <w:t xml:space="preserve"> settings and will not work as expected in this scenario. Change the settings for </w:t>
+      </w:r>
+      <w:proofErr w:type="spellStart"/>
+      <w:r>
+        <w:t>AttachDbFilename</w:t>
+      </w:r>
+      <w:proofErr w:type="spellEnd"/>
+      <w:r>
+        <w:t xml:space="preserve"> to the local path, run the </w:t>
+      </w:r>
+      <w:proofErr w:type="spellStart"/>
+      <w:r>
+        <w:t>upgade</w:t>
+      </w:r>
+      <w:proofErr w:type="spellEnd"/>
+      <w:r>
+        <w:t xml:space="preserve">, and then reset it back to what it was previously. </w:t>
       </w:r>
     </w:p>
     <w:p>
@@ -2235,15 +2904,25 @@
         </w:numPr>
         <w:contextualSpacing w:val="0"/>
       </w:pPr>
-      <w:r>
-        <w:t>AttachDbFilename=c:\path\to\your\</w:t>
+      <w:proofErr w:type="spellStart"/>
+      <w:r>
+        <w:t>AttachDbFilename</w:t>
+      </w:r>
+      <w:proofErr w:type="spellEnd"/>
+      <w:r>
+        <w:t>=c:\path\to\your\</w:t>
       </w:r>
       <w:r>
         <w:t>&lt;database&gt;</w:t>
       </w:r>
       <w:r>
-        <w:t>.mdf</w:t>
-      </w:r>
+        <w:t>.</w:t>
+      </w:r>
+      <w:proofErr w:type="spellStart"/>
+      <w:r>
+        <w:t>mdf</w:t>
+      </w:r>
+      <w:proofErr w:type="spellEnd"/>
     </w:p>
     <w:p>
       <w:pPr>
@@ -2263,7 +2942,7 @@
         <w:pStyle w:val="ListParagraph"/>
         <w:ind w:left="1440"/>
       </w:pPr>
-      <w:hyperlink r:id="rId18" w:history="1">
+      <w:hyperlink r:id="rId19" w:history="1">
         <w:r>
           <w:rPr>
             <w:rStyle w:val="Hyperlink"/>
@@ -2300,8 +2979,8 @@
     </w:p>
     <w:p/>
     <w:sectPr>
-      <w:headerReference w:type="default" r:id="rId19"/>
-      <w:footerReference w:type="default" r:id="rId20"/>
+      <w:headerReference w:type="default" r:id="rId20"/>
+      <w:footerReference w:type="default" r:id="rId21"/>
       <w:pgSz w:w="12240" w:h="15840"/>
       <w:pgMar w:top="1440" w:right="1440" w:bottom="1440" w:left="1440" w:header="720" w:footer="720" w:gutter="0"/>
       <w:cols w:space="720"/>
@@ -2477,7 +3156,7 @@
                 <w:sz w:val="16"/>
                 <w:szCs w:val="16"/>
               </w:rPr>
-              <w:t>1</w:t>
+              <w:t>3</w:t>
             </w:r>
             <w:r>
               <w:rPr>
@@ -2531,7 +3210,7 @@
                 <w:sz w:val="16"/>
                 <w:szCs w:val="16"/>
               </w:rPr>
-              <w:t>5</w:t>
+              <w:t>7</w:t>
             </w:r>
             <w:r>
               <w:rPr>
@@ -3614,6 +4293,119 @@
     </w:lvl>
   </w:abstractNum>
   <w:abstractNum w:abstractNumId="8" w15:restartNumberingAfterBreak="0">
+    <w:nsid w:val="622875A5"/>
+    <w:multiLevelType w:val="hybridMultilevel"/>
+    <w:tmpl w:val="15BE85E6"/>
+    <w:lvl w:ilvl="0" w:tplc="08090001">
+      <w:start w:val="1"/>
+      <w:numFmt w:val="bullet"/>
+      <w:lvlText w:val=""/>
+      <w:lvlJc w:val="left"/>
+      <w:pPr>
+        <w:ind w:left="720" w:hanging="360"/>
+      </w:pPr>
+      <w:rPr>
+        <w:rFonts w:ascii="Symbol" w:hAnsi="Symbol" w:hint="default"/>
+      </w:rPr>
+    </w:lvl>
+    <w:lvl w:ilvl="1" w:tplc="08090003" w:tentative="1">
+      <w:start w:val="1"/>
+      <w:numFmt w:val="bullet"/>
+      <w:lvlText w:val="o"/>
+      <w:lvlJc w:val="left"/>
+      <w:pPr>
+        <w:ind w:left="1440" w:hanging="360"/>
+      </w:pPr>
+      <w:rPr>
+        <w:rFonts w:ascii="Courier New" w:hAnsi="Courier New" w:cs="Courier New" w:hint="default"/>
+      </w:rPr>
+    </w:lvl>
+    <w:lvl w:ilvl="2" w:tplc="08090005" w:tentative="1">
+      <w:start w:val="1"/>
+      <w:numFmt w:val="bullet"/>
+      <w:lvlText w:val=""/>
+      <w:lvlJc w:val="left"/>
+      <w:pPr>
+        <w:ind w:left="2160" w:hanging="360"/>
+      </w:pPr>
+      <w:rPr>
+        <w:rFonts w:ascii="Wingdings" w:hAnsi="Wingdings" w:hint="default"/>
+      </w:rPr>
+    </w:lvl>
+    <w:lvl w:ilvl="3" w:tplc="08090001" w:tentative="1">
+      <w:start w:val="1"/>
+      <w:numFmt w:val="bullet"/>
+      <w:lvlText w:val=""/>
+      <w:lvlJc w:val="left"/>
+      <w:pPr>
+        <w:ind w:left="2880" w:hanging="360"/>
+      </w:pPr>
+      <w:rPr>
+        <w:rFonts w:ascii="Symbol" w:hAnsi="Symbol" w:hint="default"/>
+      </w:rPr>
+    </w:lvl>
+    <w:lvl w:ilvl="4" w:tplc="08090003" w:tentative="1">
+      <w:start w:val="1"/>
+      <w:numFmt w:val="bullet"/>
+      <w:lvlText w:val="o"/>
+      <w:lvlJc w:val="left"/>
+      <w:pPr>
+        <w:ind w:left="3600" w:hanging="360"/>
+      </w:pPr>
+      <w:rPr>
+        <w:rFonts w:ascii="Courier New" w:hAnsi="Courier New" w:cs="Courier New" w:hint="default"/>
+      </w:rPr>
+    </w:lvl>
+    <w:lvl w:ilvl="5" w:tplc="08090005" w:tentative="1">
+      <w:start w:val="1"/>
+      <w:numFmt w:val="bullet"/>
+      <w:lvlText w:val=""/>
+      <w:lvlJc w:val="left"/>
+      <w:pPr>
+        <w:ind w:left="4320" w:hanging="360"/>
+      </w:pPr>
+      <w:rPr>
+        <w:rFonts w:ascii="Wingdings" w:hAnsi="Wingdings" w:hint="default"/>
+      </w:rPr>
+    </w:lvl>
+    <w:lvl w:ilvl="6" w:tplc="08090001" w:tentative="1">
+      <w:start w:val="1"/>
+      <w:numFmt w:val="bullet"/>
+      <w:lvlText w:val=""/>
+      <w:lvlJc w:val="left"/>
+      <w:pPr>
+        <w:ind w:left="5040" w:hanging="360"/>
+      </w:pPr>
+      <w:rPr>
+        <w:rFonts w:ascii="Symbol" w:hAnsi="Symbol" w:hint="default"/>
+      </w:rPr>
+    </w:lvl>
+    <w:lvl w:ilvl="7" w:tplc="08090003" w:tentative="1">
+      <w:start w:val="1"/>
+      <w:numFmt w:val="bullet"/>
+      <w:lvlText w:val="o"/>
+      <w:lvlJc w:val="left"/>
+      <w:pPr>
+        <w:ind w:left="5760" w:hanging="360"/>
+      </w:pPr>
+      <w:rPr>
+        <w:rFonts w:ascii="Courier New" w:hAnsi="Courier New" w:cs="Courier New" w:hint="default"/>
+      </w:rPr>
+    </w:lvl>
+    <w:lvl w:ilvl="8" w:tplc="08090005" w:tentative="1">
+      <w:start w:val="1"/>
+      <w:numFmt w:val="bullet"/>
+      <w:lvlText w:val=""/>
+      <w:lvlJc w:val="left"/>
+      <w:pPr>
+        <w:ind w:left="6480" w:hanging="360"/>
+      </w:pPr>
+      <w:rPr>
+        <w:rFonts w:ascii="Wingdings" w:hAnsi="Wingdings" w:hint="default"/>
+      </w:rPr>
+    </w:lvl>
+  </w:abstractNum>
+  <w:abstractNum w:abstractNumId="9" w15:restartNumberingAfterBreak="0">
     <w:nsid w:val="76363F26"/>
     <w:multiLevelType w:val="hybridMultilevel"/>
     <w:tmpl w:val="F6863E4A"/>
@@ -3751,7 +4543,7 @@
       </w:rPr>
     </w:lvl>
   </w:abstractNum>
-  <w:abstractNum w:abstractNumId="9" w15:restartNumberingAfterBreak="0">
+  <w:abstractNum w:abstractNumId="10" w15:restartNumberingAfterBreak="0">
     <w:nsid w:val="7B5A11AC"/>
     <w:multiLevelType w:val="hybridMultilevel"/>
     <w:tmpl w:val="550E5616"/>
@@ -3869,7 +4661,7 @@
     <w:abstractNumId w:val="2"/>
   </w:num>
   <w:num w:numId="2">
-    <w:abstractNumId w:val="9"/>
+    <w:abstractNumId w:val="10"/>
     <w:lvlOverride w:ilvl="0">
       <w:startOverride w:val="1"/>
     </w:lvlOverride>
@@ -3899,7 +4691,7 @@
     </w:lvlOverride>
   </w:num>
   <w:num w:numId="3">
-    <w:abstractNumId w:val="8"/>
+    <w:abstractNumId w:val="9"/>
   </w:num>
   <w:num w:numId="4">
     <w:abstractNumId w:val="4"/>
@@ -3921,6 +4713,9 @@
   </w:num>
   <w:num w:numId="10">
     <w:abstractNumId w:val="6"/>
+  </w:num>
+  <w:num w:numId="11">
+    <w:abstractNumId w:val="8"/>
   </w:num>
   <w:numIdMacAtCleanup w:val="8"/>
 </w:numbering>
@@ -6357,7 +7152,7 @@
 </file>
 
 <file path=customXml/itemProps2.xml><?xml version="1.0" encoding="utf-8"?>
-<ds:datastoreItem xmlns:ds="http://schemas.openxmlformats.org/officeDocument/2006/customXml" ds:itemID="{89FBDA58-0F6B-4EE6-97AA-A96DECE61774}">
+<ds:datastoreItem xmlns:ds="http://schemas.openxmlformats.org/officeDocument/2006/customXml" ds:itemID="{403AF0B4-9174-4018-B00D-B5857A826A4F}">
   <ds:schemaRefs>
     <ds:schemaRef ds:uri="http://schemas.openxmlformats.org/officeDocument/2006/bibliography"/>
   </ds:schemaRefs>

</xml_diff>

<commit_message>
Updated solution to 9.4 Added Forms, SiteAttention, Content Collaboration
</commit_message>
<xml_diff>
--- a/Release Notes/Alloy 9 Demo Site.docx
+++ b/Release Notes/Alloy 9 Demo Site.docx
@@ -59,7 +59,7 @@
         <w:rPr>
           <w:i/>
         </w:rPr>
-        <w:t>November 2</w:t>
+        <w:t>December 4</w:t>
       </w:r>
       <w:r>
         <w:rPr>
@@ -177,14 +177,12 @@
           <w:rFonts w:eastAsia="Times New Roman"/>
         </w:rPr>
       </w:pPr>
-      <w:proofErr w:type="spellStart"/>
       <w:r>
         <w:rPr>
           <w:rFonts w:eastAsia="Times New Roman"/>
         </w:rPr>
         <w:t>PowerSlice</w:t>
       </w:r>
-      <w:proofErr w:type="spellEnd"/>
     </w:p>
     <w:p>
       <w:pPr>
@@ -259,14 +257,12 @@
           <w:rFonts w:eastAsia="Times New Roman"/>
         </w:rPr>
       </w:pPr>
-      <w:proofErr w:type="spellStart"/>
       <w:r>
         <w:rPr>
           <w:rFonts w:eastAsia="Times New Roman"/>
         </w:rPr>
         <w:t>MenuPin</w:t>
       </w:r>
-      <w:proofErr w:type="spellEnd"/>
     </w:p>
     <w:p>
       <w:pPr>
@@ -401,19 +397,11 @@
           <w:rFonts w:eastAsia="Times New Roman"/>
         </w:rPr>
       </w:pPr>
-      <w:proofErr w:type="spellStart"/>
-      <w:r>
-        <w:rPr>
-          <w:rFonts w:eastAsia="Times New Roman"/>
-        </w:rPr>
-        <w:t>SocialFeedBlock</w:t>
-      </w:r>
-      <w:proofErr w:type="spellEnd"/>
-      <w:r>
-        <w:rPr>
-          <w:rFonts w:eastAsia="Times New Roman"/>
-        </w:rPr>
-        <w:t xml:space="preserve"> to show Twitter, LinkedIn, Facebook feeds</w:t>
+      <w:r>
+        <w:rPr>
+          <w:rFonts w:eastAsia="Times New Roman"/>
+        </w:rPr>
+        <w:t>SocialFeedBlock to show Twitter, LinkedIn, Facebook feeds</w:t>
       </w:r>
     </w:p>
     <w:p>
@@ -455,19 +443,11 @@
           <w:rFonts w:eastAsia="Times New Roman"/>
         </w:rPr>
       </w:pPr>
-      <w:proofErr w:type="spellStart"/>
-      <w:r>
-        <w:rPr>
-          <w:rFonts w:eastAsia="Times New Roman"/>
-        </w:rPr>
-        <w:t>Geta</w:t>
-      </w:r>
-      <w:proofErr w:type="spellEnd"/>
-      <w:r>
-        <w:rPr>
-          <w:rFonts w:eastAsia="Times New Roman"/>
-        </w:rPr>
-        <w:t xml:space="preserve"> </w:t>
+      <w:r>
+        <w:rPr>
+          <w:rFonts w:eastAsia="Times New Roman"/>
+        </w:rPr>
+        <w:t xml:space="preserve">Geta </w:t>
       </w:r>
       <w:r>
         <w:rPr>
@@ -547,6 +527,92 @@
         <w:contextualSpacing w:val="0"/>
         <w:rPr>
           <w:rFonts w:eastAsia="Times New Roman"/>
+        </w:rPr>
+      </w:pPr>
+      <w:r>
+        <w:rPr>
+          <w:rFonts w:eastAsia="Times New Roman"/>
+        </w:rPr>
+        <w:t>Visitor Group Usage</w:t>
+      </w:r>
+    </w:p>
+    <w:p>
+      <w:pPr>
+        <w:pStyle w:val="ListParagraph"/>
+        <w:numPr>
+          <w:ilvl w:val="0"/>
+          <w:numId w:val="6"/>
+        </w:numPr>
+        <w:spacing w:before="100" w:beforeAutospacing="1" w:after="100" w:afterAutospacing="1"/>
+        <w:contextualSpacing w:val="0"/>
+        <w:rPr>
+          <w:rFonts w:eastAsia="Times New Roman"/>
+        </w:rPr>
+      </w:pPr>
+      <w:r>
+        <w:rPr>
+          <w:rFonts w:eastAsia="Times New Roman"/>
+        </w:rPr>
+        <w:t>Style and Script page extensions</w:t>
+      </w:r>
+    </w:p>
+    <w:p>
+      <w:pPr>
+        <w:pStyle w:val="ListParagraph"/>
+        <w:numPr>
+          <w:ilvl w:val="0"/>
+          <w:numId w:val="6"/>
+        </w:numPr>
+        <w:spacing w:before="100" w:beforeAutospacing="1" w:after="100" w:afterAutospacing="1"/>
+        <w:contextualSpacing w:val="0"/>
+        <w:rPr>
+          <w:rFonts w:eastAsia="Times New Roman"/>
+        </w:rPr>
+      </w:pPr>
+      <w:r>
+        <w:rPr>
+          <w:rFonts w:eastAsia="Times New Roman"/>
+        </w:rPr>
+        <w:t>Instant Templates</w:t>
+      </w:r>
+    </w:p>
+    <w:p>
+      <w:pPr>
+        <w:pStyle w:val="ListParagraph"/>
+        <w:numPr>
+          <w:ilvl w:val="0"/>
+          <w:numId w:val="6"/>
+        </w:numPr>
+        <w:spacing w:before="100" w:beforeAutospacing="1" w:after="100" w:afterAutospacing="1"/>
+        <w:contextualSpacing w:val="0"/>
+        <w:rPr>
+          <w:rFonts w:eastAsia="Times New Roman"/>
+        </w:rPr>
+      </w:pPr>
+      <w:r>
+        <w:rPr>
+          <w:rFonts w:eastAsia="Times New Roman"/>
+        </w:rPr>
+        <w:t xml:space="preserve">TedGustaf </w:t>
+      </w:r>
+      <w:r>
+        <w:rPr>
+          <w:rFonts w:eastAsia="Times New Roman"/>
+        </w:rPr>
+        <w:t>Google Maps Editor</w:t>
+      </w:r>
+    </w:p>
+    <w:p>
+      <w:pPr>
+        <w:pStyle w:val="ListParagraph"/>
+        <w:numPr>
+          <w:ilvl w:val="0"/>
+          <w:numId w:val="6"/>
+        </w:numPr>
+        <w:spacing w:before="100" w:beforeAutospacing="1" w:after="100" w:afterAutospacing="1"/>
+        <w:contextualSpacing w:val="0"/>
+        <w:rPr>
+          <w:rFonts w:eastAsia="Times New Roman"/>
           <w:b/>
         </w:rPr>
       </w:pPr>
@@ -555,14 +621,14 @@
           <w:rFonts w:eastAsia="Times New Roman"/>
           <w:b/>
         </w:rPr>
-        <w:t xml:space="preserve">NEW - </w:t>
+        <w:t>NEW – Episerver Forms</w:t>
       </w:r>
       <w:r>
         <w:rPr>
           <w:rFonts w:eastAsia="Times New Roman"/>
           <w:b/>
         </w:rPr>
-        <w:t>Visitor Group Usage</w:t>
+        <w:t xml:space="preserve">  v 0.21.1.9000</w:t>
       </w:r>
     </w:p>
     <w:p>
@@ -576,90 +642,65 @@
         <w:contextualSpacing w:val="0"/>
         <w:rPr>
           <w:rFonts w:eastAsia="Times New Roman"/>
-          <w:b/>
-        </w:rPr>
-      </w:pPr>
-      <w:r>
-        <w:rPr>
-          <w:rFonts w:eastAsia="Times New Roman"/>
-          <w:b/>
-        </w:rPr>
-        <w:t>NEW - Style and Script page extensions</w:t>
-      </w:r>
-    </w:p>
-    <w:p>
-      <w:pPr>
-        <w:pStyle w:val="ListParagraph"/>
-        <w:numPr>
-          <w:ilvl w:val="0"/>
-          <w:numId w:val="6"/>
-        </w:numPr>
+        </w:rPr>
+      </w:pPr>
+      <w:r>
+        <w:rPr>
+          <w:rFonts w:eastAsia="Times New Roman"/>
+        </w:rPr>
+        <w:t>More!?</w:t>
+      </w:r>
+    </w:p>
+    <w:p>
+      <w:pPr>
         <w:spacing w:before="100" w:beforeAutospacing="1" w:after="100" w:afterAutospacing="1"/>
-        <w:contextualSpacing w:val="0"/>
-        <w:rPr>
-          <w:rFonts w:eastAsia="Times New Roman"/>
-          <w:b/>
-        </w:rPr>
-      </w:pPr>
-      <w:r>
-        <w:rPr>
-          <w:rFonts w:eastAsia="Times New Roman"/>
-          <w:b/>
-        </w:rPr>
-        <w:t>NEW – Instant Templates</w:t>
-      </w:r>
-    </w:p>
-    <w:p>
-      <w:pPr>
-        <w:pStyle w:val="ListParagraph"/>
-        <w:numPr>
-          <w:ilvl w:val="0"/>
-          <w:numId w:val="6"/>
-        </w:numPr>
+        <w:rPr>
+          <w:rFonts w:eastAsia="Times New Roman"/>
+          <w:u w:val="single"/>
+        </w:rPr>
+      </w:pPr>
+      <w:r>
+        <w:rPr>
+          <w:rFonts w:eastAsia="Times New Roman"/>
+          <w:u w:val="single"/>
+        </w:rPr>
+        <w:t>Back In!</w:t>
+      </w:r>
+    </w:p>
+    <w:p>
+      <w:pPr>
         <w:spacing w:before="100" w:beforeAutospacing="1" w:after="100" w:afterAutospacing="1"/>
-        <w:contextualSpacing w:val="0"/>
-        <w:rPr>
-          <w:rFonts w:eastAsia="Times New Roman"/>
-          <w:b/>
-        </w:rPr>
-      </w:pPr>
-      <w:r>
-        <w:rPr>
-          <w:rFonts w:eastAsia="Times New Roman"/>
-          <w:b/>
-        </w:rPr>
-        <w:t xml:space="preserve">NEW – </w:t>
-      </w:r>
-      <w:proofErr w:type="spellStart"/>
-      <w:r>
-        <w:rPr>
-          <w:rFonts w:eastAsia="Times New Roman"/>
-          <w:b/>
-        </w:rPr>
-        <w:t>TedGustaf</w:t>
-      </w:r>
-      <w:proofErr w:type="spellEnd"/>
-      <w:r>
-        <w:rPr>
-          <w:rFonts w:eastAsia="Times New Roman"/>
-          <w:b/>
-        </w:rPr>
-        <w:t xml:space="preserve"> </w:t>
-      </w:r>
-      <w:r>
-        <w:rPr>
-          <w:rFonts w:eastAsia="Times New Roman"/>
-          <w:b/>
-        </w:rPr>
-        <w:t>Google Maps Editor</w:t>
-      </w:r>
-    </w:p>
-    <w:p>
-      <w:pPr>
-        <w:pStyle w:val="ListParagraph"/>
-        <w:numPr>
-          <w:ilvl w:val="0"/>
-          <w:numId w:val="6"/>
+        <w:rPr>
+          <w:rFonts w:eastAsia="Times New Roman"/>
+        </w:rPr>
+      </w:pPr>
+      <w:r>
+        <w:rPr>
+          <w:rFonts w:eastAsia="Times New Roman"/>
+        </w:rPr>
+        <w:t>The following Add-O</w:t>
+      </w:r>
+      <w:r>
+        <w:rPr>
+          <w:rFonts w:eastAsia="Times New Roman"/>
+        </w:rPr>
+        <w:t>ns are now available for version 9</w:t>
+      </w:r>
+      <w:bookmarkStart w:id="0" w:name="_GoBack"/>
+      <w:bookmarkEnd w:id="0"/>
+      <w:r>
+        <w:rPr>
+          <w:rFonts w:eastAsia="Times New Roman"/>
+        </w:rPr>
+        <w:t>.x</w:t>
+      </w:r>
+    </w:p>
+    <w:p>
+      <w:pPr>
+        <w:pStyle w:val="ListParagraph"/>
+        <w:numPr>
+          <w:ilvl w:val="0"/>
+          <w:numId w:val="11"/>
         </w:numPr>
         <w:spacing w:before="100" w:beforeAutospacing="1" w:after="100" w:afterAutospacing="1"/>
         <w:contextualSpacing w:val="0"/>
@@ -671,35 +712,27 @@
         <w:rPr>
           <w:rFonts w:eastAsia="Times New Roman"/>
         </w:rPr>
-        <w:t>More!?</w:t>
-      </w:r>
-    </w:p>
-    <w:p>
-      <w:pPr>
+        <w:t>SiteAttention SEO</w:t>
+      </w:r>
+    </w:p>
+    <w:p>
+      <w:pPr>
+        <w:pStyle w:val="ListParagraph"/>
+        <w:numPr>
+          <w:ilvl w:val="0"/>
+          <w:numId w:val="11"/>
+        </w:numPr>
         <w:spacing w:before="100" w:beforeAutospacing="1" w:after="100" w:afterAutospacing="1"/>
-        <w:rPr>
-          <w:rFonts w:eastAsia="Times New Roman"/>
-        </w:rPr>
-      </w:pPr>
-      <w:r>
-        <w:rPr>
-          <w:rFonts w:eastAsia="Times New Roman"/>
-        </w:rPr>
-        <w:t xml:space="preserve">Note:  The </w:t>
-      </w:r>
-      <w:proofErr w:type="spellStart"/>
-      <w:r>
-        <w:rPr>
-          <w:rFonts w:eastAsia="Times New Roman"/>
-        </w:rPr>
-        <w:t>Silverpop</w:t>
-      </w:r>
-      <w:proofErr w:type="spellEnd"/>
-      <w:r>
-        <w:rPr>
-          <w:rFonts w:eastAsia="Times New Roman"/>
-        </w:rPr>
-        <w:t xml:space="preserve"> connector has been removed.  Due to known problem trying to install another connector, it was deemed easier to have no Marketing Automation connectors and let the developer decide which one they wanted to install.</w:t>
+        <w:contextualSpacing w:val="0"/>
+        <w:rPr>
+          <w:rFonts w:eastAsia="Times New Roman"/>
+        </w:rPr>
+      </w:pPr>
+      <w:r>
+        <w:rPr>
+          <w:rFonts w:eastAsia="Times New Roman"/>
+        </w:rPr>
+        <w:t>Content Collaboration</w:t>
       </w:r>
     </w:p>
     <w:p>
@@ -713,80 +746,8 @@
         <w:rPr>
           <w:rFonts w:eastAsia="Times New Roman"/>
         </w:rPr>
-        <w:t>The following Add-O</w:t>
-      </w:r>
-      <w:r>
-        <w:rPr>
-          <w:rFonts w:eastAsia="Times New Roman"/>
-        </w:rPr>
-        <w:t>ns have been removed until they are available for version 9.x</w:t>
-      </w:r>
-    </w:p>
-    <w:p>
-      <w:pPr>
-        <w:pStyle w:val="ListParagraph"/>
-        <w:numPr>
-          <w:ilvl w:val="0"/>
-          <w:numId w:val="11"/>
-        </w:numPr>
-        <w:spacing w:before="100" w:beforeAutospacing="1" w:after="100" w:afterAutospacing="1"/>
-        <w:rPr>
-          <w:rFonts w:eastAsia="Times New Roman"/>
-        </w:rPr>
-      </w:pPr>
-      <w:r>
-        <w:rPr>
-          <w:rFonts w:eastAsia="Times New Roman"/>
-        </w:rPr>
-        <w:t>Disable Indexing job</w:t>
-      </w:r>
-    </w:p>
-    <w:p>
-      <w:pPr>
-        <w:pStyle w:val="ListParagraph"/>
-        <w:numPr>
-          <w:ilvl w:val="0"/>
-          <w:numId w:val="11"/>
-        </w:numPr>
-        <w:spacing w:after="100" w:afterAutospacing="1"/>
-        <w:contextualSpacing w:val="0"/>
-        <w:rPr>
-          <w:rFonts w:eastAsia="Times New Roman"/>
-        </w:rPr>
-      </w:pPr>
-      <w:proofErr w:type="spellStart"/>
-      <w:r>
-        <w:rPr>
-          <w:rFonts w:eastAsia="Times New Roman"/>
-        </w:rPr>
-        <w:t>SiteAttention</w:t>
-      </w:r>
-      <w:proofErr w:type="spellEnd"/>
-      <w:r>
-        <w:rPr>
-          <w:rFonts w:eastAsia="Times New Roman"/>
-        </w:rPr>
-        <w:t xml:space="preserve"> SEO</w:t>
-      </w:r>
-    </w:p>
-    <w:p>
-      <w:pPr>
-        <w:pStyle w:val="ListParagraph"/>
-        <w:numPr>
-          <w:ilvl w:val="0"/>
-          <w:numId w:val="11"/>
-        </w:numPr>
-        <w:spacing w:before="100" w:beforeAutospacing="1" w:after="100" w:afterAutospacing="1"/>
-        <w:contextualSpacing w:val="0"/>
-        <w:rPr>
-          <w:rFonts w:eastAsia="Times New Roman"/>
-        </w:rPr>
-      </w:pPr>
-      <w:r>
-        <w:rPr>
-          <w:rFonts w:eastAsia="Times New Roman"/>
-        </w:rPr>
-        <w:t>Content Collaboration</w:t>
+        <w:lastRenderedPageBreak/>
+        <w:t>Note:  The Silverpop connector has been removed.  Due to known problem trying to install another connector, it was deemed easier to have no Marketing Automation connectors and let the developer decide which one they wanted to install.</w:t>
       </w:r>
     </w:p>
     <w:p>
@@ -807,11 +768,9 @@
       <w:pPr>
         <w:pStyle w:val="Heading2"/>
       </w:pPr>
-      <w:proofErr w:type="spellStart"/>
       <w:r>
         <w:t>Configs</w:t>
       </w:r>
-      <w:proofErr w:type="spellEnd"/>
     </w:p>
     <w:p>
       <w:pPr>
@@ -917,15 +876,7 @@
         <w:contextualSpacing w:val="0"/>
       </w:pPr>
       <w:r>
-        <w:t xml:space="preserve">SITE TEMPLATES area with second skeleton site and various </w:t>
-      </w:r>
-      <w:proofErr w:type="spellStart"/>
-      <w:r>
-        <w:t>configs</w:t>
-      </w:r>
-      <w:proofErr w:type="spellEnd"/>
-      <w:r>
-        <w:t xml:space="preserve"> to make your life better</w:t>
+        <w:t>SITE TEMPLATES area with second skeleton site and various configs to make your life better</w:t>
       </w:r>
     </w:p>
     <w:p>
@@ -964,23 +915,7 @@
         <w:contextualSpacing w:val="0"/>
       </w:pPr>
       <w:r>
-        <w:t xml:space="preserve">Setting a page as “Ready to Publish” under Press Releases will kick off a workflow for approval by Administrators or </w:t>
-      </w:r>
-      <w:proofErr w:type="spellStart"/>
-      <w:r>
-        <w:t>ContentEditors</w:t>
-      </w:r>
-      <w:proofErr w:type="spellEnd"/>
-      <w:r>
-        <w:t xml:space="preserve"> (e.g. </w:t>
-      </w:r>
-      <w:proofErr w:type="spellStart"/>
-      <w:r>
-        <w:t>epiadmin</w:t>
-      </w:r>
-      <w:proofErr w:type="spellEnd"/>
-      <w:r>
-        <w:t>)</w:t>
+        <w:t>Setting a page as “Ready to Publish” under Press Releases will kick off a workflow for approval by Administrators or ContentEditors (e.g. epiadmin)</w:t>
       </w:r>
     </w:p>
     <w:p>
@@ -993,15 +928,7 @@
         <w:contextualSpacing w:val="0"/>
       </w:pPr>
       <w:r>
-        <w:t xml:space="preserve">Additional workflow </w:t>
-      </w:r>
-      <w:proofErr w:type="spellStart"/>
-      <w:r>
-        <w:t>configs</w:t>
-      </w:r>
-      <w:proofErr w:type="spellEnd"/>
-      <w:r>
-        <w:t xml:space="preserve"> also enabled</w:t>
+        <w:t>Additional workflow configs also enabled</w:t>
       </w:r>
       <w:r>
         <w:t xml:space="preserve"> for pages under Products</w:t>
@@ -1030,39 +957,7 @@
         <w:contextualSpacing w:val="0"/>
       </w:pPr>
       <w:r>
-        <w:t xml:space="preserve">Content collaboration conversations between </w:t>
-      </w:r>
-      <w:proofErr w:type="spellStart"/>
-      <w:r>
-        <w:t>epiadmin</w:t>
-      </w:r>
-      <w:proofErr w:type="spellEnd"/>
-      <w:r>
-        <w:t xml:space="preserve"> and </w:t>
-      </w:r>
-      <w:proofErr w:type="spellStart"/>
-      <w:r>
-        <w:t>nancy</w:t>
-      </w:r>
-      <w:proofErr w:type="spellEnd"/>
-      <w:r>
-        <w:t xml:space="preserve"> if you select About </w:t>
-      </w:r>
-      <w:proofErr w:type="spellStart"/>
-      <w:r>
-        <w:t>Us~News</w:t>
-      </w:r>
-      <w:proofErr w:type="spellEnd"/>
-      <w:r>
-        <w:t xml:space="preserve"> and </w:t>
-      </w:r>
-      <w:proofErr w:type="spellStart"/>
-      <w:r>
-        <w:t>Events~Press</w:t>
-      </w:r>
-      <w:proofErr w:type="spellEnd"/>
-      <w:r>
-        <w:t xml:space="preserve"> Releases</w:t>
+        <w:t>Content collaboration conversations between epiadmin and nancy if you select About Us~News and Events~Press Releases</w:t>
       </w:r>
     </w:p>
     <w:p>
@@ -1151,8 +1046,6 @@
       <w:r>
         <w:t>Note, there are blocks available if you want the real item</w:t>
       </w:r>
-      <w:bookmarkStart w:id="0" w:name="_GoBack"/>
-      <w:bookmarkEnd w:id="0"/>
     </w:p>
     <w:p>
       <w:pPr>
@@ -1298,13 +1191,8 @@
         </w:numPr>
         <w:contextualSpacing w:val="0"/>
       </w:pPr>
-      <w:proofErr w:type="spellStart"/>
-      <w:r>
-        <w:t>PowerSlice</w:t>
-      </w:r>
-      <w:proofErr w:type="spellEnd"/>
-      <w:r>
-        <w:t xml:space="preserve"> moved to left hand side of page for all users</w:t>
+      <w:r>
+        <w:t>PowerSlice moved to left hand side of page for all users</w:t>
       </w:r>
     </w:p>
     <w:p>
@@ -1316,13 +1204,8 @@
         </w:numPr>
         <w:contextualSpacing w:val="0"/>
       </w:pPr>
-      <w:proofErr w:type="spellStart"/>
-      <w:r>
-        <w:t>Geta</w:t>
-      </w:r>
-      <w:proofErr w:type="spellEnd"/>
-      <w:r>
-        <w:t xml:space="preserve"> SEO Sitemaps and Possible Robots.txt CMS Admin configurations</w:t>
+      <w:r>
+        <w:t>Geta SEO Sitemaps and Possible Robots.txt CMS Admin configurations</w:t>
       </w:r>
     </w:p>
     <w:p>
@@ -1405,15 +1288,7 @@
         <w:t xml:space="preserve">Styles </w:t>
       </w:r>
       <w:r>
-        <w:t xml:space="preserve">tab that you can place your own inline or file linked scripts and </w:t>
-      </w:r>
-      <w:proofErr w:type="spellStart"/>
-      <w:r>
-        <w:t>css</w:t>
-      </w:r>
-      <w:proofErr w:type="spellEnd"/>
-      <w:r>
-        <w:t>.  These will render in addition to existing site styles so you can override</w:t>
+        <w:t>tab that you can place your own inline or file linked scripts and css.  These will render in addition to existing site styles so you can override</w:t>
       </w:r>
     </w:p>
     <w:p>
@@ -1478,15 +1353,7 @@
         <w:contextualSpacing w:val="0"/>
       </w:pPr>
       <w:r>
-        <w:t xml:space="preserve">Set up your own Find index and update </w:t>
-      </w:r>
-      <w:proofErr w:type="spellStart"/>
-      <w:r>
-        <w:t>web.config</w:t>
-      </w:r>
-      <w:proofErr w:type="spellEnd"/>
-      <w:r>
-        <w:t xml:space="preserve"> accordingly  (Alloy Demo Kit won’t run unless this is in place)</w:t>
+        <w:t>Set up your own Find index and update web.config accordingly  (Alloy Demo Kit won’t run unless this is in place)</w:t>
       </w:r>
     </w:p>
     <w:p>
@@ -1717,15 +1584,7 @@
         <w:contextualSpacing w:val="0"/>
       </w:pPr>
       <w:r>
-        <w:t xml:space="preserve">Update setting in the administration interface under </w:t>
-      </w:r>
-      <w:proofErr w:type="spellStart"/>
-      <w:r>
-        <w:t>Config~Manage</w:t>
-      </w:r>
-      <w:proofErr w:type="spellEnd"/>
-      <w:r>
-        <w:t xml:space="preserve"> Websites. Update both sites!</w:t>
+        <w:t>Update setting in the administration interface under Config~Manage Websites. Update both sites!</w:t>
       </w:r>
     </w:p>
     <w:p>
@@ -1983,23 +1842,7 @@
         <w:t>If</w:t>
       </w:r>
       <w:r>
-        <w:t xml:space="preserve"> you want the </w:t>
-      </w:r>
-      <w:proofErr w:type="spellStart"/>
-      <w:r>
-        <w:t>LanguageManager</w:t>
-      </w:r>
-      <w:proofErr w:type="spellEnd"/>
-      <w:r>
-        <w:t xml:space="preserve"> to work you need to set up your own related Bing or Google developer account and update the </w:t>
-      </w:r>
-      <w:proofErr w:type="spellStart"/>
-      <w:r>
-        <w:t>config</w:t>
-      </w:r>
-      <w:proofErr w:type="spellEnd"/>
-      <w:r>
-        <w:t xml:space="preserve"> at:</w:t>
+        <w:t xml:space="preserve"> you want the LanguageManager to work you need to set up your own related Bing or Google developer account and update the config at:</w:t>
       </w:r>
     </w:p>
     <w:p>
@@ -2015,24 +1858,14 @@
         <w:t xml:space="preserve"> </w:t>
       </w:r>
       <w:r>
-        <w:t>\modules\_protected\</w:t>
-      </w:r>
-      <w:proofErr w:type="spellStart"/>
-      <w:r>
-        <w:t>EPiServer.Labs.LanguageManager</w:t>
-      </w:r>
-      <w:proofErr w:type="spellEnd"/>
+        <w:t>\modules\_protected\EPiServer.Labs.LanguageManager</w:t>
+      </w:r>
       <w:r>
         <w:t>\</w:t>
       </w:r>
       <w:r>
-        <w:t xml:space="preserve"> </w:t>
-      </w:r>
-      <w:proofErr w:type="spellStart"/>
-      <w:r>
-        <w:t>EPiServer.LanguageManager.config</w:t>
-      </w:r>
-      <w:proofErr w:type="spellEnd"/>
+        <w:t xml:space="preserve"> EPiServer.LanguageManager.config</w:t>
+      </w:r>
     </w:p>
     <w:p>
       <w:pPr>
@@ -2144,49 +1977,7 @@
         <w:rPr>
           <w:lang w:val="en-GB"/>
         </w:rPr>
-        <w:t>pen %USERPROFILE%\Documents\</w:t>
-      </w:r>
-      <w:proofErr w:type="spellStart"/>
-      <w:r>
-        <w:rPr>
-          <w:lang w:val="en-GB"/>
-        </w:rPr>
-        <w:t>IISExpress</w:t>
-      </w:r>
-      <w:proofErr w:type="spellEnd"/>
-      <w:r>
-        <w:rPr>
-          <w:lang w:val="en-GB"/>
-        </w:rPr>
-        <w:t>\</w:t>
-      </w:r>
-      <w:proofErr w:type="spellStart"/>
-      <w:r>
-        <w:rPr>
-          <w:lang w:val="en-GB"/>
-        </w:rPr>
-        <w:t>config</w:t>
-      </w:r>
-      <w:proofErr w:type="spellEnd"/>
-      <w:r>
-        <w:rPr>
-          <w:lang w:val="en-GB"/>
-        </w:rPr>
-        <w:t>\</w:t>
-      </w:r>
-      <w:proofErr w:type="spellStart"/>
-      <w:r>
-        <w:rPr>
-          <w:lang w:val="en-GB"/>
-        </w:rPr>
-        <w:t>applicationhost.config</w:t>
-      </w:r>
-      <w:proofErr w:type="spellEnd"/>
-      <w:r>
-        <w:rPr>
-          <w:lang w:val="en-GB"/>
-        </w:rPr>
-        <w:t xml:space="preserve"> in </w:t>
+        <w:t xml:space="preserve">pen %USERPROFILE%\Documents\IISExpress\config\applicationhost.config in </w:t>
       </w:r>
       <w:r>
         <w:rPr>
@@ -2251,25 +2042,7 @@
           <w:sz w:val="19"/>
           <w:szCs w:val="19"/>
         </w:rPr>
-        <w:t xml:space="preserve">                &lt;application path="/" </w:t>
-      </w:r>
-      <w:proofErr w:type="spellStart"/>
-      <w:r>
-        <w:rPr>
-          <w:rFonts w:ascii="Consolas" w:eastAsiaTheme="minorEastAsia" w:hAnsi="Consolas" w:cs="Consolas"/>
-          <w:sz w:val="19"/>
-          <w:szCs w:val="19"/>
-        </w:rPr>
-        <w:t>applicationPool</w:t>
-      </w:r>
-      <w:proofErr w:type="spellEnd"/>
-      <w:r>
-        <w:rPr>
-          <w:rFonts w:ascii="Consolas" w:eastAsiaTheme="minorEastAsia" w:hAnsi="Consolas" w:cs="Consolas"/>
-          <w:sz w:val="19"/>
-          <w:szCs w:val="19"/>
-        </w:rPr>
-        <w:t>="Clr4IntegratedAppPool"&gt;</w:t>
+        <w:t xml:space="preserve">                &lt;application path="/" applicationPool="Clr4IntegratedAppPool"&gt;</w:t>
       </w:r>
     </w:p>
     <w:p>
@@ -2290,43 +2063,47 @@
           <w:sz w:val="19"/>
           <w:szCs w:val="19"/>
         </w:rPr>
-        <w:t>&lt;</w:t>
-      </w:r>
-      <w:proofErr w:type="spellStart"/>
-      <w:r>
+        <w:t>&lt;virtualDirectory path="/" physicalPath="C:\EPiServer\AlloyDemoKit\src\AlloyDemoKit" /&gt;</w:t>
+      </w:r>
+    </w:p>
+    <w:p>
+      <w:pPr>
+        <w:autoSpaceDE w:val="0"/>
+        <w:autoSpaceDN w:val="0"/>
+        <w:adjustRightInd w:val="0"/>
         <w:rPr>
           <w:rFonts w:ascii="Consolas" w:eastAsiaTheme="minorEastAsia" w:hAnsi="Consolas" w:cs="Consolas"/>
           <w:sz w:val="19"/>
           <w:szCs w:val="19"/>
         </w:rPr>
-        <w:t>virtualDirectory</w:t>
-      </w:r>
-      <w:proofErr w:type="spellEnd"/>
+      </w:pPr>
       <w:r>
         <w:rPr>
           <w:rFonts w:ascii="Consolas" w:eastAsiaTheme="minorEastAsia" w:hAnsi="Consolas" w:cs="Consolas"/>
           <w:sz w:val="19"/>
           <w:szCs w:val="19"/>
         </w:rPr>
-        <w:t xml:space="preserve"> path="/" </w:t>
-      </w:r>
-      <w:proofErr w:type="spellStart"/>
-      <w:r>
+        <w:t xml:space="preserve">                &lt;/application&gt;</w:t>
+      </w:r>
+    </w:p>
+    <w:p>
+      <w:pPr>
+        <w:autoSpaceDE w:val="0"/>
+        <w:autoSpaceDN w:val="0"/>
+        <w:adjustRightInd w:val="0"/>
         <w:rPr>
           <w:rFonts w:ascii="Consolas" w:eastAsiaTheme="minorEastAsia" w:hAnsi="Consolas" w:cs="Consolas"/>
           <w:sz w:val="19"/>
           <w:szCs w:val="19"/>
         </w:rPr>
-        <w:t>physicalPath</w:t>
-      </w:r>
-      <w:proofErr w:type="spellEnd"/>
+      </w:pPr>
       <w:r>
         <w:rPr>
           <w:rFonts w:ascii="Consolas" w:eastAsiaTheme="minorEastAsia" w:hAnsi="Consolas" w:cs="Consolas"/>
           <w:sz w:val="19"/>
           <w:szCs w:val="19"/>
         </w:rPr>
-        <w:t>="C:\EPiServer\AlloyDemoKit\src\AlloyDemoKit" /&gt;</w:t>
+        <w:t xml:space="preserve">                &lt;bindings&gt;</w:t>
       </w:r>
     </w:p>
     <w:p>
@@ -2346,101 +2123,7 @@
           <w:sz w:val="19"/>
           <w:szCs w:val="19"/>
         </w:rPr>
-        <w:t xml:space="preserve">                &lt;/application&gt;</w:t>
-      </w:r>
-    </w:p>
-    <w:p>
-      <w:pPr>
-        <w:autoSpaceDE w:val="0"/>
-        <w:autoSpaceDN w:val="0"/>
-        <w:adjustRightInd w:val="0"/>
-        <w:rPr>
-          <w:rFonts w:ascii="Consolas" w:eastAsiaTheme="minorEastAsia" w:hAnsi="Consolas" w:cs="Consolas"/>
-          <w:sz w:val="19"/>
-          <w:szCs w:val="19"/>
-        </w:rPr>
-      </w:pPr>
-      <w:r>
-        <w:rPr>
-          <w:rFonts w:ascii="Consolas" w:eastAsiaTheme="minorEastAsia" w:hAnsi="Consolas" w:cs="Consolas"/>
-          <w:sz w:val="19"/>
-          <w:szCs w:val="19"/>
-        </w:rPr>
-        <w:t xml:space="preserve">                &lt;</w:t>
-      </w:r>
-      <w:proofErr w:type="gramStart"/>
-      <w:r>
-        <w:rPr>
-          <w:rFonts w:ascii="Consolas" w:eastAsiaTheme="minorEastAsia" w:hAnsi="Consolas" w:cs="Consolas"/>
-          <w:sz w:val="19"/>
-          <w:szCs w:val="19"/>
-        </w:rPr>
-        <w:t>bindings</w:t>
-      </w:r>
-      <w:proofErr w:type="gramEnd"/>
-      <w:r>
-        <w:rPr>
-          <w:rFonts w:ascii="Consolas" w:eastAsiaTheme="minorEastAsia" w:hAnsi="Consolas" w:cs="Consolas"/>
-          <w:sz w:val="19"/>
-          <w:szCs w:val="19"/>
-        </w:rPr>
-        <w:t>&gt;</w:t>
-      </w:r>
-    </w:p>
-    <w:p>
-      <w:pPr>
-        <w:autoSpaceDE w:val="0"/>
-        <w:autoSpaceDN w:val="0"/>
-        <w:adjustRightInd w:val="0"/>
-        <w:rPr>
-          <w:rFonts w:ascii="Consolas" w:eastAsiaTheme="minorEastAsia" w:hAnsi="Consolas" w:cs="Consolas"/>
-          <w:sz w:val="19"/>
-          <w:szCs w:val="19"/>
-        </w:rPr>
-      </w:pPr>
-      <w:r>
-        <w:rPr>
-          <w:rFonts w:ascii="Consolas" w:eastAsiaTheme="minorEastAsia" w:hAnsi="Consolas" w:cs="Consolas"/>
-          <w:sz w:val="19"/>
-          <w:szCs w:val="19"/>
-        </w:rPr>
-        <w:t xml:space="preserve">                    &lt;binding protocol="http" </w:t>
-      </w:r>
-      <w:proofErr w:type="spellStart"/>
-      <w:r>
-        <w:rPr>
-          <w:rFonts w:ascii="Consolas" w:eastAsiaTheme="minorEastAsia" w:hAnsi="Consolas" w:cs="Consolas"/>
-          <w:sz w:val="19"/>
-          <w:szCs w:val="19"/>
-        </w:rPr>
-        <w:t>bindingInformation</w:t>
-      </w:r>
-      <w:proofErr w:type="spellEnd"/>
-      <w:r>
-        <w:rPr>
-          <w:rFonts w:ascii="Consolas" w:eastAsiaTheme="minorEastAsia" w:hAnsi="Consolas" w:cs="Consolas"/>
-          <w:sz w:val="19"/>
-          <w:szCs w:val="19"/>
-        </w:rPr>
-        <w:t>="*:51481</w:t>
-      </w:r>
-      <w:proofErr w:type="gramStart"/>
-      <w:r>
-        <w:rPr>
-          <w:rFonts w:ascii="Consolas" w:eastAsiaTheme="minorEastAsia" w:hAnsi="Consolas" w:cs="Consolas"/>
-          <w:sz w:val="19"/>
-          <w:szCs w:val="19"/>
-        </w:rPr>
-        <w:t>:localhost</w:t>
-      </w:r>
-      <w:proofErr w:type="gramEnd"/>
-      <w:r>
-        <w:rPr>
-          <w:rFonts w:ascii="Consolas" w:eastAsiaTheme="minorEastAsia" w:hAnsi="Consolas" w:cs="Consolas"/>
-          <w:sz w:val="19"/>
-          <w:szCs w:val="19"/>
-        </w:rPr>
-        <w:t>" /&gt;</w:t>
+        <w:t xml:space="preserve">                    &lt;binding protocol="http" bindingInformation="*:51481:localhost" /&gt;</w:t>
       </w:r>
     </w:p>
     <w:p>
@@ -2469,75 +2152,35 @@
           <w:szCs w:val="19"/>
           <w:highlight w:val="yellow"/>
         </w:rPr>
-        <w:t xml:space="preserve">&lt;binding protocol="http" </w:t>
-      </w:r>
-      <w:proofErr w:type="spellStart"/>
-      <w:r>
+        <w:t>&lt;binding protocol="http" bindingInformation="*:51482:localhost" /&gt;</w:t>
+      </w:r>
+    </w:p>
+    <w:p>
+      <w:pPr>
+        <w:autoSpaceDE w:val="0"/>
+        <w:autoSpaceDN w:val="0"/>
+        <w:adjustRightInd w:val="0"/>
         <w:rPr>
           <w:rFonts w:ascii="Consolas" w:eastAsiaTheme="minorEastAsia" w:hAnsi="Consolas" w:cs="Consolas"/>
           <w:sz w:val="19"/>
           <w:szCs w:val="19"/>
-          <w:highlight w:val="yellow"/>
-        </w:rPr>
-        <w:t>bindingInformation</w:t>
-      </w:r>
-      <w:proofErr w:type="spellEnd"/>
+        </w:rPr>
+      </w:pPr>
       <w:r>
         <w:rPr>
           <w:rFonts w:ascii="Consolas" w:eastAsiaTheme="minorEastAsia" w:hAnsi="Consolas" w:cs="Consolas"/>
           <w:sz w:val="19"/>
           <w:szCs w:val="19"/>
-          <w:highlight w:val="yellow"/>
-        </w:rPr>
-        <w:t>="*:51482</w:t>
-      </w:r>
-      <w:proofErr w:type="gramStart"/>
+        </w:rPr>
+        <w:t xml:space="preserve">                &lt;/bindings&gt;</w:t>
+      </w:r>
+    </w:p>
+    <w:p>
       <w:r>
         <w:rPr>
           <w:rFonts w:ascii="Consolas" w:eastAsiaTheme="minorEastAsia" w:hAnsi="Consolas" w:cs="Consolas"/>
           <w:sz w:val="19"/>
           <w:szCs w:val="19"/>
-          <w:highlight w:val="yellow"/>
-        </w:rPr>
-        <w:t>:localhost</w:t>
-      </w:r>
-      <w:proofErr w:type="gramEnd"/>
-      <w:r>
-        <w:rPr>
-          <w:rFonts w:ascii="Consolas" w:eastAsiaTheme="minorEastAsia" w:hAnsi="Consolas" w:cs="Consolas"/>
-          <w:sz w:val="19"/>
-          <w:szCs w:val="19"/>
-          <w:highlight w:val="yellow"/>
-        </w:rPr>
-        <w:t>" /&gt;</w:t>
-      </w:r>
-    </w:p>
-    <w:p>
-      <w:pPr>
-        <w:autoSpaceDE w:val="0"/>
-        <w:autoSpaceDN w:val="0"/>
-        <w:adjustRightInd w:val="0"/>
-        <w:rPr>
-          <w:rFonts w:ascii="Consolas" w:eastAsiaTheme="minorEastAsia" w:hAnsi="Consolas" w:cs="Consolas"/>
-          <w:sz w:val="19"/>
-          <w:szCs w:val="19"/>
-        </w:rPr>
-      </w:pPr>
-      <w:r>
-        <w:rPr>
-          <w:rFonts w:ascii="Consolas" w:eastAsiaTheme="minorEastAsia" w:hAnsi="Consolas" w:cs="Consolas"/>
-          <w:sz w:val="19"/>
-          <w:szCs w:val="19"/>
-        </w:rPr>
-        <w:t xml:space="preserve">                &lt;/bindings&gt;</w:t>
-      </w:r>
-    </w:p>
-    <w:p>
-      <w:r>
-        <w:rPr>
-          <w:rFonts w:ascii="Consolas" w:eastAsiaTheme="minorEastAsia" w:hAnsi="Consolas" w:cs="Consolas"/>
-          <w:sz w:val="19"/>
-          <w:szCs w:val="19"/>
         </w:rPr>
         <w:t xml:space="preserve">            &lt;/site&gt;</w:t>
       </w:r>
@@ -2599,21 +2242,7 @@
         <w:rPr>
           <w:lang w:val="en-GB"/>
         </w:rPr>
-        <w:t xml:space="preserve">&lt;binding protocol="http" </w:t>
-      </w:r>
-      <w:proofErr w:type="spellStart"/>
-      <w:r>
-        <w:rPr>
-          <w:lang w:val="en-GB"/>
-        </w:rPr>
-        <w:t>bindingInformation</w:t>
-      </w:r>
-      <w:proofErr w:type="spellEnd"/>
-      <w:r>
-        <w:rPr>
-          <w:lang w:val="en-GB"/>
-        </w:rPr>
-        <w:t>="*:</w:t>
+        <w:t>&lt;binding protocol="http" bindingInformation="*:</w:t>
       </w:r>
       <w:r>
         <w:rPr>
@@ -2682,13 +2311,8 @@
         <w:contextualSpacing w:val="0"/>
       </w:pPr>
       <w:r>
-        <w:t xml:space="preserve">U: </w:t>
-      </w:r>
-      <w:proofErr w:type="spellStart"/>
-      <w:r>
-        <w:t>epiadmin</w:t>
-      </w:r>
-      <w:proofErr w:type="spellEnd"/>
+        <w:t>U: epiadmin</w:t>
+      </w:r>
     </w:p>
     <w:p>
       <w:pPr>
@@ -2700,13 +2324,8 @@
         <w:contextualSpacing w:val="0"/>
       </w:pPr>
       <w:r>
-        <w:t xml:space="preserve">P: </w:t>
-      </w:r>
-      <w:proofErr w:type="spellStart"/>
-      <w:r>
-        <w:t>ep!pass</w:t>
-      </w:r>
-      <w:proofErr w:type="spellEnd"/>
+        <w:t>P: ep!pass</w:t>
+      </w:r>
     </w:p>
     <w:p>
       <w:pPr>
@@ -2731,13 +2350,8 @@
         <w:contextualSpacing w:val="0"/>
       </w:pPr>
       <w:r>
-        <w:t xml:space="preserve">U: </w:t>
-      </w:r>
-      <w:proofErr w:type="spellStart"/>
-      <w:r>
-        <w:t>nancy</w:t>
-      </w:r>
-      <w:proofErr w:type="spellEnd"/>
+        <w:t>U: nancy</w:t>
+      </w:r>
     </w:p>
     <w:p>
       <w:pPr>
@@ -2749,13 +2363,8 @@
         <w:contextualSpacing w:val="0"/>
       </w:pPr>
       <w:r>
-        <w:t xml:space="preserve">P: </w:t>
-      </w:r>
-      <w:proofErr w:type="spellStart"/>
-      <w:r>
-        <w:t>ep!pass</w:t>
-      </w:r>
-      <w:proofErr w:type="spellEnd"/>
+        <w:t>P: ep!pass</w:t>
+      </w:r>
     </w:p>
     <w:p>
       <w:pPr>
@@ -2806,13 +2415,8 @@
         <w:contextualSpacing w:val="0"/>
       </w:pPr>
       <w:r>
-        <w:t xml:space="preserve">P: </w:t>
-      </w:r>
-      <w:proofErr w:type="spellStart"/>
-      <w:r>
-        <w:t>ep!pass</w:t>
-      </w:r>
-      <w:proofErr w:type="spellEnd"/>
+        <w:t>P: ep!pass</w:t>
+      </w:r>
     </w:p>
     <w:p>
       <w:pPr>
@@ -2852,47 +2456,7 @@
         <w:contextualSpacing w:val="0"/>
       </w:pPr>
       <w:r>
-        <w:t>If you apply EPiServer updates at any time and need to perform a database upgrade via the Visual Studio Package Console using the “update-</w:t>
-      </w:r>
-      <w:proofErr w:type="spellStart"/>
-      <w:r>
-        <w:t>epidatabase</w:t>
-      </w:r>
-      <w:proofErr w:type="spellEnd"/>
-      <w:r>
-        <w:t xml:space="preserve">” database command you need to update the </w:t>
-      </w:r>
-      <w:proofErr w:type="spellStart"/>
-      <w:r>
-        <w:t>connectionStrings</w:t>
-      </w:r>
-      <w:proofErr w:type="spellEnd"/>
-      <w:r>
-        <w:t xml:space="preserve">. Currently these are using </w:t>
-      </w:r>
-      <w:proofErr w:type="spellStart"/>
-      <w:r>
-        <w:t>LocalDB</w:t>
-      </w:r>
-      <w:proofErr w:type="spellEnd"/>
-      <w:r>
-        <w:t xml:space="preserve"> settings and will not work as expected in this scenario. Change the settings for </w:t>
-      </w:r>
-      <w:proofErr w:type="spellStart"/>
-      <w:r>
-        <w:t>AttachDbFilename</w:t>
-      </w:r>
-      <w:proofErr w:type="spellEnd"/>
-      <w:r>
-        <w:t xml:space="preserve"> to the local path, run the </w:t>
-      </w:r>
-      <w:proofErr w:type="spellStart"/>
-      <w:r>
-        <w:t>upgade</w:t>
-      </w:r>
-      <w:proofErr w:type="spellEnd"/>
-      <w:r>
-        <w:t xml:space="preserve">, and then reset it back to what it was previously. </w:t>
+        <w:t xml:space="preserve">If you apply EPiServer updates at any time and need to perform a database upgrade via the Visual Studio Package Console using the “update-epidatabase” database command you need to update the connectionStrings. Currently these are using LocalDB settings and will not work as expected in this scenario. Change the settings for AttachDbFilename to the local path, run the upgade, and then reset it back to what it was previously. </w:t>
       </w:r>
     </w:p>
     <w:p>
@@ -2904,25 +2468,15 @@
         </w:numPr>
         <w:contextualSpacing w:val="0"/>
       </w:pPr>
-      <w:proofErr w:type="spellStart"/>
-      <w:r>
-        <w:t>AttachDbFilename</w:t>
-      </w:r>
-      <w:proofErr w:type="spellEnd"/>
-      <w:r>
-        <w:t>=c:\path\to\your\</w:t>
+      <w:r>
+        <w:t>AttachDbFilename=c:\path\to\your\</w:t>
       </w:r>
       <w:r>
         <w:t>&lt;database&gt;</w:t>
       </w:r>
       <w:r>
-        <w:t>.</w:t>
-      </w:r>
-      <w:proofErr w:type="spellStart"/>
-      <w:r>
-        <w:t>mdf</w:t>
-      </w:r>
-      <w:proofErr w:type="spellEnd"/>
+        <w:t>.mdf</w:t>
+      </w:r>
     </w:p>
     <w:p>
       <w:pPr>
@@ -3036,7 +2590,6 @@
             <w:docPartUnique/>
           </w:docPartObj>
         </w:sdtPr>
-        <w:sdtEndPr/>
         <w:sdtContent>
           <w:p>
             <w:pPr>
@@ -3156,7 +2709,7 @@
                 <w:sz w:val="16"/>
                 <w:szCs w:val="16"/>
               </w:rPr>
-              <w:t>3</w:t>
+              <w:t>2</w:t>
             </w:r>
             <w:r>
               <w:rPr>
@@ -7152,7 +6705,7 @@
 </file>
 
 <file path=customXml/itemProps2.xml><?xml version="1.0" encoding="utf-8"?>
-<ds:datastoreItem xmlns:ds="http://schemas.openxmlformats.org/officeDocument/2006/customXml" ds:itemID="{403AF0B4-9174-4018-B00D-B5857A826A4F}">
+<ds:datastoreItem xmlns:ds="http://schemas.openxmlformats.org/officeDocument/2006/customXml" ds:itemID="{E74C651B-DC9C-4CA1-BC2D-9C5C5EF9802F}">
   <ds:schemaRefs>
     <ds:schemaRef ds:uri="http://schemas.openxmlformats.org/officeDocument/2006/bibliography"/>
   </ds:schemaRefs>

</xml_diff>

<commit_message>
Added a secondary project Weather Service which pulls live weather data Alloy Demo Kit project references this and uses a new Weather Block to display current weather
</commit_message>
<xml_diff>
--- a/Release Notes/Alloy 9 Demo Site.docx
+++ b/Release Notes/Alloy 9 Demo Site.docx
@@ -177,12 +177,14 @@
           <w:rFonts w:eastAsia="Times New Roman"/>
         </w:rPr>
       </w:pPr>
+      <w:proofErr w:type="spellStart"/>
       <w:r>
         <w:rPr>
           <w:rFonts w:eastAsia="Times New Roman"/>
         </w:rPr>
         <w:t>PowerSlice</w:t>
       </w:r>
+      <w:proofErr w:type="spellEnd"/>
     </w:p>
     <w:p>
       <w:pPr>
@@ -257,12 +259,14 @@
           <w:rFonts w:eastAsia="Times New Roman"/>
         </w:rPr>
       </w:pPr>
+      <w:proofErr w:type="spellStart"/>
       <w:r>
         <w:rPr>
           <w:rFonts w:eastAsia="Times New Roman"/>
         </w:rPr>
         <w:t>MenuPin</w:t>
       </w:r>
+      <w:proofErr w:type="spellEnd"/>
     </w:p>
     <w:p>
       <w:pPr>
@@ -397,11 +401,19 @@
           <w:rFonts w:eastAsia="Times New Roman"/>
         </w:rPr>
       </w:pPr>
-      <w:r>
-        <w:rPr>
-          <w:rFonts w:eastAsia="Times New Roman"/>
-        </w:rPr>
-        <w:t>SocialFeedBlock to show Twitter, LinkedIn, Facebook feeds</w:t>
+      <w:proofErr w:type="spellStart"/>
+      <w:r>
+        <w:rPr>
+          <w:rFonts w:eastAsia="Times New Roman"/>
+        </w:rPr>
+        <w:t>SocialFeedBlock</w:t>
+      </w:r>
+      <w:proofErr w:type="spellEnd"/>
+      <w:r>
+        <w:rPr>
+          <w:rFonts w:eastAsia="Times New Roman"/>
+        </w:rPr>
+        <w:t xml:space="preserve"> to show Twitter, LinkedIn, Facebook feeds</w:t>
       </w:r>
     </w:p>
     <w:p>
@@ -443,11 +455,19 @@
           <w:rFonts w:eastAsia="Times New Roman"/>
         </w:rPr>
       </w:pPr>
-      <w:r>
-        <w:rPr>
-          <w:rFonts w:eastAsia="Times New Roman"/>
-        </w:rPr>
-        <w:t xml:space="preserve">Geta </w:t>
+      <w:proofErr w:type="spellStart"/>
+      <w:r>
+        <w:rPr>
+          <w:rFonts w:eastAsia="Times New Roman"/>
+        </w:rPr>
+        <w:t>Geta</w:t>
+      </w:r>
+      <w:proofErr w:type="spellEnd"/>
+      <w:r>
+        <w:rPr>
+          <w:rFonts w:eastAsia="Times New Roman"/>
+        </w:rPr>
+        <w:t xml:space="preserve"> </w:t>
       </w:r>
       <w:r>
         <w:rPr>
@@ -589,11 +609,19 @@
           <w:rFonts w:eastAsia="Times New Roman"/>
         </w:rPr>
       </w:pPr>
-      <w:r>
-        <w:rPr>
-          <w:rFonts w:eastAsia="Times New Roman"/>
-        </w:rPr>
-        <w:t xml:space="preserve">TedGustaf </w:t>
+      <w:proofErr w:type="spellStart"/>
+      <w:r>
+        <w:rPr>
+          <w:rFonts w:eastAsia="Times New Roman"/>
+        </w:rPr>
+        <w:t>TedGustaf</w:t>
+      </w:r>
+      <w:proofErr w:type="spellEnd"/>
+      <w:r>
+        <w:rPr>
+          <w:rFonts w:eastAsia="Times New Roman"/>
+        </w:rPr>
+        <w:t xml:space="preserve"> </w:t>
       </w:r>
       <w:r>
         <w:rPr>
@@ -621,7 +649,23 @@
           <w:rFonts w:eastAsia="Times New Roman"/>
           <w:b/>
         </w:rPr>
-        <w:t>NEW – Episerver Forms</w:t>
+        <w:t xml:space="preserve">NEW – </w:t>
+      </w:r>
+      <w:proofErr w:type="spellStart"/>
+      <w:r>
+        <w:rPr>
+          <w:rFonts w:eastAsia="Times New Roman"/>
+          <w:b/>
+        </w:rPr>
+        <w:t>Episerver</w:t>
+      </w:r>
+      <w:proofErr w:type="spellEnd"/>
+      <w:r>
+        <w:rPr>
+          <w:rFonts w:eastAsia="Times New Roman"/>
+          <w:b/>
+        </w:rPr>
+        <w:t xml:space="preserve"> Forms</w:t>
       </w:r>
       <w:r>
         <w:rPr>
@@ -642,6 +686,28 @@
         <w:contextualSpacing w:val="0"/>
         <w:rPr>
           <w:rFonts w:eastAsia="Times New Roman"/>
+          <w:b/>
+        </w:rPr>
+      </w:pPr>
+      <w:r>
+        <w:rPr>
+          <w:rFonts w:eastAsia="Times New Roman"/>
+          <w:b/>
+        </w:rPr>
+        <w:t>NEW – Weather Block</w:t>
+      </w:r>
+    </w:p>
+    <w:p>
+      <w:pPr>
+        <w:pStyle w:val="ListParagraph"/>
+        <w:numPr>
+          <w:ilvl w:val="0"/>
+          <w:numId w:val="6"/>
+        </w:numPr>
+        <w:spacing w:before="100" w:beforeAutospacing="1" w:after="100" w:afterAutospacing="1"/>
+        <w:contextualSpacing w:val="0"/>
+        <w:rPr>
+          <w:rFonts w:eastAsia="Times New Roman"/>
         </w:rPr>
       </w:pPr>
       <w:r>
@@ -678,21 +744,7 @@
         <w:rPr>
           <w:rFonts w:eastAsia="Times New Roman"/>
         </w:rPr>
-        <w:t>The following Add-O</w:t>
-      </w:r>
-      <w:r>
-        <w:rPr>
-          <w:rFonts w:eastAsia="Times New Roman"/>
-        </w:rPr>
-        <w:t>ns are now available for version 9</w:t>
-      </w:r>
-      <w:bookmarkStart w:id="0" w:name="_GoBack"/>
-      <w:bookmarkEnd w:id="0"/>
-      <w:r>
-        <w:rPr>
-          <w:rFonts w:eastAsia="Times New Roman"/>
-        </w:rPr>
-        <w:t>.x</w:t>
+        <w:t>The following Add-Ons are now available for version 9.x</w:t>
       </w:r>
     </w:p>
     <w:p>
@@ -708,11 +760,19 @@
           <w:rFonts w:eastAsia="Times New Roman"/>
         </w:rPr>
       </w:pPr>
-      <w:r>
-        <w:rPr>
-          <w:rFonts w:eastAsia="Times New Roman"/>
-        </w:rPr>
-        <w:t>SiteAttention SEO</w:t>
+      <w:proofErr w:type="spellStart"/>
+      <w:r>
+        <w:rPr>
+          <w:rFonts w:eastAsia="Times New Roman"/>
+        </w:rPr>
+        <w:t>SiteAttention</w:t>
+      </w:r>
+      <w:proofErr w:type="spellEnd"/>
+      <w:r>
+        <w:rPr>
+          <w:rFonts w:eastAsia="Times New Roman"/>
+        </w:rPr>
+        <w:t xml:space="preserve"> SEO</w:t>
       </w:r>
     </w:p>
     <w:p>
@@ -747,7 +807,21 @@
           <w:rFonts w:eastAsia="Times New Roman"/>
         </w:rPr>
         <w:lastRenderedPageBreak/>
-        <w:t>Note:  The Silverpop connector has been removed.  Due to known problem trying to install another connector, it was deemed easier to have no Marketing Automation connectors and let the developer decide which one they wanted to install.</w:t>
+        <w:t xml:space="preserve">Note:  The </w:t>
+      </w:r>
+      <w:proofErr w:type="spellStart"/>
+      <w:r>
+        <w:rPr>
+          <w:rFonts w:eastAsia="Times New Roman"/>
+        </w:rPr>
+        <w:t>Silverpop</w:t>
+      </w:r>
+      <w:proofErr w:type="spellEnd"/>
+      <w:r>
+        <w:rPr>
+          <w:rFonts w:eastAsia="Times New Roman"/>
+        </w:rPr>
+        <w:t xml:space="preserve"> connector has been removed.  Due to known problem trying to install another connector, it was deemed easier to have no Marketing Automation connectors and let the developer decide which one they wanted to install.</w:t>
       </w:r>
     </w:p>
     <w:p>
@@ -768,9 +842,11 @@
       <w:pPr>
         <w:pStyle w:val="Heading2"/>
       </w:pPr>
+      <w:proofErr w:type="spellStart"/>
       <w:r>
         <w:t>Configs</w:t>
       </w:r>
+      <w:proofErr w:type="spellEnd"/>
     </w:p>
     <w:p>
       <w:pPr>
@@ -876,7 +952,15 @@
         <w:contextualSpacing w:val="0"/>
       </w:pPr>
       <w:r>
-        <w:t>SITE TEMPLATES area with second skeleton site and various configs to make your life better</w:t>
+        <w:t xml:space="preserve">SITE TEMPLATES area with second skeleton site and various </w:t>
+      </w:r>
+      <w:proofErr w:type="spellStart"/>
+      <w:r>
+        <w:t>configs</w:t>
+      </w:r>
+      <w:proofErr w:type="spellEnd"/>
+      <w:r>
+        <w:t xml:space="preserve"> to make your life better</w:t>
       </w:r>
     </w:p>
     <w:p>
@@ -915,7 +999,23 @@
         <w:contextualSpacing w:val="0"/>
       </w:pPr>
       <w:r>
-        <w:t>Setting a page as “Ready to Publish” under Press Releases will kick off a workflow for approval by Administrators or ContentEditors (e.g. epiadmin)</w:t>
+        <w:t xml:space="preserve">Setting a page as “Ready to Publish” under Press Releases will kick off a workflow for approval by Administrators or </w:t>
+      </w:r>
+      <w:proofErr w:type="spellStart"/>
+      <w:r>
+        <w:t>ContentEditors</w:t>
+      </w:r>
+      <w:proofErr w:type="spellEnd"/>
+      <w:r>
+        <w:t xml:space="preserve"> (e.g. </w:t>
+      </w:r>
+      <w:proofErr w:type="spellStart"/>
+      <w:r>
+        <w:t>epiadmin</w:t>
+      </w:r>
+      <w:proofErr w:type="spellEnd"/>
+      <w:r>
+        <w:t>)</w:t>
       </w:r>
     </w:p>
     <w:p>
@@ -928,7 +1028,15 @@
         <w:contextualSpacing w:val="0"/>
       </w:pPr>
       <w:r>
-        <w:t>Additional workflow configs also enabled</w:t>
+        <w:t xml:space="preserve">Additional workflow </w:t>
+      </w:r>
+      <w:proofErr w:type="spellStart"/>
+      <w:r>
+        <w:t>configs</w:t>
+      </w:r>
+      <w:proofErr w:type="spellEnd"/>
+      <w:r>
+        <w:t xml:space="preserve"> also enabled</w:t>
       </w:r>
       <w:r>
         <w:t xml:space="preserve"> for pages under Products</w:t>
@@ -957,7 +1065,39 @@
         <w:contextualSpacing w:val="0"/>
       </w:pPr>
       <w:r>
-        <w:t>Content collaboration conversations between epiadmin and nancy if you select About Us~News and Events~Press Releases</w:t>
+        <w:t xml:space="preserve">Content collaboration conversations between </w:t>
+      </w:r>
+      <w:proofErr w:type="spellStart"/>
+      <w:r>
+        <w:t>epiadmin</w:t>
+      </w:r>
+      <w:proofErr w:type="spellEnd"/>
+      <w:r>
+        <w:t xml:space="preserve"> and </w:t>
+      </w:r>
+      <w:proofErr w:type="spellStart"/>
+      <w:r>
+        <w:t>nancy</w:t>
+      </w:r>
+      <w:proofErr w:type="spellEnd"/>
+      <w:r>
+        <w:t xml:space="preserve"> if you select About </w:t>
+      </w:r>
+      <w:proofErr w:type="spellStart"/>
+      <w:r>
+        <w:t>Us~News</w:t>
+      </w:r>
+      <w:proofErr w:type="spellEnd"/>
+      <w:r>
+        <w:t xml:space="preserve"> and </w:t>
+      </w:r>
+      <w:proofErr w:type="spellStart"/>
+      <w:r>
+        <w:t>Events~Press</w:t>
+      </w:r>
+      <w:proofErr w:type="spellEnd"/>
+      <w:r>
+        <w:t xml:space="preserve"> Releases</w:t>
       </w:r>
     </w:p>
     <w:p>
@@ -1191,8 +1331,13 @@
         </w:numPr>
         <w:contextualSpacing w:val="0"/>
       </w:pPr>
-      <w:r>
-        <w:t>PowerSlice moved to left hand side of page for all users</w:t>
+      <w:proofErr w:type="spellStart"/>
+      <w:r>
+        <w:t>PowerSlice</w:t>
+      </w:r>
+      <w:proofErr w:type="spellEnd"/>
+      <w:r>
+        <w:t xml:space="preserve"> moved to left hand side of page for all users</w:t>
       </w:r>
     </w:p>
     <w:p>
@@ -1204,8 +1349,13 @@
         </w:numPr>
         <w:contextualSpacing w:val="0"/>
       </w:pPr>
-      <w:r>
-        <w:t>Geta SEO Sitemaps and Possible Robots.txt CMS Admin configurations</w:t>
+      <w:proofErr w:type="spellStart"/>
+      <w:r>
+        <w:t>Geta</w:t>
+      </w:r>
+      <w:proofErr w:type="spellEnd"/>
+      <w:r>
+        <w:t xml:space="preserve"> SEO Sitemaps and Possible Robots.txt CMS Admin configurations</w:t>
       </w:r>
     </w:p>
     <w:p>
@@ -1288,7 +1438,15 @@
         <w:t xml:space="preserve">Styles </w:t>
       </w:r>
       <w:r>
-        <w:t>tab that you can place your own inline or file linked scripts and css.  These will render in addition to existing site styles so you can override</w:t>
+        <w:t xml:space="preserve">tab that you can place your own inline or file linked scripts and </w:t>
+      </w:r>
+      <w:proofErr w:type="spellStart"/>
+      <w:r>
+        <w:t>css</w:t>
+      </w:r>
+      <w:proofErr w:type="spellEnd"/>
+      <w:r>
+        <w:t>.  These will render in addition to existing site styles so you can override</w:t>
       </w:r>
     </w:p>
     <w:p>
@@ -1301,6 +1459,33 @@
         <w:contextualSpacing w:val="0"/>
       </w:pPr>
       <w:r>
+        <w:t xml:space="preserve">There is a new Weather block that uses the references Weather Service project to retrieve live weather data.  You will need to supply a city and country name for the service to retrieve that location.  Currently it is using </w:t>
+      </w:r>
+      <w:r>
+        <w:t xml:space="preserve">WeatherServiceX.NET so you may need to check the exact city/country name from their web site - </w:t>
+      </w:r>
+      <w:hyperlink r:id="rId10" w:history="1">
+        <w:r>
+          <w:rPr>
+            <w:rStyle w:val="Hyperlink"/>
+          </w:rPr>
+          <w:t>http://www.webservicex.net/ws/WSDetails.aspx?CATID=12&amp;WSID=56</w:t>
+        </w:r>
+      </w:hyperlink>
+      <w:r>
+        <w:t xml:space="preserve"> </w:t>
+      </w:r>
+    </w:p>
+    <w:p>
+      <w:pPr>
+        <w:pStyle w:val="ListParagraph"/>
+        <w:numPr>
+          <w:ilvl w:val="0"/>
+          <w:numId w:val="7"/>
+        </w:numPr>
+        <w:contextualSpacing w:val="0"/>
+      </w:pPr>
+      <w:r>
         <w:t>Many more!</w:t>
       </w:r>
     </w:p>
@@ -1324,6 +1509,8 @@
       <w:r>
         <w:t>Set up all System Requirements</w:t>
       </w:r>
+      <w:bookmarkStart w:id="0" w:name="_GoBack"/>
+      <w:bookmarkEnd w:id="0"/>
     </w:p>
     <w:p>
       <w:pPr>
@@ -1334,7 +1521,7 @@
         </w:numPr>
         <w:contextualSpacing w:val="0"/>
       </w:pPr>
-      <w:hyperlink r:id="rId10" w:history="1">
+      <w:hyperlink r:id="rId11" w:history="1">
         <w:r>
           <w:rPr>
             <w:rStyle w:val="Hyperlink"/>
@@ -1353,7 +1540,15 @@
         <w:contextualSpacing w:val="0"/>
       </w:pPr>
       <w:r>
-        <w:t>Set up your own Find index and update web.config accordingly  (Alloy Demo Kit won’t run unless this is in place)</w:t>
+        <w:t xml:space="preserve">Set up your own Find index and update </w:t>
+      </w:r>
+      <w:proofErr w:type="spellStart"/>
+      <w:r>
+        <w:t>web.config</w:t>
+      </w:r>
+      <w:proofErr w:type="spellEnd"/>
+      <w:r>
+        <w:t xml:space="preserve"> accordingly  (Alloy Demo Kit won’t run unless this is in place)</w:t>
       </w:r>
     </w:p>
     <w:p>
@@ -1370,7 +1565,7 @@
           <w:u w:val="none"/>
         </w:rPr>
       </w:pPr>
-      <w:hyperlink r:id="rId11" w:history="1">
+      <w:hyperlink r:id="rId12" w:history="1">
         <w:r>
           <w:rPr>
             <w:rStyle w:val="Hyperlink"/>
@@ -1401,7 +1596,7 @@
         </w:numPr>
         <w:contextualSpacing w:val="0"/>
       </w:pPr>
-      <w:hyperlink r:id="rId12" w:history="1">
+      <w:hyperlink r:id="rId13" w:history="1">
         <w:r>
           <w:rPr>
             <w:rStyle w:val="Hyperlink"/>
@@ -1517,7 +1712,7 @@
                     <pic:cNvPicPr/>
                   </pic:nvPicPr>
                   <pic:blipFill>
-                    <a:blip r:embed="rId13"/>
+                    <a:blip r:embed="rId14"/>
                     <a:stretch>
                       <a:fillRect/>
                     </a:stretch>
@@ -1565,7 +1760,7 @@
         </w:numPr>
         <w:contextualSpacing w:val="0"/>
       </w:pPr>
-      <w:hyperlink r:id="rId14" w:history="1">
+      <w:hyperlink r:id="rId15" w:history="1">
         <w:r>
           <w:rPr>
             <w:rStyle w:val="Hyperlink"/>
@@ -1584,7 +1779,15 @@
         <w:contextualSpacing w:val="0"/>
       </w:pPr>
       <w:r>
-        <w:t>Update setting in the administration interface under Config~Manage Websites. Update both sites!</w:t>
+        <w:t xml:space="preserve">Update setting in the administration interface under </w:t>
+      </w:r>
+      <w:proofErr w:type="spellStart"/>
+      <w:r>
+        <w:t>Config~Manage</w:t>
+      </w:r>
+      <w:proofErr w:type="spellEnd"/>
+      <w:r>
+        <w:t xml:space="preserve"> Websites. Update both sites!</w:t>
       </w:r>
     </w:p>
     <w:p>
@@ -1658,7 +1861,7 @@
                     <pic:cNvPicPr/>
                   </pic:nvPicPr>
                   <pic:blipFill>
-                    <a:blip r:embed="rId15"/>
+                    <a:blip r:embed="rId16"/>
                     <a:stretch>
                       <a:fillRect/>
                     </a:stretch>
@@ -1724,7 +1927,7 @@
                     </pic:cNvPicPr>
                   </pic:nvPicPr>
                   <pic:blipFill>
-                    <a:blip r:embed="rId16">
+                    <a:blip r:embed="rId17">
                       <a:extLst>
                         <a:ext uri="{28A0092B-C50C-407E-A947-70E740481C1C}">
                           <a14:useLocalDpi xmlns:a14="http://schemas.microsoft.com/office/drawing/2010/main" val="0"/>
@@ -1782,7 +1985,7 @@
         <w:ind w:left="2520"/>
         <w:contextualSpacing w:val="0"/>
       </w:pPr>
-      <w:hyperlink r:id="rId17" w:history="1">
+      <w:hyperlink r:id="rId18" w:history="1">
         <w:r>
           <w:rPr>
             <w:rStyle w:val="Hyperlink"/>
@@ -1842,7 +2045,23 @@
         <w:t>If</w:t>
       </w:r>
       <w:r>
-        <w:t xml:space="preserve"> you want the LanguageManager to work you need to set up your own related Bing or Google developer account and update the config at:</w:t>
+        <w:t xml:space="preserve"> you want the </w:t>
+      </w:r>
+      <w:proofErr w:type="spellStart"/>
+      <w:r>
+        <w:t>LanguageManager</w:t>
+      </w:r>
+      <w:proofErr w:type="spellEnd"/>
+      <w:r>
+        <w:t xml:space="preserve"> to work you need to set up your own related Bing or Google developer account and update the </w:t>
+      </w:r>
+      <w:proofErr w:type="spellStart"/>
+      <w:r>
+        <w:t>config</w:t>
+      </w:r>
+      <w:proofErr w:type="spellEnd"/>
+      <w:r>
+        <w:t xml:space="preserve"> at:</w:t>
       </w:r>
     </w:p>
     <w:p>
@@ -1858,14 +2077,24 @@
         <w:t xml:space="preserve"> </w:t>
       </w:r>
       <w:r>
-        <w:t>\modules\_protected\EPiServer.Labs.LanguageManager</w:t>
-      </w:r>
+        <w:t>\modules\_protected\</w:t>
+      </w:r>
+      <w:proofErr w:type="spellStart"/>
+      <w:r>
+        <w:t>EPiServer.Labs.LanguageManager</w:t>
+      </w:r>
+      <w:proofErr w:type="spellEnd"/>
       <w:r>
         <w:t>\</w:t>
       </w:r>
       <w:r>
-        <w:t xml:space="preserve"> EPiServer.LanguageManager.config</w:t>
-      </w:r>
+        <w:t xml:space="preserve"> </w:t>
+      </w:r>
+      <w:proofErr w:type="spellStart"/>
+      <w:r>
+        <w:t>EPiServer.LanguageManager.config</w:t>
+      </w:r>
+      <w:proofErr w:type="spellEnd"/>
     </w:p>
     <w:p>
       <w:pPr>
@@ -1884,7 +2113,7 @@
       <w:r>
         <w:t xml:space="preserve">Additional info: </w:t>
       </w:r>
-      <w:hyperlink r:id="rId18" w:history="1">
+      <w:hyperlink r:id="rId19" w:history="1">
         <w:r>
           <w:rPr>
             <w:rStyle w:val="Hyperlink"/>
@@ -1977,7 +2206,49 @@
         <w:rPr>
           <w:lang w:val="en-GB"/>
         </w:rPr>
-        <w:t xml:space="preserve">pen %USERPROFILE%\Documents\IISExpress\config\applicationhost.config in </w:t>
+        <w:t>pen %USERPROFILE%\Documents\</w:t>
+      </w:r>
+      <w:proofErr w:type="spellStart"/>
+      <w:r>
+        <w:rPr>
+          <w:lang w:val="en-GB"/>
+        </w:rPr>
+        <w:t>IISExpress</w:t>
+      </w:r>
+      <w:proofErr w:type="spellEnd"/>
+      <w:r>
+        <w:rPr>
+          <w:lang w:val="en-GB"/>
+        </w:rPr>
+        <w:t>\</w:t>
+      </w:r>
+      <w:proofErr w:type="spellStart"/>
+      <w:r>
+        <w:rPr>
+          <w:lang w:val="en-GB"/>
+        </w:rPr>
+        <w:t>config</w:t>
+      </w:r>
+      <w:proofErr w:type="spellEnd"/>
+      <w:r>
+        <w:rPr>
+          <w:lang w:val="en-GB"/>
+        </w:rPr>
+        <w:t>\</w:t>
+      </w:r>
+      <w:proofErr w:type="spellStart"/>
+      <w:r>
+        <w:rPr>
+          <w:lang w:val="en-GB"/>
+        </w:rPr>
+        <w:t>applicationhost.config</w:t>
+      </w:r>
+      <w:proofErr w:type="spellEnd"/>
+      <w:r>
+        <w:rPr>
+          <w:lang w:val="en-GB"/>
+        </w:rPr>
+        <w:t xml:space="preserve"> in </w:t>
       </w:r>
       <w:r>
         <w:rPr>
@@ -2042,7 +2313,25 @@
           <w:sz w:val="19"/>
           <w:szCs w:val="19"/>
         </w:rPr>
-        <w:t xml:space="preserve">                &lt;application path="/" applicationPool="Clr4IntegratedAppPool"&gt;</w:t>
+        <w:t xml:space="preserve">                &lt;application path="/" </w:t>
+      </w:r>
+      <w:proofErr w:type="spellStart"/>
+      <w:r>
+        <w:rPr>
+          <w:rFonts w:ascii="Consolas" w:eastAsiaTheme="minorEastAsia" w:hAnsi="Consolas" w:cs="Consolas"/>
+          <w:sz w:val="19"/>
+          <w:szCs w:val="19"/>
+        </w:rPr>
+        <w:t>applicationPool</w:t>
+      </w:r>
+      <w:proofErr w:type="spellEnd"/>
+      <w:r>
+        <w:rPr>
+          <w:rFonts w:ascii="Consolas" w:eastAsiaTheme="minorEastAsia" w:hAnsi="Consolas" w:cs="Consolas"/>
+          <w:sz w:val="19"/>
+          <w:szCs w:val="19"/>
+        </w:rPr>
+        <w:t>="Clr4IntegratedAppPool"&gt;</w:t>
       </w:r>
     </w:p>
     <w:p>
@@ -2063,7 +2352,43 @@
           <w:sz w:val="19"/>
           <w:szCs w:val="19"/>
         </w:rPr>
-        <w:t>&lt;virtualDirectory path="/" physicalPath="C:\EPiServer\AlloyDemoKit\src\AlloyDemoKit" /&gt;</w:t>
+        <w:t>&lt;</w:t>
+      </w:r>
+      <w:proofErr w:type="spellStart"/>
+      <w:r>
+        <w:rPr>
+          <w:rFonts w:ascii="Consolas" w:eastAsiaTheme="minorEastAsia" w:hAnsi="Consolas" w:cs="Consolas"/>
+          <w:sz w:val="19"/>
+          <w:szCs w:val="19"/>
+        </w:rPr>
+        <w:t>virtualDirectory</w:t>
+      </w:r>
+      <w:proofErr w:type="spellEnd"/>
+      <w:r>
+        <w:rPr>
+          <w:rFonts w:ascii="Consolas" w:eastAsiaTheme="minorEastAsia" w:hAnsi="Consolas" w:cs="Consolas"/>
+          <w:sz w:val="19"/>
+          <w:szCs w:val="19"/>
+        </w:rPr>
+        <w:t xml:space="preserve"> path="/" </w:t>
+      </w:r>
+      <w:proofErr w:type="spellStart"/>
+      <w:r>
+        <w:rPr>
+          <w:rFonts w:ascii="Consolas" w:eastAsiaTheme="minorEastAsia" w:hAnsi="Consolas" w:cs="Consolas"/>
+          <w:sz w:val="19"/>
+          <w:szCs w:val="19"/>
+        </w:rPr>
+        <w:t>physicalPath</w:t>
+      </w:r>
+      <w:proofErr w:type="spellEnd"/>
+      <w:r>
+        <w:rPr>
+          <w:rFonts w:ascii="Consolas" w:eastAsiaTheme="minorEastAsia" w:hAnsi="Consolas" w:cs="Consolas"/>
+          <w:sz w:val="19"/>
+          <w:szCs w:val="19"/>
+        </w:rPr>
+        <w:t>="C:\EPiServer\AlloyDemoKit\src\AlloyDemoKit" /&gt;</w:t>
       </w:r>
     </w:p>
     <w:p>
@@ -2103,7 +2428,25 @@
           <w:sz w:val="19"/>
           <w:szCs w:val="19"/>
         </w:rPr>
-        <w:t xml:space="preserve">                &lt;bindings&gt;</w:t>
+        <w:t xml:space="preserve">                &lt;</w:t>
+      </w:r>
+      <w:proofErr w:type="gramStart"/>
+      <w:r>
+        <w:rPr>
+          <w:rFonts w:ascii="Consolas" w:eastAsiaTheme="minorEastAsia" w:hAnsi="Consolas" w:cs="Consolas"/>
+          <w:sz w:val="19"/>
+          <w:szCs w:val="19"/>
+        </w:rPr>
+        <w:t>bindings</w:t>
+      </w:r>
+      <w:proofErr w:type="gramEnd"/>
+      <w:r>
+        <w:rPr>
+          <w:rFonts w:ascii="Consolas" w:eastAsiaTheme="minorEastAsia" w:hAnsi="Consolas" w:cs="Consolas"/>
+          <w:sz w:val="19"/>
+          <w:szCs w:val="19"/>
+        </w:rPr>
+        <w:t>&gt;</w:t>
       </w:r>
     </w:p>
     <w:p>
@@ -2123,7 +2466,43 @@
           <w:sz w:val="19"/>
           <w:szCs w:val="19"/>
         </w:rPr>
-        <w:t xml:space="preserve">                    &lt;binding protocol="http" bindingInformation="*:51481:localhost" /&gt;</w:t>
+        <w:t xml:space="preserve">                    &lt;binding protocol="http" </w:t>
+      </w:r>
+      <w:proofErr w:type="spellStart"/>
+      <w:r>
+        <w:rPr>
+          <w:rFonts w:ascii="Consolas" w:eastAsiaTheme="minorEastAsia" w:hAnsi="Consolas" w:cs="Consolas"/>
+          <w:sz w:val="19"/>
+          <w:szCs w:val="19"/>
+        </w:rPr>
+        <w:t>bindingInformation</w:t>
+      </w:r>
+      <w:proofErr w:type="spellEnd"/>
+      <w:r>
+        <w:rPr>
+          <w:rFonts w:ascii="Consolas" w:eastAsiaTheme="minorEastAsia" w:hAnsi="Consolas" w:cs="Consolas"/>
+          <w:sz w:val="19"/>
+          <w:szCs w:val="19"/>
+        </w:rPr>
+        <w:t>="*:51481</w:t>
+      </w:r>
+      <w:proofErr w:type="gramStart"/>
+      <w:r>
+        <w:rPr>
+          <w:rFonts w:ascii="Consolas" w:eastAsiaTheme="minorEastAsia" w:hAnsi="Consolas" w:cs="Consolas"/>
+          <w:sz w:val="19"/>
+          <w:szCs w:val="19"/>
+        </w:rPr>
+        <w:t>:localhost</w:t>
+      </w:r>
+      <w:proofErr w:type="gramEnd"/>
+      <w:r>
+        <w:rPr>
+          <w:rFonts w:ascii="Consolas" w:eastAsiaTheme="minorEastAsia" w:hAnsi="Consolas" w:cs="Consolas"/>
+          <w:sz w:val="19"/>
+          <w:szCs w:val="19"/>
+        </w:rPr>
+        <w:t>" /&gt;</w:t>
       </w:r>
     </w:p>
     <w:p>
@@ -2152,7 +2531,47 @@
           <w:szCs w:val="19"/>
           <w:highlight w:val="yellow"/>
         </w:rPr>
-        <w:t>&lt;binding protocol="http" bindingInformation="*:51482:localhost" /&gt;</w:t>
+        <w:t xml:space="preserve">&lt;binding protocol="http" </w:t>
+      </w:r>
+      <w:proofErr w:type="spellStart"/>
+      <w:r>
+        <w:rPr>
+          <w:rFonts w:ascii="Consolas" w:eastAsiaTheme="minorEastAsia" w:hAnsi="Consolas" w:cs="Consolas"/>
+          <w:sz w:val="19"/>
+          <w:szCs w:val="19"/>
+          <w:highlight w:val="yellow"/>
+        </w:rPr>
+        <w:t>bindingInformation</w:t>
+      </w:r>
+      <w:proofErr w:type="spellEnd"/>
+      <w:r>
+        <w:rPr>
+          <w:rFonts w:ascii="Consolas" w:eastAsiaTheme="minorEastAsia" w:hAnsi="Consolas" w:cs="Consolas"/>
+          <w:sz w:val="19"/>
+          <w:szCs w:val="19"/>
+          <w:highlight w:val="yellow"/>
+        </w:rPr>
+        <w:t>="*:51482</w:t>
+      </w:r>
+      <w:proofErr w:type="gramStart"/>
+      <w:r>
+        <w:rPr>
+          <w:rFonts w:ascii="Consolas" w:eastAsiaTheme="minorEastAsia" w:hAnsi="Consolas" w:cs="Consolas"/>
+          <w:sz w:val="19"/>
+          <w:szCs w:val="19"/>
+          <w:highlight w:val="yellow"/>
+        </w:rPr>
+        <w:t>:localhost</w:t>
+      </w:r>
+      <w:proofErr w:type="gramEnd"/>
+      <w:r>
+        <w:rPr>
+          <w:rFonts w:ascii="Consolas" w:eastAsiaTheme="minorEastAsia" w:hAnsi="Consolas" w:cs="Consolas"/>
+          <w:sz w:val="19"/>
+          <w:szCs w:val="19"/>
+          <w:highlight w:val="yellow"/>
+        </w:rPr>
+        <w:t>" /&gt;</w:t>
       </w:r>
     </w:p>
     <w:p>
@@ -2242,7 +2661,21 @@
         <w:rPr>
           <w:lang w:val="en-GB"/>
         </w:rPr>
-        <w:t>&lt;binding protocol="http" bindingInformation="*:</w:t>
+        <w:t xml:space="preserve">&lt;binding protocol="http" </w:t>
+      </w:r>
+      <w:proofErr w:type="spellStart"/>
+      <w:r>
+        <w:rPr>
+          <w:lang w:val="en-GB"/>
+        </w:rPr>
+        <w:t>bindingInformation</w:t>
+      </w:r>
+      <w:proofErr w:type="spellEnd"/>
+      <w:r>
+        <w:rPr>
+          <w:lang w:val="en-GB"/>
+        </w:rPr>
+        <w:t>="*:</w:t>
       </w:r>
       <w:r>
         <w:rPr>
@@ -2311,8 +2744,13 @@
         <w:contextualSpacing w:val="0"/>
       </w:pPr>
       <w:r>
-        <w:t>U: epiadmin</w:t>
-      </w:r>
+        <w:t xml:space="preserve">U: </w:t>
+      </w:r>
+      <w:proofErr w:type="spellStart"/>
+      <w:r>
+        <w:t>epiadmin</w:t>
+      </w:r>
+      <w:proofErr w:type="spellEnd"/>
     </w:p>
     <w:p>
       <w:pPr>
@@ -2324,8 +2762,13 @@
         <w:contextualSpacing w:val="0"/>
       </w:pPr>
       <w:r>
-        <w:t>P: ep!pass</w:t>
-      </w:r>
+        <w:t xml:space="preserve">P: </w:t>
+      </w:r>
+      <w:proofErr w:type="spellStart"/>
+      <w:r>
+        <w:t>ep!pass</w:t>
+      </w:r>
+      <w:proofErr w:type="spellEnd"/>
     </w:p>
     <w:p>
       <w:pPr>
@@ -2350,8 +2793,13 @@
         <w:contextualSpacing w:val="0"/>
       </w:pPr>
       <w:r>
-        <w:t>U: nancy</w:t>
-      </w:r>
+        <w:t xml:space="preserve">U: </w:t>
+      </w:r>
+      <w:proofErr w:type="spellStart"/>
+      <w:r>
+        <w:t>nancy</w:t>
+      </w:r>
+      <w:proofErr w:type="spellEnd"/>
     </w:p>
     <w:p>
       <w:pPr>
@@ -2363,8 +2811,13 @@
         <w:contextualSpacing w:val="0"/>
       </w:pPr>
       <w:r>
-        <w:t>P: ep!pass</w:t>
-      </w:r>
+        <w:t xml:space="preserve">P: </w:t>
+      </w:r>
+      <w:proofErr w:type="spellStart"/>
+      <w:r>
+        <w:t>ep!pass</w:t>
+      </w:r>
+      <w:proofErr w:type="spellEnd"/>
     </w:p>
     <w:p>
       <w:pPr>
@@ -2415,8 +2868,13 @@
         <w:contextualSpacing w:val="0"/>
       </w:pPr>
       <w:r>
-        <w:t>P: ep!pass</w:t>
-      </w:r>
+        <w:t xml:space="preserve">P: </w:t>
+      </w:r>
+      <w:proofErr w:type="spellStart"/>
+      <w:r>
+        <w:t>ep!pass</w:t>
+      </w:r>
+      <w:proofErr w:type="spellEnd"/>
     </w:p>
     <w:p>
       <w:pPr>
@@ -2456,7 +2914,47 @@
         <w:contextualSpacing w:val="0"/>
       </w:pPr>
       <w:r>
-        <w:t xml:space="preserve">If you apply EPiServer updates at any time and need to perform a database upgrade via the Visual Studio Package Console using the “update-epidatabase” database command you need to update the connectionStrings. Currently these are using LocalDB settings and will not work as expected in this scenario. Change the settings for AttachDbFilename to the local path, run the upgade, and then reset it back to what it was previously. </w:t>
+        <w:t>If you apply EPiServer updates at any time and need to perform a database upgrade via the Visual Studio Package Console using the “update-</w:t>
+      </w:r>
+      <w:proofErr w:type="spellStart"/>
+      <w:r>
+        <w:t>epidatabase</w:t>
+      </w:r>
+      <w:proofErr w:type="spellEnd"/>
+      <w:r>
+        <w:t xml:space="preserve">” database command you need to update the </w:t>
+      </w:r>
+      <w:proofErr w:type="spellStart"/>
+      <w:r>
+        <w:t>connectionStrings</w:t>
+      </w:r>
+      <w:proofErr w:type="spellEnd"/>
+      <w:r>
+        <w:t xml:space="preserve">. Currently these are using </w:t>
+      </w:r>
+      <w:proofErr w:type="spellStart"/>
+      <w:r>
+        <w:t>LocalDB</w:t>
+      </w:r>
+      <w:proofErr w:type="spellEnd"/>
+      <w:r>
+        <w:t xml:space="preserve"> settings and will not work as expected in this scenario. Change the settings for </w:t>
+      </w:r>
+      <w:proofErr w:type="spellStart"/>
+      <w:r>
+        <w:t>AttachDbFilename</w:t>
+      </w:r>
+      <w:proofErr w:type="spellEnd"/>
+      <w:r>
+        <w:t xml:space="preserve"> to the local path, run the </w:t>
+      </w:r>
+      <w:proofErr w:type="spellStart"/>
+      <w:r>
+        <w:t>upgade</w:t>
+      </w:r>
+      <w:proofErr w:type="spellEnd"/>
+      <w:r>
+        <w:t xml:space="preserve">, and then reset it back to what it was previously. </w:t>
       </w:r>
     </w:p>
     <w:p>
@@ -2468,15 +2966,25 @@
         </w:numPr>
         <w:contextualSpacing w:val="0"/>
       </w:pPr>
-      <w:r>
-        <w:t>AttachDbFilename=c:\path\to\your\</w:t>
+      <w:proofErr w:type="spellStart"/>
+      <w:r>
+        <w:t>AttachDbFilename</w:t>
+      </w:r>
+      <w:proofErr w:type="spellEnd"/>
+      <w:r>
+        <w:t>=c:\path\to\your\</w:t>
       </w:r>
       <w:r>
         <w:t>&lt;database&gt;</w:t>
       </w:r>
       <w:r>
-        <w:t>.mdf</w:t>
-      </w:r>
+        <w:t>.</w:t>
+      </w:r>
+      <w:proofErr w:type="spellStart"/>
+      <w:r>
+        <w:t>mdf</w:t>
+      </w:r>
+      <w:proofErr w:type="spellEnd"/>
     </w:p>
     <w:p>
       <w:pPr>
@@ -2496,7 +3004,7 @@
         <w:pStyle w:val="ListParagraph"/>
         <w:ind w:left="1440"/>
       </w:pPr>
-      <w:hyperlink r:id="rId19" w:history="1">
+      <w:hyperlink r:id="rId20" w:history="1">
         <w:r>
           <w:rPr>
             <w:rStyle w:val="Hyperlink"/>
@@ -2533,8 +3041,8 @@
     </w:p>
     <w:p/>
     <w:sectPr>
-      <w:headerReference w:type="default" r:id="rId20"/>
-      <w:footerReference w:type="default" r:id="rId21"/>
+      <w:headerReference w:type="default" r:id="rId21"/>
+      <w:footerReference w:type="default" r:id="rId22"/>
       <w:pgSz w:w="12240" w:h="15840"/>
       <w:pgMar w:top="1440" w:right="1440" w:bottom="1440" w:left="1440" w:header="720" w:footer="720" w:gutter="0"/>
       <w:cols w:space="720"/>
@@ -2590,6 +3098,7 @@
             <w:docPartUnique/>
           </w:docPartObj>
         </w:sdtPr>
+        <w:sdtEndPr/>
         <w:sdtContent>
           <w:p>
             <w:pPr>
@@ -2709,7 +3218,7 @@
                 <w:sz w:val="16"/>
                 <w:szCs w:val="16"/>
               </w:rPr>
-              <w:t>2</w:t>
+              <w:t>7</w:t>
             </w:r>
             <w:r>
               <w:rPr>
@@ -6705,7 +7214,7 @@
 </file>
 
 <file path=customXml/itemProps2.xml><?xml version="1.0" encoding="utf-8"?>
-<ds:datastoreItem xmlns:ds="http://schemas.openxmlformats.org/officeDocument/2006/customXml" ds:itemID="{E74C651B-DC9C-4CA1-BC2D-9C5C5EF9802F}">
+<ds:datastoreItem xmlns:ds="http://schemas.openxmlformats.org/officeDocument/2006/customXml" ds:itemID="{1F09193E-717F-4C46-BD91-55A69AC760A3}">
   <ds:schemaRefs>
     <ds:schemaRef ds:uri="http://schemas.openxmlformats.org/officeDocument/2006/bibliography"/>
   </ds:schemaRefs>

</xml_diff>

<commit_message>
Fixed bug with Parking block Added ready to go Forms Updated packages to latest version
</commit_message>
<xml_diff>
--- a/Release Notes/Alloy 9 Demo Site.docx
+++ b/Release Notes/Alloy 9 Demo Site.docx
@@ -59,13 +59,7 @@
         <w:rPr>
           <w:i/>
         </w:rPr>
-        <w:t>December 4</w:t>
-      </w:r>
-      <w:r>
-        <w:rPr>
-          <w:i/>
-        </w:rPr>
-        <w:t>, 2015</w:t>
+        <w:t>February 18, 2016</w:t>
       </w:r>
     </w:p>
     <w:p>
@@ -513,8 +507,16 @@
         <w:rPr>
           <w:rFonts w:eastAsia="Times New Roman"/>
         </w:rPr>
-        <w:t>Employee search and listing</w:t>
-      </w:r>
+        <w:t xml:space="preserve">Employee search and </w:t>
+      </w:r>
+      <w:proofErr w:type="spellStart"/>
+      <w:r>
+        <w:rPr>
+          <w:rFonts w:eastAsia="Times New Roman"/>
+        </w:rPr>
+        <w:t>listin</w:t>
+      </w:r>
+      <w:proofErr w:type="spellEnd"/>
     </w:p>
     <w:p>
       <w:pPr>
@@ -533,7 +535,19 @@
         <w:rPr>
           <w:rFonts w:eastAsia="Times New Roman"/>
         </w:rPr>
-        <w:t>Location finder</w:t>
+        <w:t>L</w:t>
+      </w:r>
+      <w:r>
+        <w:rPr>
+          <w:rFonts w:eastAsia="Times New Roman"/>
+        </w:rPr>
+        <w:t>ocation finder</w:t>
+      </w:r>
+      <w:r>
+        <w:rPr>
+          <w:rFonts w:eastAsia="Times New Roman"/>
+        </w:rPr>
+        <w:t xml:space="preserve"> </w:t>
       </w:r>
     </w:p>
     <w:p>
@@ -549,11 +563,19 @@
           <w:rFonts w:eastAsia="Times New Roman"/>
         </w:rPr>
       </w:pPr>
-      <w:r>
-        <w:rPr>
-          <w:rFonts w:eastAsia="Times New Roman"/>
-        </w:rPr>
-        <w:t>Visitor Group Usage</w:t>
+      <w:proofErr w:type="spellStart"/>
+      <w:r>
+        <w:rPr>
+          <w:rFonts w:eastAsia="Times New Roman"/>
+        </w:rPr>
+        <w:t>SiteAttention</w:t>
+      </w:r>
+      <w:proofErr w:type="spellEnd"/>
+      <w:r>
+        <w:rPr>
+          <w:rFonts w:eastAsia="Times New Roman"/>
+        </w:rPr>
+        <w:t xml:space="preserve"> SEO</w:t>
       </w:r>
     </w:p>
     <w:p>
@@ -573,7 +595,7 @@
         <w:rPr>
           <w:rFonts w:eastAsia="Times New Roman"/>
         </w:rPr>
-        <w:t>Style and Script page extensions</w:t>
+        <w:t>Content Collaboration</w:t>
       </w:r>
     </w:p>
     <w:p>
@@ -593,7 +615,7 @@
         <w:rPr>
           <w:rFonts w:eastAsia="Times New Roman"/>
         </w:rPr>
-        <w:t>Instant Templates</w:t>
+        <w:t>Visitor Group Usage</w:t>
       </w:r>
     </w:p>
     <w:p>
@@ -609,25 +631,11 @@
           <w:rFonts w:eastAsia="Times New Roman"/>
         </w:rPr>
       </w:pPr>
-      <w:proofErr w:type="spellStart"/>
-      <w:r>
-        <w:rPr>
-          <w:rFonts w:eastAsia="Times New Roman"/>
-        </w:rPr>
-        <w:t>TedGustaf</w:t>
-      </w:r>
-      <w:proofErr w:type="spellEnd"/>
-      <w:r>
-        <w:rPr>
-          <w:rFonts w:eastAsia="Times New Roman"/>
-        </w:rPr>
-        <w:t xml:space="preserve"> </w:t>
-      </w:r>
-      <w:r>
-        <w:rPr>
-          <w:rFonts w:eastAsia="Times New Roman"/>
-        </w:rPr>
-        <w:t>Google Maps Editor</w:t>
+      <w:r>
+        <w:rPr>
+          <w:rFonts w:eastAsia="Times New Roman"/>
+        </w:rPr>
+        <w:t>Style and Script page extensions</w:t>
       </w:r>
     </w:p>
     <w:p>
@@ -641,38 +649,13 @@
         <w:contextualSpacing w:val="0"/>
         <w:rPr>
           <w:rFonts w:eastAsia="Times New Roman"/>
-          <w:b/>
-        </w:rPr>
-      </w:pPr>
-      <w:r>
-        <w:rPr>
-          <w:rFonts w:eastAsia="Times New Roman"/>
-          <w:b/>
-        </w:rPr>
-        <w:t xml:space="preserve">NEW – </w:t>
-      </w:r>
-      <w:proofErr w:type="spellStart"/>
-      <w:r>
-        <w:rPr>
-          <w:rFonts w:eastAsia="Times New Roman"/>
-          <w:b/>
-        </w:rPr>
-        <w:t>Episerver</w:t>
-      </w:r>
-      <w:proofErr w:type="spellEnd"/>
-      <w:r>
-        <w:rPr>
-          <w:rFonts w:eastAsia="Times New Roman"/>
-          <w:b/>
-        </w:rPr>
-        <w:t xml:space="preserve"> Forms</w:t>
-      </w:r>
-      <w:r>
-        <w:rPr>
-          <w:rFonts w:eastAsia="Times New Roman"/>
-          <w:b/>
-        </w:rPr>
-        <w:t xml:space="preserve">  v 0.21.1.9000</w:t>
+        </w:rPr>
+      </w:pPr>
+      <w:r>
+        <w:rPr>
+          <w:rFonts w:eastAsia="Times New Roman"/>
+        </w:rPr>
+        <w:t>Instant Templates</w:t>
       </w:r>
     </w:p>
     <w:p>
@@ -686,15 +669,27 @@
         <w:contextualSpacing w:val="0"/>
         <w:rPr>
           <w:rFonts w:eastAsia="Times New Roman"/>
-          <w:b/>
-        </w:rPr>
-      </w:pPr>
-      <w:r>
-        <w:rPr>
-          <w:rFonts w:eastAsia="Times New Roman"/>
-          <w:b/>
-        </w:rPr>
-        <w:t>NEW – Weather Block</w:t>
+        </w:rPr>
+      </w:pPr>
+      <w:proofErr w:type="spellStart"/>
+      <w:r>
+        <w:rPr>
+          <w:rFonts w:eastAsia="Times New Roman"/>
+        </w:rPr>
+        <w:t>TedGustaf</w:t>
+      </w:r>
+      <w:proofErr w:type="spellEnd"/>
+      <w:r>
+        <w:rPr>
+          <w:rFonts w:eastAsia="Times New Roman"/>
+        </w:rPr>
+        <w:t xml:space="preserve"> </w:t>
+      </w:r>
+      <w:r>
+        <w:rPr>
+          <w:rFonts w:eastAsia="Times New Roman"/>
+        </w:rPr>
+        <w:t>Google Maps Editor</w:t>
       </w:r>
     </w:p>
     <w:p>
@@ -714,6 +709,100 @@
         <w:rPr>
           <w:rFonts w:eastAsia="Times New Roman"/>
         </w:rPr>
+        <w:t>Weather Block</w:t>
+      </w:r>
+    </w:p>
+    <w:p>
+      <w:pPr>
+        <w:pStyle w:val="ListParagraph"/>
+        <w:numPr>
+          <w:ilvl w:val="0"/>
+          <w:numId w:val="6"/>
+        </w:numPr>
+        <w:spacing w:before="100" w:beforeAutospacing="1" w:after="100" w:afterAutospacing="1"/>
+        <w:contextualSpacing w:val="0"/>
+        <w:rPr>
+          <w:rFonts w:eastAsia="Times New Roman"/>
+          <w:b/>
+        </w:rPr>
+      </w:pPr>
+      <w:r>
+        <w:rPr>
+          <w:rFonts w:eastAsia="Times New Roman"/>
+          <w:b/>
+        </w:rPr>
+        <w:t xml:space="preserve">NEW – </w:t>
+      </w:r>
+      <w:proofErr w:type="spellStart"/>
+      <w:r>
+        <w:rPr>
+          <w:rFonts w:eastAsia="Times New Roman"/>
+          <w:b/>
+        </w:rPr>
+        <w:t>Episerver</w:t>
+      </w:r>
+      <w:proofErr w:type="spellEnd"/>
+      <w:r>
+        <w:rPr>
+          <w:rFonts w:eastAsia="Times New Roman"/>
+          <w:b/>
+        </w:rPr>
+        <w:t xml:space="preserve"> Forms</w:t>
+      </w:r>
+      <w:r>
+        <w:rPr>
+          <w:rFonts w:eastAsia="Times New Roman"/>
+          <w:b/>
+        </w:rPr>
+        <w:t xml:space="preserve">  v</w:t>
+      </w:r>
+      <w:r>
+        <w:rPr>
+          <w:rFonts w:eastAsia="Times New Roman"/>
+          <w:b/>
+        </w:rPr>
+        <w:t xml:space="preserve"> 1</w:t>
+      </w:r>
+    </w:p>
+    <w:p>
+      <w:pPr>
+        <w:pStyle w:val="ListParagraph"/>
+        <w:numPr>
+          <w:ilvl w:val="0"/>
+          <w:numId w:val="6"/>
+        </w:numPr>
+        <w:spacing w:before="100" w:beforeAutospacing="1" w:after="100" w:afterAutospacing="1"/>
+        <w:contextualSpacing w:val="0"/>
+        <w:rPr>
+          <w:rFonts w:eastAsia="Times New Roman"/>
+          <w:b/>
+        </w:rPr>
+      </w:pPr>
+      <w:r>
+        <w:rPr>
+          <w:rFonts w:eastAsia="Times New Roman"/>
+          <w:b/>
+        </w:rPr>
+        <w:t>NEW – Parking Block</w:t>
+      </w:r>
+    </w:p>
+    <w:p>
+      <w:pPr>
+        <w:pStyle w:val="ListParagraph"/>
+        <w:numPr>
+          <w:ilvl w:val="0"/>
+          <w:numId w:val="6"/>
+        </w:numPr>
+        <w:spacing w:before="100" w:beforeAutospacing="1" w:after="100" w:afterAutospacing="1"/>
+        <w:contextualSpacing w:val="0"/>
+        <w:rPr>
+          <w:rFonts w:eastAsia="Times New Roman"/>
+        </w:rPr>
+      </w:pPr>
+      <w:r>
+        <w:rPr>
+          <w:rFonts w:eastAsia="Times New Roman"/>
+        </w:rPr>
         <w:t>More!?</w:t>
       </w:r>
     </w:p>
@@ -722,91 +811,14 @@
         <w:spacing w:before="100" w:beforeAutospacing="1" w:after="100" w:afterAutospacing="1"/>
         <w:rPr>
           <w:rFonts w:eastAsia="Times New Roman"/>
-          <w:u w:val="single"/>
-        </w:rPr>
-      </w:pPr>
-      <w:r>
-        <w:rPr>
-          <w:rFonts w:eastAsia="Times New Roman"/>
-          <w:u w:val="single"/>
-        </w:rPr>
-        <w:t>Back In!</w:t>
-      </w:r>
-    </w:p>
-    <w:p>
-      <w:pPr>
-        <w:spacing w:before="100" w:beforeAutospacing="1" w:after="100" w:afterAutospacing="1"/>
-        <w:rPr>
-          <w:rFonts w:eastAsia="Times New Roman"/>
-        </w:rPr>
-      </w:pPr>
-      <w:r>
-        <w:rPr>
-          <w:rFonts w:eastAsia="Times New Roman"/>
-        </w:rPr>
-        <w:t>The following Add-Ons are now available for version 9.x</w:t>
-      </w:r>
-    </w:p>
-    <w:p>
-      <w:pPr>
-        <w:pStyle w:val="ListParagraph"/>
-        <w:numPr>
-          <w:ilvl w:val="0"/>
-          <w:numId w:val="11"/>
-        </w:numPr>
-        <w:spacing w:before="100" w:beforeAutospacing="1" w:after="100" w:afterAutospacing="1"/>
-        <w:contextualSpacing w:val="0"/>
-        <w:rPr>
-          <w:rFonts w:eastAsia="Times New Roman"/>
-        </w:rPr>
-      </w:pPr>
-      <w:proofErr w:type="spellStart"/>
-      <w:r>
-        <w:rPr>
-          <w:rFonts w:eastAsia="Times New Roman"/>
-        </w:rPr>
-        <w:t>SiteAttention</w:t>
-      </w:r>
-      <w:proofErr w:type="spellEnd"/>
-      <w:r>
-        <w:rPr>
-          <w:rFonts w:eastAsia="Times New Roman"/>
-        </w:rPr>
-        <w:t xml:space="preserve"> SEO</w:t>
-      </w:r>
-    </w:p>
-    <w:p>
-      <w:pPr>
-        <w:pStyle w:val="ListParagraph"/>
-        <w:numPr>
-          <w:ilvl w:val="0"/>
-          <w:numId w:val="11"/>
-        </w:numPr>
-        <w:spacing w:before="100" w:beforeAutospacing="1" w:after="100" w:afterAutospacing="1"/>
-        <w:contextualSpacing w:val="0"/>
-        <w:rPr>
-          <w:rFonts w:eastAsia="Times New Roman"/>
-        </w:rPr>
-      </w:pPr>
-      <w:r>
-        <w:rPr>
-          <w:rFonts w:eastAsia="Times New Roman"/>
-        </w:rPr>
-        <w:t>Content Collaboration</w:t>
-      </w:r>
-    </w:p>
-    <w:p>
-      <w:pPr>
-        <w:spacing w:before="100" w:beforeAutospacing="1" w:after="100" w:afterAutospacing="1"/>
-        <w:rPr>
-          <w:rFonts w:eastAsia="Times New Roman"/>
-        </w:rPr>
-      </w:pPr>
-      <w:r>
-        <w:rPr>
-          <w:rFonts w:eastAsia="Times New Roman"/>
-        </w:rPr>
-        <w:lastRenderedPageBreak/>
+        </w:rPr>
+      </w:pPr>
+      <w:bookmarkStart w:id="0" w:name="_GoBack"/>
+      <w:bookmarkEnd w:id="0"/>
+      <w:r>
+        <w:rPr>
+          <w:rFonts w:eastAsia="Times New Roman"/>
+        </w:rPr>
         <w:t xml:space="preserve">Note:  The </w:t>
       </w:r>
       <w:proofErr w:type="spellStart"/>
@@ -1509,8 +1521,6 @@
       <w:r>
         <w:t>Set up all System Requirements</w:t>
       </w:r>
-      <w:bookmarkStart w:id="0" w:name="_GoBack"/>
-      <w:bookmarkEnd w:id="0"/>
     </w:p>
     <w:p>
       <w:pPr>
@@ -7214,7 +7224,7 @@
 </file>
 
 <file path=customXml/itemProps2.xml><?xml version="1.0" encoding="utf-8"?>
-<ds:datastoreItem xmlns:ds="http://schemas.openxmlformats.org/officeDocument/2006/customXml" ds:itemID="{1F09193E-717F-4C46-BD91-55A69AC760A3}">
+<ds:datastoreItem xmlns:ds="http://schemas.openxmlformats.org/officeDocument/2006/customXml" ds:itemID="{A3F5E4C7-9832-4024-9AD6-CE79B1F66E4F}">
   <ds:schemaRefs>
     <ds:schemaRef ds:uri="http://schemas.openxmlformats.org/officeDocument/2006/bibliography"/>
   </ds:schemaRefs>

</xml_diff>

<commit_message>
Added new icons for Alloy - thanks to Marie Curie and Mark Everard
</commit_message>
<xml_diff>
--- a/Release Notes/Alloy 9 Demo Site.docx
+++ b/Release Notes/Alloy 9 Demo Site.docx
@@ -171,14 +171,12 @@
           <w:rFonts w:eastAsia="Times New Roman"/>
         </w:rPr>
       </w:pPr>
-      <w:proofErr w:type="spellStart"/>
       <w:r>
         <w:rPr>
           <w:rFonts w:eastAsia="Times New Roman"/>
         </w:rPr>
         <w:t>PowerSlice</w:t>
       </w:r>
-      <w:proofErr w:type="spellEnd"/>
     </w:p>
     <w:p>
       <w:pPr>
@@ -253,14 +251,12 @@
           <w:rFonts w:eastAsia="Times New Roman"/>
         </w:rPr>
       </w:pPr>
-      <w:proofErr w:type="spellStart"/>
       <w:r>
         <w:rPr>
           <w:rFonts w:eastAsia="Times New Roman"/>
         </w:rPr>
         <w:t>MenuPin</w:t>
       </w:r>
-      <w:proofErr w:type="spellEnd"/>
     </w:p>
     <w:p>
       <w:pPr>
@@ -395,19 +391,11 @@
           <w:rFonts w:eastAsia="Times New Roman"/>
         </w:rPr>
       </w:pPr>
-      <w:proofErr w:type="spellStart"/>
-      <w:r>
-        <w:rPr>
-          <w:rFonts w:eastAsia="Times New Roman"/>
-        </w:rPr>
-        <w:t>SocialFeedBlock</w:t>
-      </w:r>
-      <w:proofErr w:type="spellEnd"/>
-      <w:r>
-        <w:rPr>
-          <w:rFonts w:eastAsia="Times New Roman"/>
-        </w:rPr>
-        <w:t xml:space="preserve"> to show Twitter, LinkedIn, Facebook feeds</w:t>
+      <w:r>
+        <w:rPr>
+          <w:rFonts w:eastAsia="Times New Roman"/>
+        </w:rPr>
+        <w:t>SocialFeedBlock to show Twitter, LinkedIn, Facebook feeds</w:t>
       </w:r>
     </w:p>
     <w:p>
@@ -449,26 +437,90 @@
           <w:rFonts w:eastAsia="Times New Roman"/>
         </w:rPr>
       </w:pPr>
-      <w:proofErr w:type="spellStart"/>
-      <w:r>
-        <w:rPr>
-          <w:rFonts w:eastAsia="Times New Roman"/>
-        </w:rPr>
-        <w:t>Geta</w:t>
-      </w:r>
-      <w:proofErr w:type="spellEnd"/>
+      <w:r>
+        <w:rPr>
+          <w:rFonts w:eastAsia="Times New Roman"/>
+        </w:rPr>
+        <w:t xml:space="preserve">Geta </w:t>
+      </w:r>
+      <w:r>
+        <w:rPr>
+          <w:rFonts w:eastAsia="Times New Roman"/>
+        </w:rPr>
+        <w:t>SEO Sitemaps</w:t>
+      </w:r>
+    </w:p>
+    <w:p>
+      <w:pPr>
+        <w:pStyle w:val="ListParagraph"/>
+        <w:numPr>
+          <w:ilvl w:val="0"/>
+          <w:numId w:val="6"/>
+        </w:numPr>
+        <w:spacing w:before="100" w:beforeAutospacing="1" w:after="100" w:afterAutospacing="1"/>
+        <w:contextualSpacing w:val="0"/>
+        <w:rPr>
+          <w:rFonts w:eastAsia="Times New Roman"/>
+        </w:rPr>
+      </w:pPr>
+      <w:r>
+        <w:rPr>
+          <w:rFonts w:eastAsia="Times New Roman"/>
+        </w:rPr>
+        <w:t>Possible Robots.txt Handler</w:t>
+      </w:r>
+    </w:p>
+    <w:p>
+      <w:pPr>
+        <w:pStyle w:val="ListParagraph"/>
+        <w:numPr>
+          <w:ilvl w:val="0"/>
+          <w:numId w:val="6"/>
+        </w:numPr>
+        <w:spacing w:before="100" w:beforeAutospacing="1" w:after="100" w:afterAutospacing="1"/>
+        <w:contextualSpacing w:val="0"/>
+        <w:rPr>
+          <w:rFonts w:eastAsia="Times New Roman"/>
+        </w:rPr>
+      </w:pPr>
+      <w:r>
+        <w:rPr>
+          <w:rFonts w:eastAsia="Times New Roman"/>
+        </w:rPr>
+        <w:t>Employee search and listin</w:t>
+      </w:r>
+    </w:p>
+    <w:p>
+      <w:pPr>
+        <w:pStyle w:val="ListParagraph"/>
+        <w:numPr>
+          <w:ilvl w:val="0"/>
+          <w:numId w:val="6"/>
+        </w:numPr>
+        <w:spacing w:before="100" w:beforeAutospacing="1" w:after="100" w:afterAutospacing="1"/>
+        <w:contextualSpacing w:val="0"/>
+        <w:rPr>
+          <w:rFonts w:eastAsia="Times New Roman"/>
+        </w:rPr>
+      </w:pPr>
+      <w:r>
+        <w:rPr>
+          <w:rFonts w:eastAsia="Times New Roman"/>
+        </w:rPr>
+        <w:t>L</w:t>
+      </w:r>
+      <w:r>
+        <w:rPr>
+          <w:rFonts w:eastAsia="Times New Roman"/>
+        </w:rPr>
+        <w:t>ocation finder</w:t>
+      </w:r>
       <w:r>
         <w:rPr>
           <w:rFonts w:eastAsia="Times New Roman"/>
         </w:rPr>
         <w:t xml:space="preserve"> </w:t>
       </w:r>
-      <w:r>
-        <w:rPr>
-          <w:rFonts w:eastAsia="Times New Roman"/>
-        </w:rPr>
-        <w:t>SEO Sitemaps</w:t>
-      </w:r>
     </w:p>
     <w:p>
       <w:pPr>
@@ -487,7 +539,7 @@
         <w:rPr>
           <w:rFonts w:eastAsia="Times New Roman"/>
         </w:rPr>
-        <w:t>Possible Robots.txt Handler</w:t>
+        <w:t>SiteAttention SEO</w:t>
       </w:r>
     </w:p>
     <w:p>
@@ -507,16 +559,8 @@
         <w:rPr>
           <w:rFonts w:eastAsia="Times New Roman"/>
         </w:rPr>
-        <w:t xml:space="preserve">Employee search and </w:t>
-      </w:r>
-      <w:proofErr w:type="spellStart"/>
-      <w:r>
-        <w:rPr>
-          <w:rFonts w:eastAsia="Times New Roman"/>
-        </w:rPr>
-        <w:t>listin</w:t>
-      </w:r>
-      <w:proofErr w:type="spellEnd"/>
+        <w:t>Content Collaboration</w:t>
+      </w:r>
     </w:p>
     <w:p>
       <w:pPr>
@@ -535,19 +579,7 @@
         <w:rPr>
           <w:rFonts w:eastAsia="Times New Roman"/>
         </w:rPr>
-        <w:t>L</w:t>
-      </w:r>
-      <w:r>
-        <w:rPr>
-          <w:rFonts w:eastAsia="Times New Roman"/>
-        </w:rPr>
-        <w:t>ocation finder</w:t>
-      </w:r>
-      <w:r>
-        <w:rPr>
-          <w:rFonts w:eastAsia="Times New Roman"/>
-        </w:rPr>
-        <w:t xml:space="preserve"> </w:t>
+        <w:t>Visitor Group Usage</w:t>
       </w:r>
     </w:p>
     <w:p>
@@ -563,19 +595,11 @@
           <w:rFonts w:eastAsia="Times New Roman"/>
         </w:rPr>
       </w:pPr>
-      <w:proofErr w:type="spellStart"/>
-      <w:r>
-        <w:rPr>
-          <w:rFonts w:eastAsia="Times New Roman"/>
-        </w:rPr>
-        <w:t>SiteAttention</w:t>
-      </w:r>
-      <w:proofErr w:type="spellEnd"/>
-      <w:r>
-        <w:rPr>
-          <w:rFonts w:eastAsia="Times New Roman"/>
-        </w:rPr>
-        <w:t xml:space="preserve"> SEO</w:t>
+      <w:r>
+        <w:rPr>
+          <w:rFonts w:eastAsia="Times New Roman"/>
+        </w:rPr>
+        <w:t>Style and Script page extensions</w:t>
       </w:r>
     </w:p>
     <w:p>
@@ -595,7 +619,7 @@
         <w:rPr>
           <w:rFonts w:eastAsia="Times New Roman"/>
         </w:rPr>
-        <w:t>Content Collaboration</w:t>
+        <w:t>Instant Templates</w:t>
       </w:r>
     </w:p>
     <w:p>
@@ -615,7 +639,13 @@
         <w:rPr>
           <w:rFonts w:eastAsia="Times New Roman"/>
         </w:rPr>
-        <w:t>Visitor Group Usage</w:t>
+        <w:t xml:space="preserve">TedGustaf </w:t>
+      </w:r>
+      <w:r>
+        <w:rPr>
+          <w:rFonts w:eastAsia="Times New Roman"/>
+        </w:rPr>
+        <w:t>Google Maps Editor</w:t>
       </w:r>
     </w:p>
     <w:p>
@@ -635,7 +665,7 @@
         <w:rPr>
           <w:rFonts w:eastAsia="Times New Roman"/>
         </w:rPr>
-        <w:t>Style and Script page extensions</w:t>
+        <w:t>Weather Block</w:t>
       </w:r>
     </w:p>
     <w:p>
@@ -649,13 +679,29 @@
         <w:contextualSpacing w:val="0"/>
         <w:rPr>
           <w:rFonts w:eastAsia="Times New Roman"/>
-        </w:rPr>
-      </w:pPr>
-      <w:r>
-        <w:rPr>
-          <w:rFonts w:eastAsia="Times New Roman"/>
-        </w:rPr>
-        <w:t>Instant Templates</w:t>
+          <w:b/>
+        </w:rPr>
+      </w:pPr>
+      <w:r>
+        <w:rPr>
+          <w:rFonts w:eastAsia="Times New Roman"/>
+          <w:b/>
+        </w:rPr>
+        <w:t>NEW – Episerver Forms</w:t>
+      </w:r>
+      <w:r>
+        <w:rPr>
+          <w:rFonts w:eastAsia="Times New Roman"/>
+          <w:b/>
+        </w:rPr>
+        <w:t xml:space="preserve">  v</w:t>
+      </w:r>
+      <w:r>
+        <w:rPr>
+          <w:rFonts w:eastAsia="Times New Roman"/>
+          <w:b/>
+        </w:rPr>
+        <w:t xml:space="preserve"> 1</w:t>
       </w:r>
     </w:p>
     <w:p>
@@ -669,27 +715,15 @@
         <w:contextualSpacing w:val="0"/>
         <w:rPr>
           <w:rFonts w:eastAsia="Times New Roman"/>
-        </w:rPr>
-      </w:pPr>
-      <w:proofErr w:type="spellStart"/>
-      <w:r>
-        <w:rPr>
-          <w:rFonts w:eastAsia="Times New Roman"/>
-        </w:rPr>
-        <w:t>TedGustaf</w:t>
-      </w:r>
-      <w:proofErr w:type="spellEnd"/>
-      <w:r>
-        <w:rPr>
-          <w:rFonts w:eastAsia="Times New Roman"/>
-        </w:rPr>
-        <w:t xml:space="preserve"> </w:t>
-      </w:r>
-      <w:r>
-        <w:rPr>
-          <w:rFonts w:eastAsia="Times New Roman"/>
-        </w:rPr>
-        <w:t>Google Maps Editor</w:t>
+          <w:b/>
+        </w:rPr>
+      </w:pPr>
+      <w:r>
+        <w:rPr>
+          <w:rFonts w:eastAsia="Times New Roman"/>
+          <w:b/>
+        </w:rPr>
+        <w:t>NEW – Parking Block</w:t>
       </w:r>
     </w:p>
     <w:p>
@@ -709,131 +743,21 @@
         <w:rPr>
           <w:rFonts w:eastAsia="Times New Roman"/>
         </w:rPr>
-        <w:t>Weather Block</w:t>
-      </w:r>
-    </w:p>
-    <w:p>
-      <w:pPr>
-        <w:pStyle w:val="ListParagraph"/>
-        <w:numPr>
-          <w:ilvl w:val="0"/>
-          <w:numId w:val="6"/>
-        </w:numPr>
+        <w:t>More!?</w:t>
+      </w:r>
+    </w:p>
+    <w:p>
+      <w:pPr>
         <w:spacing w:before="100" w:beforeAutospacing="1" w:after="100" w:afterAutospacing="1"/>
-        <w:contextualSpacing w:val="0"/>
-        <w:rPr>
-          <w:rFonts w:eastAsia="Times New Roman"/>
-          <w:b/>
-        </w:rPr>
-      </w:pPr>
-      <w:r>
-        <w:rPr>
-          <w:rFonts w:eastAsia="Times New Roman"/>
-          <w:b/>
-        </w:rPr>
-        <w:t xml:space="preserve">NEW – </w:t>
-      </w:r>
-      <w:proofErr w:type="spellStart"/>
-      <w:r>
-        <w:rPr>
-          <w:rFonts w:eastAsia="Times New Roman"/>
-          <w:b/>
-        </w:rPr>
-        <w:t>Episerver</w:t>
-      </w:r>
-      <w:proofErr w:type="spellEnd"/>
-      <w:r>
-        <w:rPr>
-          <w:rFonts w:eastAsia="Times New Roman"/>
-          <w:b/>
-        </w:rPr>
-        <w:t xml:space="preserve"> Forms</w:t>
-      </w:r>
-      <w:r>
-        <w:rPr>
-          <w:rFonts w:eastAsia="Times New Roman"/>
-          <w:b/>
-        </w:rPr>
-        <w:t xml:space="preserve">  v</w:t>
-      </w:r>
-      <w:r>
-        <w:rPr>
-          <w:rFonts w:eastAsia="Times New Roman"/>
-          <w:b/>
-        </w:rPr>
-        <w:t xml:space="preserve"> 1</w:t>
-      </w:r>
-    </w:p>
-    <w:p>
-      <w:pPr>
-        <w:pStyle w:val="ListParagraph"/>
-        <w:numPr>
-          <w:ilvl w:val="0"/>
-          <w:numId w:val="6"/>
-        </w:numPr>
-        <w:spacing w:before="100" w:beforeAutospacing="1" w:after="100" w:afterAutospacing="1"/>
-        <w:contextualSpacing w:val="0"/>
-        <w:rPr>
-          <w:rFonts w:eastAsia="Times New Roman"/>
-          <w:b/>
-        </w:rPr>
-      </w:pPr>
-      <w:r>
-        <w:rPr>
-          <w:rFonts w:eastAsia="Times New Roman"/>
-          <w:b/>
-        </w:rPr>
-        <w:t>NEW – Parking Block</w:t>
-      </w:r>
-    </w:p>
-    <w:p>
-      <w:pPr>
-        <w:pStyle w:val="ListParagraph"/>
-        <w:numPr>
-          <w:ilvl w:val="0"/>
-          <w:numId w:val="6"/>
-        </w:numPr>
-        <w:spacing w:before="100" w:beforeAutospacing="1" w:after="100" w:afterAutospacing="1"/>
-        <w:contextualSpacing w:val="0"/>
-        <w:rPr>
-          <w:rFonts w:eastAsia="Times New Roman"/>
-        </w:rPr>
-      </w:pPr>
-      <w:r>
-        <w:rPr>
-          <w:rFonts w:eastAsia="Times New Roman"/>
-        </w:rPr>
-        <w:t>More!?</w:t>
-      </w:r>
-    </w:p>
-    <w:p>
-      <w:pPr>
-        <w:spacing w:before="100" w:beforeAutospacing="1" w:after="100" w:afterAutospacing="1"/>
-        <w:rPr>
-          <w:rFonts w:eastAsia="Times New Roman"/>
-        </w:rPr>
-      </w:pPr>
-      <w:bookmarkStart w:id="0" w:name="_GoBack"/>
-      <w:bookmarkEnd w:id="0"/>
-      <w:r>
-        <w:rPr>
-          <w:rFonts w:eastAsia="Times New Roman"/>
-        </w:rPr>
-        <w:t xml:space="preserve">Note:  The </w:t>
-      </w:r>
-      <w:proofErr w:type="spellStart"/>
-      <w:r>
-        <w:rPr>
-          <w:rFonts w:eastAsia="Times New Roman"/>
-        </w:rPr>
-        <w:t>Silverpop</w:t>
-      </w:r>
-      <w:proofErr w:type="spellEnd"/>
-      <w:r>
-        <w:rPr>
-          <w:rFonts w:eastAsia="Times New Roman"/>
-        </w:rPr>
-        <w:t xml:space="preserve"> connector has been removed.  Due to known problem trying to install another connector, it was deemed easier to have no Marketing Automation connectors and let the developer decide which one they wanted to install.</w:t>
+        <w:rPr>
+          <w:rFonts w:eastAsia="Times New Roman"/>
+        </w:rPr>
+      </w:pPr>
+      <w:r>
+        <w:rPr>
+          <w:rFonts w:eastAsia="Times New Roman"/>
+        </w:rPr>
+        <w:t>Note:  The Silverpop connector has been removed.  Due to known problem trying to install another connector, it was deemed easier to have no Marketing Automation connectors and let the developer decide which one they wanted to install.</w:t>
       </w:r>
     </w:p>
     <w:p>
@@ -854,11 +778,9 @@
       <w:pPr>
         <w:pStyle w:val="Heading2"/>
       </w:pPr>
-      <w:proofErr w:type="spellStart"/>
       <w:r>
         <w:t>Configs</w:t>
       </w:r>
-      <w:proofErr w:type="spellEnd"/>
     </w:p>
     <w:p>
       <w:pPr>
@@ -964,15 +886,7 @@
         <w:contextualSpacing w:val="0"/>
       </w:pPr>
       <w:r>
-        <w:t xml:space="preserve">SITE TEMPLATES area with second skeleton site and various </w:t>
-      </w:r>
-      <w:proofErr w:type="spellStart"/>
-      <w:r>
-        <w:t>configs</w:t>
-      </w:r>
-      <w:proofErr w:type="spellEnd"/>
-      <w:r>
-        <w:t xml:space="preserve"> to make your life better</w:t>
+        <w:t>SITE TEMPLATES area with second skeleton site and various configs to make your life better</w:t>
       </w:r>
     </w:p>
     <w:p>
@@ -1011,23 +925,7 @@
         <w:contextualSpacing w:val="0"/>
       </w:pPr>
       <w:r>
-        <w:t xml:space="preserve">Setting a page as “Ready to Publish” under Press Releases will kick off a workflow for approval by Administrators or </w:t>
-      </w:r>
-      <w:proofErr w:type="spellStart"/>
-      <w:r>
-        <w:t>ContentEditors</w:t>
-      </w:r>
-      <w:proofErr w:type="spellEnd"/>
-      <w:r>
-        <w:t xml:space="preserve"> (e.g. </w:t>
-      </w:r>
-      <w:proofErr w:type="spellStart"/>
-      <w:r>
-        <w:t>epiadmin</w:t>
-      </w:r>
-      <w:proofErr w:type="spellEnd"/>
-      <w:r>
-        <w:t>)</w:t>
+        <w:t>Setting a page as “Ready to Publish” under Press Releases will kick off a workflow for approval by Administrators or ContentEditors (e.g. epiadmin)</w:t>
       </w:r>
     </w:p>
     <w:p>
@@ -1040,15 +938,7 @@
         <w:contextualSpacing w:val="0"/>
       </w:pPr>
       <w:r>
-        <w:t xml:space="preserve">Additional workflow </w:t>
-      </w:r>
-      <w:proofErr w:type="spellStart"/>
-      <w:r>
-        <w:t>configs</w:t>
-      </w:r>
-      <w:proofErr w:type="spellEnd"/>
-      <w:r>
-        <w:t xml:space="preserve"> also enabled</w:t>
+        <w:t>Additional workflow configs also enabled</w:t>
       </w:r>
       <w:r>
         <w:t xml:space="preserve"> for pages under Products</w:t>
@@ -1077,39 +967,7 @@
         <w:contextualSpacing w:val="0"/>
       </w:pPr>
       <w:r>
-        <w:t xml:space="preserve">Content collaboration conversations between </w:t>
-      </w:r>
-      <w:proofErr w:type="spellStart"/>
-      <w:r>
-        <w:t>epiadmin</w:t>
-      </w:r>
-      <w:proofErr w:type="spellEnd"/>
-      <w:r>
-        <w:t xml:space="preserve"> and </w:t>
-      </w:r>
-      <w:proofErr w:type="spellStart"/>
-      <w:r>
-        <w:t>nancy</w:t>
-      </w:r>
-      <w:proofErr w:type="spellEnd"/>
-      <w:r>
-        <w:t xml:space="preserve"> if you select About </w:t>
-      </w:r>
-      <w:proofErr w:type="spellStart"/>
-      <w:r>
-        <w:t>Us~News</w:t>
-      </w:r>
-      <w:proofErr w:type="spellEnd"/>
-      <w:r>
-        <w:t xml:space="preserve"> and </w:t>
-      </w:r>
-      <w:proofErr w:type="spellStart"/>
-      <w:r>
-        <w:t>Events~Press</w:t>
-      </w:r>
-      <w:proofErr w:type="spellEnd"/>
-      <w:r>
-        <w:t xml:space="preserve"> Releases</w:t>
+        <w:t>Content collaboration conversations between epiadmin and nancy if you select About Us~News and Events~Press Releases</w:t>
       </w:r>
     </w:p>
     <w:p>
@@ -1343,13 +1201,8 @@
         </w:numPr>
         <w:contextualSpacing w:val="0"/>
       </w:pPr>
-      <w:proofErr w:type="spellStart"/>
-      <w:r>
-        <w:t>PowerSlice</w:t>
-      </w:r>
-      <w:proofErr w:type="spellEnd"/>
-      <w:r>
-        <w:t xml:space="preserve"> moved to left hand side of page for all users</w:t>
+      <w:r>
+        <w:t>PowerSlice moved to left hand side of page for all users</w:t>
       </w:r>
     </w:p>
     <w:p>
@@ -1361,13 +1214,8 @@
         </w:numPr>
         <w:contextualSpacing w:val="0"/>
       </w:pPr>
-      <w:proofErr w:type="spellStart"/>
-      <w:r>
-        <w:t>Geta</w:t>
-      </w:r>
-      <w:proofErr w:type="spellEnd"/>
-      <w:r>
-        <w:t xml:space="preserve"> SEO Sitemaps and Possible Robots.txt CMS Admin configurations</w:t>
+      <w:r>
+        <w:t>Geta SEO Sitemaps and Possible Robots.txt CMS Admin configurations</w:t>
       </w:r>
     </w:p>
     <w:p>
@@ -1450,15 +1298,7 @@
         <w:t xml:space="preserve">Styles </w:t>
       </w:r>
       <w:r>
-        <w:t xml:space="preserve">tab that you can place your own inline or file linked scripts and </w:t>
-      </w:r>
-      <w:proofErr w:type="spellStart"/>
-      <w:r>
-        <w:t>css</w:t>
-      </w:r>
-      <w:proofErr w:type="spellEnd"/>
-      <w:r>
-        <w:t>.  These will render in addition to existing site styles so you can override</w:t>
+        <w:t>tab that you can place your own inline or file linked scripts and css.  These will render in addition to existing site styles so you can override</w:t>
       </w:r>
     </w:p>
     <w:p>
@@ -1501,6 +1341,46 @@
         <w:t>Many more!</w:t>
       </w:r>
     </w:p>
+    <w:p/>
+    <w:p>
+      <w:pPr>
+        <w:spacing w:after="200" w:line="276" w:lineRule="auto"/>
+      </w:pPr>
+      <w:r>
+        <w:br w:type="page"/>
+      </w:r>
+    </w:p>
+    <w:p>
+      <w:pPr>
+        <w:pStyle w:val="Heading2"/>
+      </w:pPr>
+      <w:r>
+        <w:lastRenderedPageBreak/>
+        <w:t>New Icons!</w:t>
+      </w:r>
+    </w:p>
+    <w:p/>
+    <w:p>
+      <w:r>
+        <w:t xml:space="preserve">Thanks to Mark Everard and the team at Marie Curie for coming up with an icon set that they have open sourced.  If you wind up using these in </w:t>
+      </w:r>
+      <w:bookmarkStart w:id="0" w:name="_GoBack"/>
+      <w:bookmarkEnd w:id="0"/>
+      <w:r>
+        <w:t>a live project maybe you may want to donate back to them.</w:t>
+      </w:r>
+    </w:p>
+    <w:p>
+      <w:hyperlink r:id="rId11" w:history="1">
+        <w:r>
+          <w:rPr>
+            <w:rStyle w:val="Hyperlink"/>
+          </w:rPr>
+          <w:t>http://www.markeverard.com/2014/11/17/content-icons-for-episerver/</w:t>
+        </w:r>
+      </w:hyperlink>
+    </w:p>
+    <w:p/>
     <w:p>
       <w:pPr>
         <w:pStyle w:val="Heading2"/>
@@ -1531,7 +1411,7 @@
         </w:numPr>
         <w:contextualSpacing w:val="0"/>
       </w:pPr>
-      <w:hyperlink r:id="rId11" w:history="1">
+      <w:hyperlink r:id="rId12" w:history="1">
         <w:r>
           <w:rPr>
             <w:rStyle w:val="Hyperlink"/>
@@ -1550,15 +1430,7 @@
         <w:contextualSpacing w:val="0"/>
       </w:pPr>
       <w:r>
-        <w:t xml:space="preserve">Set up your own Find index and update </w:t>
-      </w:r>
-      <w:proofErr w:type="spellStart"/>
-      <w:r>
-        <w:t>web.config</w:t>
-      </w:r>
-      <w:proofErr w:type="spellEnd"/>
-      <w:r>
-        <w:t xml:space="preserve"> accordingly  (Alloy Demo Kit won’t run unless this is in place)</w:t>
+        <w:t>Set up your own Find index and update web.config accordingly  (Alloy Demo Kit won’t run unless this is in place)</w:t>
       </w:r>
     </w:p>
     <w:p>
@@ -1575,7 +1447,7 @@
           <w:u w:val="none"/>
         </w:rPr>
       </w:pPr>
-      <w:hyperlink r:id="rId12" w:history="1">
+      <w:hyperlink r:id="rId13" w:history="1">
         <w:r>
           <w:rPr>
             <w:rStyle w:val="Hyperlink"/>
@@ -1606,7 +1478,7 @@
         </w:numPr>
         <w:contextualSpacing w:val="0"/>
       </w:pPr>
-      <w:hyperlink r:id="rId13" w:history="1">
+      <w:hyperlink r:id="rId14" w:history="1">
         <w:r>
           <w:rPr>
             <w:rStyle w:val="Hyperlink"/>
@@ -1722,7 +1594,7 @@
                     <pic:cNvPicPr/>
                   </pic:nvPicPr>
                   <pic:blipFill>
-                    <a:blip r:embed="rId14"/>
+                    <a:blip r:embed="rId15"/>
                     <a:stretch>
                       <a:fillRect/>
                     </a:stretch>
@@ -1770,7 +1642,7 @@
         </w:numPr>
         <w:contextualSpacing w:val="0"/>
       </w:pPr>
-      <w:hyperlink r:id="rId15" w:history="1">
+      <w:hyperlink r:id="rId16" w:history="1">
         <w:r>
           <w:rPr>
             <w:rStyle w:val="Hyperlink"/>
@@ -1789,15 +1661,7 @@
         <w:contextualSpacing w:val="0"/>
       </w:pPr>
       <w:r>
-        <w:t xml:space="preserve">Update setting in the administration interface under </w:t>
-      </w:r>
-      <w:proofErr w:type="spellStart"/>
-      <w:r>
-        <w:t>Config~Manage</w:t>
-      </w:r>
-      <w:proofErr w:type="spellEnd"/>
-      <w:r>
-        <w:t xml:space="preserve"> Websites. Update both sites!</w:t>
+        <w:t>Update setting in the administration interface under Config~Manage Websites. Update both sites!</w:t>
       </w:r>
     </w:p>
     <w:p>
@@ -1810,6 +1674,7 @@
         <w:contextualSpacing w:val="0"/>
       </w:pPr>
       <w:r>
+        <w:lastRenderedPageBreak/>
         <w:t xml:space="preserve">For example, </w:t>
       </w:r>
     </w:p>
@@ -1854,7 +1719,6 @@
           <w:noProof/>
           <w:lang w:val="en-GB" w:eastAsia="en-GB"/>
         </w:rPr>
-        <w:lastRenderedPageBreak/>
         <w:drawing>
           <wp:inline distT="0" distB="0" distL="0" distR="0" wp14:anchorId="0478CD9E" wp14:editId="780DB7EF">
             <wp:extent cx="5387340" cy="2693670"/>
@@ -1871,7 +1735,7 @@
                     <pic:cNvPicPr/>
                   </pic:nvPicPr>
                   <pic:blipFill>
-                    <a:blip r:embed="rId16"/>
+                    <a:blip r:embed="rId17"/>
                     <a:stretch>
                       <a:fillRect/>
                     </a:stretch>
@@ -1919,6 +1783,7 @@
           <w:noProof/>
           <w:lang w:val="en-GB" w:eastAsia="en-GB"/>
         </w:rPr>
+        <w:lastRenderedPageBreak/>
         <w:drawing>
           <wp:inline distT="0" distB="0" distL="0" distR="0" wp14:anchorId="5D16780E" wp14:editId="420889A7">
             <wp:extent cx="3680460" cy="4602480"/>
@@ -1937,7 +1802,7 @@
                     </pic:cNvPicPr>
                   </pic:nvPicPr>
                   <pic:blipFill>
-                    <a:blip r:embed="rId17">
+                    <a:blip r:embed="rId18">
                       <a:extLst>
                         <a:ext uri="{28A0092B-C50C-407E-A947-70E740481C1C}">
                           <a14:useLocalDpi xmlns:a14="http://schemas.microsoft.com/office/drawing/2010/main" val="0"/>
@@ -1995,7 +1860,7 @@
         <w:ind w:left="2520"/>
         <w:contextualSpacing w:val="0"/>
       </w:pPr>
-      <w:hyperlink r:id="rId18" w:history="1">
+      <w:hyperlink r:id="rId19" w:history="1">
         <w:r>
           <w:rPr>
             <w:rStyle w:val="Hyperlink"/>
@@ -2013,7 +1878,6 @@
         </w:numPr>
       </w:pPr>
       <w:r>
-        <w:lastRenderedPageBreak/>
         <w:t>Configure Google Analytics account</w:t>
       </w:r>
     </w:p>
@@ -2055,23 +1919,7 @@
         <w:t>If</w:t>
       </w:r>
       <w:r>
-        <w:t xml:space="preserve"> you want the </w:t>
-      </w:r>
-      <w:proofErr w:type="spellStart"/>
-      <w:r>
-        <w:t>LanguageManager</w:t>
-      </w:r>
-      <w:proofErr w:type="spellEnd"/>
-      <w:r>
-        <w:t xml:space="preserve"> to work you need to set up your own related Bing or Google developer account and update the </w:t>
-      </w:r>
-      <w:proofErr w:type="spellStart"/>
-      <w:r>
-        <w:t>config</w:t>
-      </w:r>
-      <w:proofErr w:type="spellEnd"/>
-      <w:r>
-        <w:t xml:space="preserve"> at:</w:t>
+        <w:t xml:space="preserve"> you want the LanguageManager to work you need to set up your own related Bing or Google developer account and update the config at:</w:t>
       </w:r>
     </w:p>
     <w:p>
@@ -2087,24 +1935,14 @@
         <w:t xml:space="preserve"> </w:t>
       </w:r>
       <w:r>
-        <w:t>\modules\_protected\</w:t>
-      </w:r>
-      <w:proofErr w:type="spellStart"/>
-      <w:r>
-        <w:t>EPiServer.Labs.LanguageManager</w:t>
-      </w:r>
-      <w:proofErr w:type="spellEnd"/>
+        <w:t>\modules\_protected\EPiServer.Labs.LanguageManager</w:t>
+      </w:r>
       <w:r>
         <w:t>\</w:t>
       </w:r>
       <w:r>
-        <w:t xml:space="preserve"> </w:t>
-      </w:r>
-      <w:proofErr w:type="spellStart"/>
-      <w:r>
-        <w:t>EPiServer.LanguageManager.config</w:t>
-      </w:r>
-      <w:proofErr w:type="spellEnd"/>
+        <w:t xml:space="preserve"> EPiServer.LanguageManager.config</w:t>
+      </w:r>
     </w:p>
     <w:p>
       <w:pPr>
@@ -2123,7 +1961,7 @@
       <w:r>
         <w:t xml:space="preserve">Additional info: </w:t>
       </w:r>
-      <w:hyperlink r:id="rId19" w:history="1">
+      <w:hyperlink r:id="rId20" w:history="1">
         <w:r>
           <w:rPr>
             <w:rStyle w:val="Hyperlink"/>
@@ -2216,49 +2054,7 @@
         <w:rPr>
           <w:lang w:val="en-GB"/>
         </w:rPr>
-        <w:t>pen %USERPROFILE%\Documents\</w:t>
-      </w:r>
-      <w:proofErr w:type="spellStart"/>
-      <w:r>
-        <w:rPr>
-          <w:lang w:val="en-GB"/>
-        </w:rPr>
-        <w:t>IISExpress</w:t>
-      </w:r>
-      <w:proofErr w:type="spellEnd"/>
-      <w:r>
-        <w:rPr>
-          <w:lang w:val="en-GB"/>
-        </w:rPr>
-        <w:t>\</w:t>
-      </w:r>
-      <w:proofErr w:type="spellStart"/>
-      <w:r>
-        <w:rPr>
-          <w:lang w:val="en-GB"/>
-        </w:rPr>
-        <w:t>config</w:t>
-      </w:r>
-      <w:proofErr w:type="spellEnd"/>
-      <w:r>
-        <w:rPr>
-          <w:lang w:val="en-GB"/>
-        </w:rPr>
-        <w:t>\</w:t>
-      </w:r>
-      <w:proofErr w:type="spellStart"/>
-      <w:r>
-        <w:rPr>
-          <w:lang w:val="en-GB"/>
-        </w:rPr>
-        <w:t>applicationhost.config</w:t>
-      </w:r>
-      <w:proofErr w:type="spellEnd"/>
-      <w:r>
-        <w:rPr>
-          <w:lang w:val="en-GB"/>
-        </w:rPr>
-        <w:t xml:space="preserve"> in </w:t>
+        <w:t xml:space="preserve">pen %USERPROFILE%\Documents\IISExpress\config\applicationhost.config in </w:t>
       </w:r>
       <w:r>
         <w:rPr>
@@ -2323,25 +2119,7 @@
           <w:sz w:val="19"/>
           <w:szCs w:val="19"/>
         </w:rPr>
-        <w:t xml:space="preserve">                &lt;application path="/" </w:t>
-      </w:r>
-      <w:proofErr w:type="spellStart"/>
-      <w:r>
-        <w:rPr>
-          <w:rFonts w:ascii="Consolas" w:eastAsiaTheme="minorEastAsia" w:hAnsi="Consolas" w:cs="Consolas"/>
-          <w:sz w:val="19"/>
-          <w:szCs w:val="19"/>
-        </w:rPr>
-        <w:t>applicationPool</w:t>
-      </w:r>
-      <w:proofErr w:type="spellEnd"/>
-      <w:r>
-        <w:rPr>
-          <w:rFonts w:ascii="Consolas" w:eastAsiaTheme="minorEastAsia" w:hAnsi="Consolas" w:cs="Consolas"/>
-          <w:sz w:val="19"/>
-          <w:szCs w:val="19"/>
-        </w:rPr>
-        <w:t>="Clr4IntegratedAppPool"&gt;</w:t>
+        <w:t xml:space="preserve">                &lt;application path="/" applicationPool="Clr4IntegratedAppPool"&gt;</w:t>
       </w:r>
     </w:p>
     <w:p>
@@ -2362,43 +2140,48 @@
           <w:sz w:val="19"/>
           <w:szCs w:val="19"/>
         </w:rPr>
-        <w:t>&lt;</w:t>
-      </w:r>
-      <w:proofErr w:type="spellStart"/>
-      <w:r>
+        <w:lastRenderedPageBreak/>
+        <w:t>&lt;virtualDirectory path="/" physicalPath="C:\EPiServer\AlloyDemoKit\src\AlloyDemoKit" /&gt;</w:t>
+      </w:r>
+    </w:p>
+    <w:p>
+      <w:pPr>
+        <w:autoSpaceDE w:val="0"/>
+        <w:autoSpaceDN w:val="0"/>
+        <w:adjustRightInd w:val="0"/>
         <w:rPr>
           <w:rFonts w:ascii="Consolas" w:eastAsiaTheme="minorEastAsia" w:hAnsi="Consolas" w:cs="Consolas"/>
           <w:sz w:val="19"/>
           <w:szCs w:val="19"/>
         </w:rPr>
-        <w:t>virtualDirectory</w:t>
-      </w:r>
-      <w:proofErr w:type="spellEnd"/>
+      </w:pPr>
       <w:r>
         <w:rPr>
           <w:rFonts w:ascii="Consolas" w:eastAsiaTheme="minorEastAsia" w:hAnsi="Consolas" w:cs="Consolas"/>
           <w:sz w:val="19"/>
           <w:szCs w:val="19"/>
         </w:rPr>
-        <w:t xml:space="preserve"> path="/" </w:t>
-      </w:r>
-      <w:proofErr w:type="spellStart"/>
-      <w:r>
+        <w:t xml:space="preserve">                &lt;/application&gt;</w:t>
+      </w:r>
+    </w:p>
+    <w:p>
+      <w:pPr>
+        <w:autoSpaceDE w:val="0"/>
+        <w:autoSpaceDN w:val="0"/>
+        <w:adjustRightInd w:val="0"/>
         <w:rPr>
           <w:rFonts w:ascii="Consolas" w:eastAsiaTheme="minorEastAsia" w:hAnsi="Consolas" w:cs="Consolas"/>
           <w:sz w:val="19"/>
           <w:szCs w:val="19"/>
         </w:rPr>
-        <w:t>physicalPath</w:t>
-      </w:r>
-      <w:proofErr w:type="spellEnd"/>
+      </w:pPr>
       <w:r>
         <w:rPr>
           <w:rFonts w:ascii="Consolas" w:eastAsiaTheme="minorEastAsia" w:hAnsi="Consolas" w:cs="Consolas"/>
           <w:sz w:val="19"/>
           <w:szCs w:val="19"/>
         </w:rPr>
-        <w:t>="C:\EPiServer\AlloyDemoKit\src\AlloyDemoKit" /&gt;</w:t>
+        <w:t xml:space="preserve">                &lt;bindings&gt;</w:t>
       </w:r>
     </w:p>
     <w:p>
@@ -2418,101 +2201,7 @@
           <w:sz w:val="19"/>
           <w:szCs w:val="19"/>
         </w:rPr>
-        <w:t xml:space="preserve">                &lt;/application&gt;</w:t>
-      </w:r>
-    </w:p>
-    <w:p>
-      <w:pPr>
-        <w:autoSpaceDE w:val="0"/>
-        <w:autoSpaceDN w:val="0"/>
-        <w:adjustRightInd w:val="0"/>
-        <w:rPr>
-          <w:rFonts w:ascii="Consolas" w:eastAsiaTheme="minorEastAsia" w:hAnsi="Consolas" w:cs="Consolas"/>
-          <w:sz w:val="19"/>
-          <w:szCs w:val="19"/>
-        </w:rPr>
-      </w:pPr>
-      <w:r>
-        <w:rPr>
-          <w:rFonts w:ascii="Consolas" w:eastAsiaTheme="minorEastAsia" w:hAnsi="Consolas" w:cs="Consolas"/>
-          <w:sz w:val="19"/>
-          <w:szCs w:val="19"/>
-        </w:rPr>
-        <w:t xml:space="preserve">                &lt;</w:t>
-      </w:r>
-      <w:proofErr w:type="gramStart"/>
-      <w:r>
-        <w:rPr>
-          <w:rFonts w:ascii="Consolas" w:eastAsiaTheme="minorEastAsia" w:hAnsi="Consolas" w:cs="Consolas"/>
-          <w:sz w:val="19"/>
-          <w:szCs w:val="19"/>
-        </w:rPr>
-        <w:t>bindings</w:t>
-      </w:r>
-      <w:proofErr w:type="gramEnd"/>
-      <w:r>
-        <w:rPr>
-          <w:rFonts w:ascii="Consolas" w:eastAsiaTheme="minorEastAsia" w:hAnsi="Consolas" w:cs="Consolas"/>
-          <w:sz w:val="19"/>
-          <w:szCs w:val="19"/>
-        </w:rPr>
-        <w:t>&gt;</w:t>
-      </w:r>
-    </w:p>
-    <w:p>
-      <w:pPr>
-        <w:autoSpaceDE w:val="0"/>
-        <w:autoSpaceDN w:val="0"/>
-        <w:adjustRightInd w:val="0"/>
-        <w:rPr>
-          <w:rFonts w:ascii="Consolas" w:eastAsiaTheme="minorEastAsia" w:hAnsi="Consolas" w:cs="Consolas"/>
-          <w:sz w:val="19"/>
-          <w:szCs w:val="19"/>
-        </w:rPr>
-      </w:pPr>
-      <w:r>
-        <w:rPr>
-          <w:rFonts w:ascii="Consolas" w:eastAsiaTheme="minorEastAsia" w:hAnsi="Consolas" w:cs="Consolas"/>
-          <w:sz w:val="19"/>
-          <w:szCs w:val="19"/>
-        </w:rPr>
-        <w:t xml:space="preserve">                    &lt;binding protocol="http" </w:t>
-      </w:r>
-      <w:proofErr w:type="spellStart"/>
-      <w:r>
-        <w:rPr>
-          <w:rFonts w:ascii="Consolas" w:eastAsiaTheme="minorEastAsia" w:hAnsi="Consolas" w:cs="Consolas"/>
-          <w:sz w:val="19"/>
-          <w:szCs w:val="19"/>
-        </w:rPr>
-        <w:t>bindingInformation</w:t>
-      </w:r>
-      <w:proofErr w:type="spellEnd"/>
-      <w:r>
-        <w:rPr>
-          <w:rFonts w:ascii="Consolas" w:eastAsiaTheme="minorEastAsia" w:hAnsi="Consolas" w:cs="Consolas"/>
-          <w:sz w:val="19"/>
-          <w:szCs w:val="19"/>
-        </w:rPr>
-        <w:t>="*:51481</w:t>
-      </w:r>
-      <w:proofErr w:type="gramStart"/>
-      <w:r>
-        <w:rPr>
-          <w:rFonts w:ascii="Consolas" w:eastAsiaTheme="minorEastAsia" w:hAnsi="Consolas" w:cs="Consolas"/>
-          <w:sz w:val="19"/>
-          <w:szCs w:val="19"/>
-        </w:rPr>
-        <w:t>:localhost</w:t>
-      </w:r>
-      <w:proofErr w:type="gramEnd"/>
-      <w:r>
-        <w:rPr>
-          <w:rFonts w:ascii="Consolas" w:eastAsiaTheme="minorEastAsia" w:hAnsi="Consolas" w:cs="Consolas"/>
-          <w:sz w:val="19"/>
-          <w:szCs w:val="19"/>
-        </w:rPr>
-        <w:t>" /&gt;</w:t>
+        <w:t xml:space="preserve">                    &lt;binding protocol="http" bindingInformation="*:51481:localhost" /&gt;</w:t>
       </w:r>
     </w:p>
     <w:p>
@@ -2541,75 +2230,35 @@
           <w:szCs w:val="19"/>
           <w:highlight w:val="yellow"/>
         </w:rPr>
-        <w:t xml:space="preserve">&lt;binding protocol="http" </w:t>
-      </w:r>
-      <w:proofErr w:type="spellStart"/>
-      <w:r>
+        <w:t>&lt;binding protocol="http" bindingInformation="*:51482:localhost" /&gt;</w:t>
+      </w:r>
+    </w:p>
+    <w:p>
+      <w:pPr>
+        <w:autoSpaceDE w:val="0"/>
+        <w:autoSpaceDN w:val="0"/>
+        <w:adjustRightInd w:val="0"/>
         <w:rPr>
           <w:rFonts w:ascii="Consolas" w:eastAsiaTheme="minorEastAsia" w:hAnsi="Consolas" w:cs="Consolas"/>
           <w:sz w:val="19"/>
           <w:szCs w:val="19"/>
-          <w:highlight w:val="yellow"/>
-        </w:rPr>
-        <w:t>bindingInformation</w:t>
-      </w:r>
-      <w:proofErr w:type="spellEnd"/>
+        </w:rPr>
+      </w:pPr>
       <w:r>
         <w:rPr>
           <w:rFonts w:ascii="Consolas" w:eastAsiaTheme="minorEastAsia" w:hAnsi="Consolas" w:cs="Consolas"/>
           <w:sz w:val="19"/>
           <w:szCs w:val="19"/>
-          <w:highlight w:val="yellow"/>
-        </w:rPr>
-        <w:t>="*:51482</w:t>
-      </w:r>
-      <w:proofErr w:type="gramStart"/>
+        </w:rPr>
+        <w:t xml:space="preserve">                &lt;/bindings&gt;</w:t>
+      </w:r>
+    </w:p>
+    <w:p>
       <w:r>
         <w:rPr>
           <w:rFonts w:ascii="Consolas" w:eastAsiaTheme="minorEastAsia" w:hAnsi="Consolas" w:cs="Consolas"/>
           <w:sz w:val="19"/>
           <w:szCs w:val="19"/>
-          <w:highlight w:val="yellow"/>
-        </w:rPr>
-        <w:t>:localhost</w:t>
-      </w:r>
-      <w:proofErr w:type="gramEnd"/>
-      <w:r>
-        <w:rPr>
-          <w:rFonts w:ascii="Consolas" w:eastAsiaTheme="minorEastAsia" w:hAnsi="Consolas" w:cs="Consolas"/>
-          <w:sz w:val="19"/>
-          <w:szCs w:val="19"/>
-          <w:highlight w:val="yellow"/>
-        </w:rPr>
-        <w:t>" /&gt;</w:t>
-      </w:r>
-    </w:p>
-    <w:p>
-      <w:pPr>
-        <w:autoSpaceDE w:val="0"/>
-        <w:autoSpaceDN w:val="0"/>
-        <w:adjustRightInd w:val="0"/>
-        <w:rPr>
-          <w:rFonts w:ascii="Consolas" w:eastAsiaTheme="minorEastAsia" w:hAnsi="Consolas" w:cs="Consolas"/>
-          <w:sz w:val="19"/>
-          <w:szCs w:val="19"/>
-        </w:rPr>
-      </w:pPr>
-      <w:r>
-        <w:rPr>
-          <w:rFonts w:ascii="Consolas" w:eastAsiaTheme="minorEastAsia" w:hAnsi="Consolas" w:cs="Consolas"/>
-          <w:sz w:val="19"/>
-          <w:szCs w:val="19"/>
-        </w:rPr>
-        <w:t xml:space="preserve">                &lt;/bindings&gt;</w:t>
-      </w:r>
-    </w:p>
-    <w:p>
-      <w:r>
-        <w:rPr>
-          <w:rFonts w:ascii="Consolas" w:eastAsiaTheme="minorEastAsia" w:hAnsi="Consolas" w:cs="Consolas"/>
-          <w:sz w:val="19"/>
-          <w:szCs w:val="19"/>
         </w:rPr>
         <w:t xml:space="preserve">            &lt;/site&gt;</w:t>
       </w:r>
@@ -2671,21 +2320,7 @@
         <w:rPr>
           <w:lang w:val="en-GB"/>
         </w:rPr>
-        <w:t xml:space="preserve">&lt;binding protocol="http" </w:t>
-      </w:r>
-      <w:proofErr w:type="spellStart"/>
-      <w:r>
-        <w:rPr>
-          <w:lang w:val="en-GB"/>
-        </w:rPr>
-        <w:t>bindingInformation</w:t>
-      </w:r>
-      <w:proofErr w:type="spellEnd"/>
-      <w:r>
-        <w:rPr>
-          <w:lang w:val="en-GB"/>
-        </w:rPr>
-        <w:t>="*:</w:t>
+        <w:t>&lt;binding protocol="http" bindingInformation="*:</w:t>
       </w:r>
       <w:r>
         <w:rPr>
@@ -2754,13 +2389,8 @@
         <w:contextualSpacing w:val="0"/>
       </w:pPr>
       <w:r>
-        <w:t xml:space="preserve">U: </w:t>
-      </w:r>
-      <w:proofErr w:type="spellStart"/>
-      <w:r>
-        <w:t>epiadmin</w:t>
-      </w:r>
-      <w:proofErr w:type="spellEnd"/>
+        <w:t>U: epiadmin</w:t>
+      </w:r>
     </w:p>
     <w:p>
       <w:pPr>
@@ -2772,13 +2402,8 @@
         <w:contextualSpacing w:val="0"/>
       </w:pPr>
       <w:r>
-        <w:t xml:space="preserve">P: </w:t>
-      </w:r>
-      <w:proofErr w:type="spellStart"/>
-      <w:r>
-        <w:t>ep!pass</w:t>
-      </w:r>
-      <w:proofErr w:type="spellEnd"/>
+        <w:t>P: ep!pass</w:t>
+      </w:r>
     </w:p>
     <w:p>
       <w:pPr>
@@ -2803,13 +2428,8 @@
         <w:contextualSpacing w:val="0"/>
       </w:pPr>
       <w:r>
-        <w:t xml:space="preserve">U: </w:t>
-      </w:r>
-      <w:proofErr w:type="spellStart"/>
-      <w:r>
-        <w:t>nancy</w:t>
-      </w:r>
-      <w:proofErr w:type="spellEnd"/>
+        <w:t>U: nancy</w:t>
+      </w:r>
     </w:p>
     <w:p>
       <w:pPr>
@@ -2821,13 +2441,8 @@
         <w:contextualSpacing w:val="0"/>
       </w:pPr>
       <w:r>
-        <w:t xml:space="preserve">P: </w:t>
-      </w:r>
-      <w:proofErr w:type="spellStart"/>
-      <w:r>
-        <w:t>ep!pass</w:t>
-      </w:r>
-      <w:proofErr w:type="spellEnd"/>
+        <w:t>P: ep!pass</w:t>
+      </w:r>
     </w:p>
     <w:p>
       <w:pPr>
@@ -2878,13 +2493,8 @@
         <w:contextualSpacing w:val="0"/>
       </w:pPr>
       <w:r>
-        <w:t xml:space="preserve">P: </w:t>
-      </w:r>
-      <w:proofErr w:type="spellStart"/>
-      <w:r>
-        <w:t>ep!pass</w:t>
-      </w:r>
-      <w:proofErr w:type="spellEnd"/>
+        <w:t>P: ep!pass</w:t>
+      </w:r>
     </w:p>
     <w:p>
       <w:pPr>
@@ -2910,7 +2520,6 @@
         <w:pStyle w:val="Heading2"/>
       </w:pPr>
       <w:r>
-        <w:lastRenderedPageBreak/>
         <w:t>Updates</w:t>
       </w:r>
     </w:p>
@@ -2924,47 +2533,7 @@
         <w:contextualSpacing w:val="0"/>
       </w:pPr>
       <w:r>
-        <w:t>If you apply EPiServer updates at any time and need to perform a database upgrade via the Visual Studio Package Console using the “update-</w:t>
-      </w:r>
-      <w:proofErr w:type="spellStart"/>
-      <w:r>
-        <w:t>epidatabase</w:t>
-      </w:r>
-      <w:proofErr w:type="spellEnd"/>
-      <w:r>
-        <w:t xml:space="preserve">” database command you need to update the </w:t>
-      </w:r>
-      <w:proofErr w:type="spellStart"/>
-      <w:r>
-        <w:t>connectionStrings</w:t>
-      </w:r>
-      <w:proofErr w:type="spellEnd"/>
-      <w:r>
-        <w:t xml:space="preserve">. Currently these are using </w:t>
-      </w:r>
-      <w:proofErr w:type="spellStart"/>
-      <w:r>
-        <w:t>LocalDB</w:t>
-      </w:r>
-      <w:proofErr w:type="spellEnd"/>
-      <w:r>
-        <w:t xml:space="preserve"> settings and will not work as expected in this scenario. Change the settings for </w:t>
-      </w:r>
-      <w:proofErr w:type="spellStart"/>
-      <w:r>
-        <w:t>AttachDbFilename</w:t>
-      </w:r>
-      <w:proofErr w:type="spellEnd"/>
-      <w:r>
-        <w:t xml:space="preserve"> to the local path, run the </w:t>
-      </w:r>
-      <w:proofErr w:type="spellStart"/>
-      <w:r>
-        <w:t>upgade</w:t>
-      </w:r>
-      <w:proofErr w:type="spellEnd"/>
-      <w:r>
-        <w:t xml:space="preserve">, and then reset it back to what it was previously. </w:t>
+        <w:t xml:space="preserve">If you apply EPiServer updates at any time and need to perform a database upgrade via the Visual Studio Package Console using the “update-epidatabase” database command you need to update the connectionStrings. Currently these are using LocalDB settings and will not work as expected in this scenario. Change the settings for AttachDbFilename to the local path, run the upgade, and then reset it back to what it was previously. </w:t>
       </w:r>
     </w:p>
     <w:p>
@@ -2976,25 +2545,15 @@
         </w:numPr>
         <w:contextualSpacing w:val="0"/>
       </w:pPr>
-      <w:proofErr w:type="spellStart"/>
-      <w:r>
-        <w:t>AttachDbFilename</w:t>
-      </w:r>
-      <w:proofErr w:type="spellEnd"/>
-      <w:r>
-        <w:t>=c:\path\to\your\</w:t>
+      <w:r>
+        <w:t>AttachDbFilename=c:\path\to\your\</w:t>
       </w:r>
       <w:r>
         <w:t>&lt;database&gt;</w:t>
       </w:r>
       <w:r>
-        <w:t>.</w:t>
-      </w:r>
-      <w:proofErr w:type="spellStart"/>
-      <w:r>
-        <w:t>mdf</w:t>
-      </w:r>
-      <w:proofErr w:type="spellEnd"/>
+        <w:t>.mdf</w:t>
+      </w:r>
     </w:p>
     <w:p>
       <w:pPr>
@@ -3014,7 +2573,7 @@
         <w:pStyle w:val="ListParagraph"/>
         <w:ind w:left="1440"/>
       </w:pPr>
-      <w:hyperlink r:id="rId20" w:history="1">
+      <w:hyperlink r:id="rId21" w:history="1">
         <w:r>
           <w:rPr>
             <w:rStyle w:val="Hyperlink"/>
@@ -3051,8 +2610,8 @@
     </w:p>
     <w:p/>
     <w:sectPr>
-      <w:headerReference w:type="default" r:id="rId21"/>
-      <w:footerReference w:type="default" r:id="rId22"/>
+      <w:headerReference w:type="default" r:id="rId22"/>
+      <w:footerReference w:type="default" r:id="rId23"/>
       <w:pgSz w:w="12240" w:h="15840"/>
       <w:pgMar w:top="1440" w:right="1440" w:bottom="1440" w:left="1440" w:header="720" w:footer="720" w:gutter="0"/>
       <w:cols w:space="720"/>
@@ -3228,7 +2787,7 @@
                 <w:sz w:val="16"/>
                 <w:szCs w:val="16"/>
               </w:rPr>
-              <w:t>7</w:t>
+              <w:t>6</w:t>
             </w:r>
             <w:r>
               <w:rPr>
@@ -7224,7 +6783,7 @@
 </file>
 
 <file path=customXml/itemProps2.xml><?xml version="1.0" encoding="utf-8"?>
-<ds:datastoreItem xmlns:ds="http://schemas.openxmlformats.org/officeDocument/2006/customXml" ds:itemID="{A3F5E4C7-9832-4024-9AD6-CE79B1F66E4F}">
+<ds:datastoreItem xmlns:ds="http://schemas.openxmlformats.org/officeDocument/2006/customXml" ds:itemID="{04EBF94C-7A44-4D2C-879F-51DB93B20773}">
   <ds:schemaRefs>
     <ds:schemaRef ds:uri="http://schemas.openxmlformats.org/officeDocument/2006/bibliography"/>
   </ds:schemaRefs>

</xml_diff>

<commit_message>
Upgraded to latest version 9.7.1 Added extra Forms content and Form Feeds
</commit_message>
<xml_diff>
--- a/Release Notes/Alloy 9 Demo Site.docx
+++ b/Release Notes/Alloy 9 Demo Site.docx
@@ -59,7 +59,13 @@
         <w:rPr>
           <w:i/>
         </w:rPr>
-        <w:t>February 18, 2016</w:t>
+        <w:t>March 3</w:t>
+      </w:r>
+      <w:r>
+        <w:rPr>
+          <w:i/>
+        </w:rPr>
+        <w:t>, 2016</w:t>
       </w:r>
     </w:p>
     <w:p>
@@ -745,6 +751,8 @@
         </w:rPr>
         <w:t>More!?</w:t>
       </w:r>
+      <w:bookmarkStart w:id="0" w:name="_GoBack"/>
+      <w:bookmarkEnd w:id="0"/>
     </w:p>
     <w:p>
       <w:pPr>
@@ -1362,12 +1370,7 @@
     <w:p/>
     <w:p>
       <w:r>
-        <w:t xml:space="preserve">Thanks to Mark Everard and the team at Marie Curie for coming up with an icon set that they have open sourced.  If you wind up using these in </w:t>
-      </w:r>
-      <w:bookmarkStart w:id="0" w:name="_GoBack"/>
-      <w:bookmarkEnd w:id="0"/>
-      <w:r>
-        <w:t>a live project maybe you may want to donate back to them.</w:t>
+        <w:t>Thanks to Mark Everard and the team at Marie Curie for coming up with an icon set that they have open sourced.  If you wind up using these in a live project maybe you may want to donate back to them.</w:t>
       </w:r>
     </w:p>
     <w:p>
@@ -2787,7 +2790,7 @@
                 <w:sz w:val="16"/>
                 <w:szCs w:val="16"/>
               </w:rPr>
-              <w:t>6</w:t>
+              <w:t>2</w:t>
             </w:r>
             <w:r>
               <w:rPr>
@@ -6783,7 +6786,7 @@
 </file>
 
 <file path=customXml/itemProps2.xml><?xml version="1.0" encoding="utf-8"?>
-<ds:datastoreItem xmlns:ds="http://schemas.openxmlformats.org/officeDocument/2006/customXml" ds:itemID="{04EBF94C-7A44-4D2C-879F-51DB93B20773}">
+<ds:datastoreItem xmlns:ds="http://schemas.openxmlformats.org/officeDocument/2006/customXml" ds:itemID="{8079004B-FB40-4948-B1A1-7A5C0A45FE38}">
   <ds:schemaRefs>
     <ds:schemaRef ds:uri="http://schemas.openxmlformats.org/officeDocument/2006/bibliography"/>
   </ds:schemaRefs>

</xml_diff>

<commit_message>
CMS upgrade to 9.12.3
Updated all dependencies and 3rd party add-ons to latest version
</commit_message>
<xml_diff>
--- a/Release Notes/Alloy 9 Demo Site.docx
+++ b/Release Notes/Alloy 9 Demo Site.docx
@@ -59,7 +59,7 @@
         <w:rPr>
           <w:i/>
         </w:rPr>
-        <w:t>March 3</w:t>
+        <w:t>03 October</w:t>
       </w:r>
       <w:r>
         <w:rPr>
@@ -79,6 +79,12 @@
           <w:i/>
         </w:rPr>
         <w:t>This is now targeting .NET Framework 4.5.2</w:t>
+      </w:r>
+      <w:r>
+        <w:rPr>
+          <w:i/>
+        </w:rPr>
+        <w:t xml:space="preserve"> and using MVC 5</w:t>
       </w:r>
     </w:p>
     <w:p>
@@ -177,12 +183,14 @@
           <w:rFonts w:eastAsia="Times New Roman"/>
         </w:rPr>
       </w:pPr>
+      <w:proofErr w:type="spellStart"/>
       <w:r>
         <w:rPr>
           <w:rFonts w:eastAsia="Times New Roman"/>
         </w:rPr>
         <w:t>PowerSlice</w:t>
       </w:r>
+      <w:proofErr w:type="spellEnd"/>
     </w:p>
     <w:p>
       <w:pPr>
@@ -257,12 +265,14 @@
           <w:rFonts w:eastAsia="Times New Roman"/>
         </w:rPr>
       </w:pPr>
+      <w:proofErr w:type="spellStart"/>
       <w:r>
         <w:rPr>
           <w:rFonts w:eastAsia="Times New Roman"/>
         </w:rPr>
         <w:t>MenuPin</w:t>
       </w:r>
+      <w:proofErr w:type="spellEnd"/>
     </w:p>
     <w:p>
       <w:pPr>
@@ -397,11 +407,19 @@
           <w:rFonts w:eastAsia="Times New Roman"/>
         </w:rPr>
       </w:pPr>
-      <w:r>
-        <w:rPr>
-          <w:rFonts w:eastAsia="Times New Roman"/>
-        </w:rPr>
-        <w:t>SocialFeedBlock to show Twitter, LinkedIn, Facebook feeds</w:t>
+      <w:proofErr w:type="spellStart"/>
+      <w:r>
+        <w:rPr>
+          <w:rFonts w:eastAsia="Times New Roman"/>
+        </w:rPr>
+        <w:t>SocialFeedBlock</w:t>
+      </w:r>
+      <w:proofErr w:type="spellEnd"/>
+      <w:r>
+        <w:rPr>
+          <w:rFonts w:eastAsia="Times New Roman"/>
+        </w:rPr>
+        <w:t xml:space="preserve"> to show Twitter, LinkedIn, Facebook feeds</w:t>
       </w:r>
     </w:p>
     <w:p>
@@ -443,11 +461,19 @@
           <w:rFonts w:eastAsia="Times New Roman"/>
         </w:rPr>
       </w:pPr>
-      <w:r>
-        <w:rPr>
-          <w:rFonts w:eastAsia="Times New Roman"/>
-        </w:rPr>
-        <w:t xml:space="preserve">Geta </w:t>
+      <w:proofErr w:type="spellStart"/>
+      <w:r>
+        <w:rPr>
+          <w:rFonts w:eastAsia="Times New Roman"/>
+        </w:rPr>
+        <w:t>Geta</w:t>
+      </w:r>
+      <w:proofErr w:type="spellEnd"/>
+      <w:r>
+        <w:rPr>
+          <w:rFonts w:eastAsia="Times New Roman"/>
+        </w:rPr>
+        <w:t xml:space="preserve"> </w:t>
       </w:r>
       <w:r>
         <w:rPr>
@@ -493,8 +519,16 @@
         <w:rPr>
           <w:rFonts w:eastAsia="Times New Roman"/>
         </w:rPr>
-        <w:t>Employee search and listin</w:t>
-      </w:r>
+        <w:t xml:space="preserve">Employee search and </w:t>
+      </w:r>
+      <w:proofErr w:type="spellStart"/>
+      <w:r>
+        <w:rPr>
+          <w:rFonts w:eastAsia="Times New Roman"/>
+        </w:rPr>
+        <w:t>listin</w:t>
+      </w:r>
+      <w:proofErr w:type="spellEnd"/>
     </w:p>
     <w:p>
       <w:pPr>
@@ -541,11 +575,19 @@
           <w:rFonts w:eastAsia="Times New Roman"/>
         </w:rPr>
       </w:pPr>
-      <w:r>
-        <w:rPr>
-          <w:rFonts w:eastAsia="Times New Roman"/>
-        </w:rPr>
-        <w:t>SiteAttention SEO</w:t>
+      <w:proofErr w:type="spellStart"/>
+      <w:r>
+        <w:rPr>
+          <w:rFonts w:eastAsia="Times New Roman"/>
+        </w:rPr>
+        <w:t>SiteAttention</w:t>
+      </w:r>
+      <w:proofErr w:type="spellEnd"/>
+      <w:r>
+        <w:rPr>
+          <w:rFonts w:eastAsia="Times New Roman"/>
+        </w:rPr>
+        <w:t xml:space="preserve"> SEO</w:t>
       </w:r>
     </w:p>
     <w:p>
@@ -641,11 +683,19 @@
           <w:rFonts w:eastAsia="Times New Roman"/>
         </w:rPr>
       </w:pPr>
-      <w:r>
-        <w:rPr>
-          <w:rFonts w:eastAsia="Times New Roman"/>
-        </w:rPr>
-        <w:t xml:space="preserve">TedGustaf </w:t>
+      <w:proofErr w:type="spellStart"/>
+      <w:r>
+        <w:rPr>
+          <w:rFonts w:eastAsia="Times New Roman"/>
+        </w:rPr>
+        <w:t>TedGustaf</w:t>
+      </w:r>
+      <w:proofErr w:type="spellEnd"/>
+      <w:r>
+        <w:rPr>
+          <w:rFonts w:eastAsia="Times New Roman"/>
+        </w:rPr>
+        <w:t xml:space="preserve"> </w:t>
       </w:r>
       <w:r>
         <w:rPr>
@@ -685,87 +735,146 @@
         <w:contextualSpacing w:val="0"/>
         <w:rPr>
           <w:rFonts w:eastAsia="Times New Roman"/>
-          <w:b/>
-        </w:rPr>
-      </w:pPr>
-      <w:r>
-        <w:rPr>
-          <w:rFonts w:eastAsia="Times New Roman"/>
-          <w:b/>
-        </w:rPr>
-        <w:t>NEW – Episerver Forms</w:t>
-      </w:r>
-      <w:r>
-        <w:rPr>
-          <w:rFonts w:eastAsia="Times New Roman"/>
-          <w:b/>
-        </w:rPr>
-        <w:t xml:space="preserve">  v</w:t>
-      </w:r>
-      <w:r>
-        <w:rPr>
-          <w:rFonts w:eastAsia="Times New Roman"/>
-          <w:b/>
-        </w:rPr>
-        <w:t xml:space="preserve"> 1</w:t>
-      </w:r>
-    </w:p>
-    <w:p>
-      <w:pPr>
-        <w:pStyle w:val="ListParagraph"/>
-        <w:numPr>
-          <w:ilvl w:val="0"/>
-          <w:numId w:val="6"/>
-        </w:numPr>
-        <w:spacing w:before="100" w:beforeAutospacing="1" w:after="100" w:afterAutospacing="1"/>
-        <w:contextualSpacing w:val="0"/>
-        <w:rPr>
-          <w:rFonts w:eastAsia="Times New Roman"/>
-          <w:b/>
-        </w:rPr>
-      </w:pPr>
-      <w:r>
-        <w:rPr>
-          <w:rFonts w:eastAsia="Times New Roman"/>
-          <w:b/>
-        </w:rPr>
-        <w:t>NEW – Parking Block</w:t>
-      </w:r>
-    </w:p>
-    <w:p>
-      <w:pPr>
-        <w:pStyle w:val="ListParagraph"/>
-        <w:numPr>
-          <w:ilvl w:val="0"/>
-          <w:numId w:val="6"/>
-        </w:numPr>
-        <w:spacing w:before="100" w:beforeAutospacing="1" w:after="100" w:afterAutospacing="1"/>
-        <w:contextualSpacing w:val="0"/>
-        <w:rPr>
-          <w:rFonts w:eastAsia="Times New Roman"/>
-        </w:rPr>
-      </w:pPr>
-      <w:r>
-        <w:rPr>
-          <w:rFonts w:eastAsia="Times New Roman"/>
-        </w:rPr>
-        <w:t>More!?</w:t>
+        </w:rPr>
+      </w:pPr>
+      <w:proofErr w:type="spellStart"/>
+      <w:r>
+        <w:rPr>
+          <w:rFonts w:eastAsia="Times New Roman"/>
+        </w:rPr>
+        <w:t>Episerver</w:t>
+      </w:r>
+      <w:proofErr w:type="spellEnd"/>
+      <w:r>
+        <w:rPr>
+          <w:rFonts w:eastAsia="Times New Roman"/>
+        </w:rPr>
+        <w:t xml:space="preserve"> Forms</w:t>
+      </w:r>
+      <w:r>
+        <w:rPr>
+          <w:rFonts w:eastAsia="Times New Roman"/>
+        </w:rPr>
+        <w:t xml:space="preserve">  </w:t>
       </w:r>
       <w:bookmarkStart w:id="0" w:name="_GoBack"/>
       <w:bookmarkEnd w:id="0"/>
     </w:p>
     <w:p>
       <w:pPr>
+        <w:pStyle w:val="ListParagraph"/>
+        <w:numPr>
+          <w:ilvl w:val="0"/>
+          <w:numId w:val="6"/>
+        </w:numPr>
         <w:spacing w:before="100" w:beforeAutospacing="1" w:after="100" w:afterAutospacing="1"/>
-        <w:rPr>
-          <w:rFonts w:eastAsia="Times New Roman"/>
-        </w:rPr>
-      </w:pPr>
-      <w:r>
-        <w:rPr>
-          <w:rFonts w:eastAsia="Times New Roman"/>
-        </w:rPr>
-        <w:t>Note:  The Silverpop connector has been removed.  Due to known problem trying to install another connector, it was deemed easier to have no Marketing Automation connectors and let the developer decide which one they wanted to install.</w:t>
+        <w:contextualSpacing w:val="0"/>
+        <w:rPr>
+          <w:rFonts w:eastAsia="Times New Roman"/>
+        </w:rPr>
+      </w:pPr>
+      <w:r>
+        <w:rPr>
+          <w:rFonts w:eastAsia="Times New Roman"/>
+        </w:rPr>
+        <w:t>Parking Block</w:t>
+      </w:r>
+    </w:p>
+    <w:p>
+      <w:pPr>
+        <w:pStyle w:val="ListParagraph"/>
+        <w:numPr>
+          <w:ilvl w:val="0"/>
+          <w:numId w:val="6"/>
+        </w:numPr>
+        <w:spacing w:before="100" w:beforeAutospacing="1" w:after="100" w:afterAutospacing="1"/>
+        <w:contextualSpacing w:val="0"/>
+        <w:rPr>
+          <w:rFonts w:eastAsia="Times New Roman"/>
+        </w:rPr>
+      </w:pPr>
+      <w:r>
+        <w:rPr>
+          <w:rFonts w:eastAsia="Times New Roman"/>
+        </w:rPr>
+        <w:t>Version Checker</w:t>
+      </w:r>
+    </w:p>
+    <w:p>
+      <w:pPr>
+        <w:pStyle w:val="ListParagraph"/>
+        <w:numPr>
+          <w:ilvl w:val="0"/>
+          <w:numId w:val="6"/>
+        </w:numPr>
+        <w:spacing w:before="100" w:beforeAutospacing="1" w:after="100" w:afterAutospacing="1"/>
+        <w:contextualSpacing w:val="0"/>
+        <w:rPr>
+          <w:rFonts w:eastAsia="Times New Roman"/>
+        </w:rPr>
+      </w:pPr>
+      <w:proofErr w:type="spellStart"/>
+      <w:r>
+        <w:rPr>
+          <w:rFonts w:eastAsia="Times New Roman"/>
+        </w:rPr>
+        <w:t>Sql</w:t>
+      </w:r>
+      <w:proofErr w:type="spellEnd"/>
+      <w:r>
+        <w:rPr>
+          <w:rFonts w:eastAsia="Times New Roman"/>
+        </w:rPr>
+        <w:t xml:space="preserve"> Localization Provider</w:t>
+      </w:r>
+    </w:p>
+    <w:p>
+      <w:pPr>
+        <w:pStyle w:val="ListParagraph"/>
+        <w:numPr>
+          <w:ilvl w:val="0"/>
+          <w:numId w:val="6"/>
+        </w:numPr>
+        <w:spacing w:before="100" w:beforeAutospacing="1" w:after="100" w:afterAutospacing="1"/>
+        <w:contextualSpacing w:val="0"/>
+        <w:rPr>
+          <w:rFonts w:eastAsia="Times New Roman"/>
+        </w:rPr>
+      </w:pPr>
+      <w:r>
+        <w:rPr>
+          <w:rFonts w:eastAsia="Times New Roman"/>
+        </w:rPr>
+        <w:t>More!?</w:t>
+      </w:r>
+    </w:p>
+    <w:p>
+      <w:pPr>
+        <w:spacing w:before="100" w:beforeAutospacing="1" w:after="100" w:afterAutospacing="1"/>
+        <w:rPr>
+          <w:rFonts w:eastAsia="Times New Roman"/>
+        </w:rPr>
+      </w:pPr>
+      <w:r>
+        <w:rPr>
+          <w:rFonts w:eastAsia="Times New Roman"/>
+        </w:rPr>
+        <w:lastRenderedPageBreak/>
+        <w:t xml:space="preserve">Note:  The </w:t>
+      </w:r>
+      <w:proofErr w:type="spellStart"/>
+      <w:r>
+        <w:rPr>
+          <w:rFonts w:eastAsia="Times New Roman"/>
+        </w:rPr>
+        <w:t>Silverpop</w:t>
+      </w:r>
+      <w:proofErr w:type="spellEnd"/>
+      <w:r>
+        <w:rPr>
+          <w:rFonts w:eastAsia="Times New Roman"/>
+        </w:rPr>
+        <w:t xml:space="preserve"> connector has been removed.  Due to known problem trying to install another connector, it was deemed easier to have no Marketing Automation connectors and let the developer decide which one they wanted to install.</w:t>
       </w:r>
     </w:p>
     <w:p>
@@ -786,9 +895,11 @@
       <w:pPr>
         <w:pStyle w:val="Heading2"/>
       </w:pPr>
+      <w:proofErr w:type="spellStart"/>
       <w:r>
         <w:t>Configs</w:t>
       </w:r>
+      <w:proofErr w:type="spellEnd"/>
     </w:p>
     <w:p>
       <w:pPr>
@@ -894,7 +1005,15 @@
         <w:contextualSpacing w:val="0"/>
       </w:pPr>
       <w:r>
-        <w:t>SITE TEMPLATES area with second skeleton site and various configs to make your life better</w:t>
+        <w:t xml:space="preserve">SITE TEMPLATES area with second skeleton site and various </w:t>
+      </w:r>
+      <w:proofErr w:type="spellStart"/>
+      <w:r>
+        <w:t>configs</w:t>
+      </w:r>
+      <w:proofErr w:type="spellEnd"/>
+      <w:r>
+        <w:t xml:space="preserve"> to make your life better</w:t>
       </w:r>
     </w:p>
     <w:p>
@@ -933,7 +1052,23 @@
         <w:contextualSpacing w:val="0"/>
       </w:pPr>
       <w:r>
-        <w:t>Setting a page as “Ready to Publish” under Press Releases will kick off a workflow for approval by Administrators or ContentEditors (e.g. epiadmin)</w:t>
+        <w:t xml:space="preserve">Setting a page as “Ready to Publish” under Press Releases will kick off a workflow for approval by Administrators or </w:t>
+      </w:r>
+      <w:proofErr w:type="spellStart"/>
+      <w:r>
+        <w:t>ContentEditors</w:t>
+      </w:r>
+      <w:proofErr w:type="spellEnd"/>
+      <w:r>
+        <w:t xml:space="preserve"> (e.g. </w:t>
+      </w:r>
+      <w:proofErr w:type="spellStart"/>
+      <w:r>
+        <w:t>epiadmin</w:t>
+      </w:r>
+      <w:proofErr w:type="spellEnd"/>
+      <w:r>
+        <w:t>)</w:t>
       </w:r>
     </w:p>
     <w:p>
@@ -946,7 +1081,15 @@
         <w:contextualSpacing w:val="0"/>
       </w:pPr>
       <w:r>
-        <w:t>Additional workflow configs also enabled</w:t>
+        <w:t xml:space="preserve">Additional workflow </w:t>
+      </w:r>
+      <w:proofErr w:type="spellStart"/>
+      <w:r>
+        <w:t>configs</w:t>
+      </w:r>
+      <w:proofErr w:type="spellEnd"/>
+      <w:r>
+        <w:t xml:space="preserve"> also enabled</w:t>
       </w:r>
       <w:r>
         <w:t xml:space="preserve"> for pages under Products</w:t>
@@ -975,7 +1118,39 @@
         <w:contextualSpacing w:val="0"/>
       </w:pPr>
       <w:r>
-        <w:t>Content collaboration conversations between epiadmin and nancy if you select About Us~News and Events~Press Releases</w:t>
+        <w:t xml:space="preserve">Content collaboration conversations between </w:t>
+      </w:r>
+      <w:proofErr w:type="spellStart"/>
+      <w:r>
+        <w:t>epiadmin</w:t>
+      </w:r>
+      <w:proofErr w:type="spellEnd"/>
+      <w:r>
+        <w:t xml:space="preserve"> and </w:t>
+      </w:r>
+      <w:proofErr w:type="spellStart"/>
+      <w:r>
+        <w:t>nancy</w:t>
+      </w:r>
+      <w:proofErr w:type="spellEnd"/>
+      <w:r>
+        <w:t xml:space="preserve"> if you select About </w:t>
+      </w:r>
+      <w:proofErr w:type="spellStart"/>
+      <w:r>
+        <w:t>Us~News</w:t>
+      </w:r>
+      <w:proofErr w:type="spellEnd"/>
+      <w:r>
+        <w:t xml:space="preserve"> and </w:t>
+      </w:r>
+      <w:proofErr w:type="spellStart"/>
+      <w:r>
+        <w:t>Events~Press</w:t>
+      </w:r>
+      <w:proofErr w:type="spellEnd"/>
+      <w:r>
+        <w:t xml:space="preserve"> Releases</w:t>
       </w:r>
     </w:p>
     <w:p>
@@ -1209,8 +1384,13 @@
         </w:numPr>
         <w:contextualSpacing w:val="0"/>
       </w:pPr>
-      <w:r>
-        <w:t>PowerSlice moved to left hand side of page for all users</w:t>
+      <w:proofErr w:type="spellStart"/>
+      <w:r>
+        <w:t>PowerSlice</w:t>
+      </w:r>
+      <w:proofErr w:type="spellEnd"/>
+      <w:r>
+        <w:t xml:space="preserve"> moved to left hand side of page for all users</w:t>
       </w:r>
     </w:p>
     <w:p>
@@ -1222,8 +1402,13 @@
         </w:numPr>
         <w:contextualSpacing w:val="0"/>
       </w:pPr>
-      <w:r>
-        <w:t>Geta SEO Sitemaps and Possible Robots.txt CMS Admin configurations</w:t>
+      <w:proofErr w:type="spellStart"/>
+      <w:r>
+        <w:t>Geta</w:t>
+      </w:r>
+      <w:proofErr w:type="spellEnd"/>
+      <w:r>
+        <w:t xml:space="preserve"> SEO Sitemaps and Possible Robots.txt CMS Admin configurations</w:t>
       </w:r>
     </w:p>
     <w:p>
@@ -1306,7 +1491,15 @@
         <w:t xml:space="preserve">Styles </w:t>
       </w:r>
       <w:r>
-        <w:t>tab that you can place your own inline or file linked scripts and css.  These will render in addition to existing site styles so you can override</w:t>
+        <w:t xml:space="preserve">tab that you can place your own inline or file linked scripts and </w:t>
+      </w:r>
+      <w:proofErr w:type="spellStart"/>
+      <w:r>
+        <w:t>css</w:t>
+      </w:r>
+      <w:proofErr w:type="spellEnd"/>
+      <w:r>
+        <w:t>.  These will render in addition to existing site styles so you can override</w:t>
       </w:r>
     </w:p>
     <w:p>
@@ -1433,7 +1626,15 @@
         <w:contextualSpacing w:val="0"/>
       </w:pPr>
       <w:r>
-        <w:t>Set up your own Find index and update web.config accordingly  (Alloy Demo Kit won’t run unless this is in place)</w:t>
+        <w:t xml:space="preserve">Set up your own Find index and update </w:t>
+      </w:r>
+      <w:proofErr w:type="spellStart"/>
+      <w:r>
+        <w:t>web.config</w:t>
+      </w:r>
+      <w:proofErr w:type="spellEnd"/>
+      <w:r>
+        <w:t xml:space="preserve"> accordingly  (Alloy Demo Kit won’t run unless this is in place)</w:t>
       </w:r>
     </w:p>
     <w:p>
@@ -1664,7 +1865,15 @@
         <w:contextualSpacing w:val="0"/>
       </w:pPr>
       <w:r>
-        <w:t>Update setting in the administration interface under Config~Manage Websites. Update both sites!</w:t>
+        <w:t xml:space="preserve">Update setting in the administration interface under </w:t>
+      </w:r>
+      <w:proofErr w:type="spellStart"/>
+      <w:r>
+        <w:t>Config~Manage</w:t>
+      </w:r>
+      <w:proofErr w:type="spellEnd"/>
+      <w:r>
+        <w:t xml:space="preserve"> Websites. Update both sites!</w:t>
       </w:r>
     </w:p>
     <w:p>
@@ -1922,7 +2131,23 @@
         <w:t>If</w:t>
       </w:r>
       <w:r>
-        <w:t xml:space="preserve"> you want the LanguageManager to work you need to set up your own related Bing or Google developer account and update the config at:</w:t>
+        <w:t xml:space="preserve"> you want the </w:t>
+      </w:r>
+      <w:proofErr w:type="spellStart"/>
+      <w:r>
+        <w:t>LanguageManager</w:t>
+      </w:r>
+      <w:proofErr w:type="spellEnd"/>
+      <w:r>
+        <w:t xml:space="preserve"> to work you need to set up your own related Bing or Google developer account and update the </w:t>
+      </w:r>
+      <w:proofErr w:type="spellStart"/>
+      <w:r>
+        <w:t>config</w:t>
+      </w:r>
+      <w:proofErr w:type="spellEnd"/>
+      <w:r>
+        <w:t xml:space="preserve"> at:</w:t>
       </w:r>
     </w:p>
     <w:p>
@@ -1938,14 +2163,24 @@
         <w:t xml:space="preserve"> </w:t>
       </w:r>
       <w:r>
-        <w:t>\modules\_protected\EPiServer.Labs.LanguageManager</w:t>
-      </w:r>
+        <w:t>\modules\_protected\</w:t>
+      </w:r>
+      <w:proofErr w:type="spellStart"/>
+      <w:r>
+        <w:t>EPiServer.Labs.LanguageManager</w:t>
+      </w:r>
+      <w:proofErr w:type="spellEnd"/>
       <w:r>
         <w:t>\</w:t>
       </w:r>
       <w:r>
-        <w:t xml:space="preserve"> EPiServer.LanguageManager.config</w:t>
-      </w:r>
+        <w:t xml:space="preserve"> </w:t>
+      </w:r>
+      <w:proofErr w:type="spellStart"/>
+      <w:r>
+        <w:t>EPiServer.LanguageManager.config</w:t>
+      </w:r>
+      <w:proofErr w:type="spellEnd"/>
     </w:p>
     <w:p>
       <w:pPr>
@@ -2057,7 +2292,49 @@
         <w:rPr>
           <w:lang w:val="en-GB"/>
         </w:rPr>
-        <w:t xml:space="preserve">pen %USERPROFILE%\Documents\IISExpress\config\applicationhost.config in </w:t>
+        <w:t>pen %USERPROFILE%\Documents\</w:t>
+      </w:r>
+      <w:proofErr w:type="spellStart"/>
+      <w:r>
+        <w:rPr>
+          <w:lang w:val="en-GB"/>
+        </w:rPr>
+        <w:t>IISExpress</w:t>
+      </w:r>
+      <w:proofErr w:type="spellEnd"/>
+      <w:r>
+        <w:rPr>
+          <w:lang w:val="en-GB"/>
+        </w:rPr>
+        <w:t>\</w:t>
+      </w:r>
+      <w:proofErr w:type="spellStart"/>
+      <w:r>
+        <w:rPr>
+          <w:lang w:val="en-GB"/>
+        </w:rPr>
+        <w:t>config</w:t>
+      </w:r>
+      <w:proofErr w:type="spellEnd"/>
+      <w:r>
+        <w:rPr>
+          <w:lang w:val="en-GB"/>
+        </w:rPr>
+        <w:t>\</w:t>
+      </w:r>
+      <w:proofErr w:type="spellStart"/>
+      <w:r>
+        <w:rPr>
+          <w:lang w:val="en-GB"/>
+        </w:rPr>
+        <w:t>applicationhost.config</w:t>
+      </w:r>
+      <w:proofErr w:type="spellEnd"/>
+      <w:r>
+        <w:rPr>
+          <w:lang w:val="en-GB"/>
+        </w:rPr>
+        <w:t xml:space="preserve"> in </w:t>
       </w:r>
       <w:r>
         <w:rPr>
@@ -2122,7 +2399,25 @@
           <w:sz w:val="19"/>
           <w:szCs w:val="19"/>
         </w:rPr>
-        <w:t xml:space="preserve">                &lt;application path="/" applicationPool="Clr4IntegratedAppPool"&gt;</w:t>
+        <w:t xml:space="preserve">                &lt;application path="/" </w:t>
+      </w:r>
+      <w:proofErr w:type="spellStart"/>
+      <w:r>
+        <w:rPr>
+          <w:rFonts w:ascii="Consolas" w:eastAsiaTheme="minorEastAsia" w:hAnsi="Consolas" w:cs="Consolas"/>
+          <w:sz w:val="19"/>
+          <w:szCs w:val="19"/>
+        </w:rPr>
+        <w:t>applicationPool</w:t>
+      </w:r>
+      <w:proofErr w:type="spellEnd"/>
+      <w:r>
+        <w:rPr>
+          <w:rFonts w:ascii="Consolas" w:eastAsiaTheme="minorEastAsia" w:hAnsi="Consolas" w:cs="Consolas"/>
+          <w:sz w:val="19"/>
+          <w:szCs w:val="19"/>
+        </w:rPr>
+        <w:t>="Clr4IntegratedAppPool"&gt;</w:t>
       </w:r>
     </w:p>
     <w:p>
@@ -2144,7 +2439,43 @@
           <w:szCs w:val="19"/>
         </w:rPr>
         <w:lastRenderedPageBreak/>
-        <w:t>&lt;virtualDirectory path="/" physicalPath="C:\EPiServer\AlloyDemoKit\src\AlloyDemoKit" /&gt;</w:t>
+        <w:t>&lt;</w:t>
+      </w:r>
+      <w:proofErr w:type="spellStart"/>
+      <w:r>
+        <w:rPr>
+          <w:rFonts w:ascii="Consolas" w:eastAsiaTheme="minorEastAsia" w:hAnsi="Consolas" w:cs="Consolas"/>
+          <w:sz w:val="19"/>
+          <w:szCs w:val="19"/>
+        </w:rPr>
+        <w:t>virtualDirectory</w:t>
+      </w:r>
+      <w:proofErr w:type="spellEnd"/>
+      <w:r>
+        <w:rPr>
+          <w:rFonts w:ascii="Consolas" w:eastAsiaTheme="minorEastAsia" w:hAnsi="Consolas" w:cs="Consolas"/>
+          <w:sz w:val="19"/>
+          <w:szCs w:val="19"/>
+        </w:rPr>
+        <w:t xml:space="preserve"> path="/" </w:t>
+      </w:r>
+      <w:proofErr w:type="spellStart"/>
+      <w:r>
+        <w:rPr>
+          <w:rFonts w:ascii="Consolas" w:eastAsiaTheme="minorEastAsia" w:hAnsi="Consolas" w:cs="Consolas"/>
+          <w:sz w:val="19"/>
+          <w:szCs w:val="19"/>
+        </w:rPr>
+        <w:t>physicalPath</w:t>
+      </w:r>
+      <w:proofErr w:type="spellEnd"/>
+      <w:r>
+        <w:rPr>
+          <w:rFonts w:ascii="Consolas" w:eastAsiaTheme="minorEastAsia" w:hAnsi="Consolas" w:cs="Consolas"/>
+          <w:sz w:val="19"/>
+          <w:szCs w:val="19"/>
+        </w:rPr>
+        <w:t>="C:\EPiServer\AlloyDemoKit\src\AlloyDemoKit" /&gt;</w:t>
       </w:r>
     </w:p>
     <w:p>
@@ -2184,7 +2515,25 @@
           <w:sz w:val="19"/>
           <w:szCs w:val="19"/>
         </w:rPr>
-        <w:t xml:space="preserve">                &lt;bindings&gt;</w:t>
+        <w:t xml:space="preserve">                &lt;</w:t>
+      </w:r>
+      <w:proofErr w:type="gramStart"/>
+      <w:r>
+        <w:rPr>
+          <w:rFonts w:ascii="Consolas" w:eastAsiaTheme="minorEastAsia" w:hAnsi="Consolas" w:cs="Consolas"/>
+          <w:sz w:val="19"/>
+          <w:szCs w:val="19"/>
+        </w:rPr>
+        <w:t>bindings</w:t>
+      </w:r>
+      <w:proofErr w:type="gramEnd"/>
+      <w:r>
+        <w:rPr>
+          <w:rFonts w:ascii="Consolas" w:eastAsiaTheme="minorEastAsia" w:hAnsi="Consolas" w:cs="Consolas"/>
+          <w:sz w:val="19"/>
+          <w:szCs w:val="19"/>
+        </w:rPr>
+        <w:t>&gt;</w:t>
       </w:r>
     </w:p>
     <w:p>
@@ -2204,7 +2553,43 @@
           <w:sz w:val="19"/>
           <w:szCs w:val="19"/>
         </w:rPr>
-        <w:t xml:space="preserve">                    &lt;binding protocol="http" bindingInformation="*:51481:localhost" /&gt;</w:t>
+        <w:t xml:space="preserve">                    &lt;binding protocol="http" </w:t>
+      </w:r>
+      <w:proofErr w:type="spellStart"/>
+      <w:r>
+        <w:rPr>
+          <w:rFonts w:ascii="Consolas" w:eastAsiaTheme="minorEastAsia" w:hAnsi="Consolas" w:cs="Consolas"/>
+          <w:sz w:val="19"/>
+          <w:szCs w:val="19"/>
+        </w:rPr>
+        <w:t>bindingInformation</w:t>
+      </w:r>
+      <w:proofErr w:type="spellEnd"/>
+      <w:r>
+        <w:rPr>
+          <w:rFonts w:ascii="Consolas" w:eastAsiaTheme="minorEastAsia" w:hAnsi="Consolas" w:cs="Consolas"/>
+          <w:sz w:val="19"/>
+          <w:szCs w:val="19"/>
+        </w:rPr>
+        <w:t>="*:51481</w:t>
+      </w:r>
+      <w:proofErr w:type="gramStart"/>
+      <w:r>
+        <w:rPr>
+          <w:rFonts w:ascii="Consolas" w:eastAsiaTheme="minorEastAsia" w:hAnsi="Consolas" w:cs="Consolas"/>
+          <w:sz w:val="19"/>
+          <w:szCs w:val="19"/>
+        </w:rPr>
+        <w:t>:localhost</w:t>
+      </w:r>
+      <w:proofErr w:type="gramEnd"/>
+      <w:r>
+        <w:rPr>
+          <w:rFonts w:ascii="Consolas" w:eastAsiaTheme="minorEastAsia" w:hAnsi="Consolas" w:cs="Consolas"/>
+          <w:sz w:val="19"/>
+          <w:szCs w:val="19"/>
+        </w:rPr>
+        <w:t>" /&gt;</w:t>
       </w:r>
     </w:p>
     <w:p>
@@ -2233,7 +2618,47 @@
           <w:szCs w:val="19"/>
           <w:highlight w:val="yellow"/>
         </w:rPr>
-        <w:t>&lt;binding protocol="http" bindingInformation="*:51482:localhost" /&gt;</w:t>
+        <w:t xml:space="preserve">&lt;binding protocol="http" </w:t>
+      </w:r>
+      <w:proofErr w:type="spellStart"/>
+      <w:r>
+        <w:rPr>
+          <w:rFonts w:ascii="Consolas" w:eastAsiaTheme="minorEastAsia" w:hAnsi="Consolas" w:cs="Consolas"/>
+          <w:sz w:val="19"/>
+          <w:szCs w:val="19"/>
+          <w:highlight w:val="yellow"/>
+        </w:rPr>
+        <w:t>bindingInformation</w:t>
+      </w:r>
+      <w:proofErr w:type="spellEnd"/>
+      <w:r>
+        <w:rPr>
+          <w:rFonts w:ascii="Consolas" w:eastAsiaTheme="minorEastAsia" w:hAnsi="Consolas" w:cs="Consolas"/>
+          <w:sz w:val="19"/>
+          <w:szCs w:val="19"/>
+          <w:highlight w:val="yellow"/>
+        </w:rPr>
+        <w:t>="*:51482</w:t>
+      </w:r>
+      <w:proofErr w:type="gramStart"/>
+      <w:r>
+        <w:rPr>
+          <w:rFonts w:ascii="Consolas" w:eastAsiaTheme="minorEastAsia" w:hAnsi="Consolas" w:cs="Consolas"/>
+          <w:sz w:val="19"/>
+          <w:szCs w:val="19"/>
+          <w:highlight w:val="yellow"/>
+        </w:rPr>
+        <w:t>:localhost</w:t>
+      </w:r>
+      <w:proofErr w:type="gramEnd"/>
+      <w:r>
+        <w:rPr>
+          <w:rFonts w:ascii="Consolas" w:eastAsiaTheme="minorEastAsia" w:hAnsi="Consolas" w:cs="Consolas"/>
+          <w:sz w:val="19"/>
+          <w:szCs w:val="19"/>
+          <w:highlight w:val="yellow"/>
+        </w:rPr>
+        <w:t>" /&gt;</w:t>
       </w:r>
     </w:p>
     <w:p>
@@ -2323,7 +2748,21 @@
         <w:rPr>
           <w:lang w:val="en-GB"/>
         </w:rPr>
-        <w:t>&lt;binding protocol="http" bindingInformation="*:</w:t>
+        <w:t xml:space="preserve">&lt;binding protocol="http" </w:t>
+      </w:r>
+      <w:proofErr w:type="spellStart"/>
+      <w:r>
+        <w:rPr>
+          <w:lang w:val="en-GB"/>
+        </w:rPr>
+        <w:t>bindingInformation</w:t>
+      </w:r>
+      <w:proofErr w:type="spellEnd"/>
+      <w:r>
+        <w:rPr>
+          <w:lang w:val="en-GB"/>
+        </w:rPr>
+        <w:t>="*:</w:t>
       </w:r>
       <w:r>
         <w:rPr>
@@ -2392,8 +2831,13 @@
         <w:contextualSpacing w:val="0"/>
       </w:pPr>
       <w:r>
-        <w:t>U: epiadmin</w:t>
-      </w:r>
+        <w:t xml:space="preserve">U: </w:t>
+      </w:r>
+      <w:proofErr w:type="spellStart"/>
+      <w:r>
+        <w:t>epiadmin</w:t>
+      </w:r>
+      <w:proofErr w:type="spellEnd"/>
     </w:p>
     <w:p>
       <w:pPr>
@@ -2405,8 +2849,13 @@
         <w:contextualSpacing w:val="0"/>
       </w:pPr>
       <w:r>
-        <w:t>P: ep!pass</w:t>
-      </w:r>
+        <w:t xml:space="preserve">P: </w:t>
+      </w:r>
+      <w:proofErr w:type="spellStart"/>
+      <w:r>
+        <w:t>ep!pass</w:t>
+      </w:r>
+      <w:proofErr w:type="spellEnd"/>
     </w:p>
     <w:p>
       <w:pPr>
@@ -2431,8 +2880,13 @@
         <w:contextualSpacing w:val="0"/>
       </w:pPr>
       <w:r>
-        <w:t>U: nancy</w:t>
-      </w:r>
+        <w:t xml:space="preserve">U: </w:t>
+      </w:r>
+      <w:proofErr w:type="spellStart"/>
+      <w:r>
+        <w:t>nancy</w:t>
+      </w:r>
+      <w:proofErr w:type="spellEnd"/>
     </w:p>
     <w:p>
       <w:pPr>
@@ -2444,8 +2898,13 @@
         <w:contextualSpacing w:val="0"/>
       </w:pPr>
       <w:r>
-        <w:t>P: ep!pass</w:t>
-      </w:r>
+        <w:t xml:space="preserve">P: </w:t>
+      </w:r>
+      <w:proofErr w:type="spellStart"/>
+      <w:r>
+        <w:t>ep!pass</w:t>
+      </w:r>
+      <w:proofErr w:type="spellEnd"/>
     </w:p>
     <w:p>
       <w:pPr>
@@ -2496,8 +2955,13 @@
         <w:contextualSpacing w:val="0"/>
       </w:pPr>
       <w:r>
-        <w:t>P: ep!pass</w:t>
-      </w:r>
+        <w:t xml:space="preserve">P: </w:t>
+      </w:r>
+      <w:proofErr w:type="spellStart"/>
+      <w:r>
+        <w:t>ep!pass</w:t>
+      </w:r>
+      <w:proofErr w:type="spellEnd"/>
     </w:p>
     <w:p>
       <w:pPr>
@@ -2536,7 +3000,47 @@
         <w:contextualSpacing w:val="0"/>
       </w:pPr>
       <w:r>
-        <w:t xml:space="preserve">If you apply EPiServer updates at any time and need to perform a database upgrade via the Visual Studio Package Console using the “update-epidatabase” database command you need to update the connectionStrings. Currently these are using LocalDB settings and will not work as expected in this scenario. Change the settings for AttachDbFilename to the local path, run the upgade, and then reset it back to what it was previously. </w:t>
+        <w:t>If you apply EPiServer updates at any time and need to perform a database upgrade via the Visual Studio Package Console using the “update-</w:t>
+      </w:r>
+      <w:proofErr w:type="spellStart"/>
+      <w:r>
+        <w:t>epidatabase</w:t>
+      </w:r>
+      <w:proofErr w:type="spellEnd"/>
+      <w:r>
+        <w:t xml:space="preserve">” database command you need to update the </w:t>
+      </w:r>
+      <w:proofErr w:type="spellStart"/>
+      <w:r>
+        <w:t>connectionStrings</w:t>
+      </w:r>
+      <w:proofErr w:type="spellEnd"/>
+      <w:r>
+        <w:t xml:space="preserve">. Currently these are using </w:t>
+      </w:r>
+      <w:proofErr w:type="spellStart"/>
+      <w:r>
+        <w:t>LocalDB</w:t>
+      </w:r>
+      <w:proofErr w:type="spellEnd"/>
+      <w:r>
+        <w:t xml:space="preserve"> settings and will not work as expected in this scenario. Change the settings for </w:t>
+      </w:r>
+      <w:proofErr w:type="spellStart"/>
+      <w:r>
+        <w:t>AttachDbFilename</w:t>
+      </w:r>
+      <w:proofErr w:type="spellEnd"/>
+      <w:r>
+        <w:t xml:space="preserve"> to the local path, run the </w:t>
+      </w:r>
+      <w:proofErr w:type="spellStart"/>
+      <w:r>
+        <w:t>upgade</w:t>
+      </w:r>
+      <w:proofErr w:type="spellEnd"/>
+      <w:r>
+        <w:t xml:space="preserve">, and then reset it back to what it was previously. </w:t>
       </w:r>
     </w:p>
     <w:p>
@@ -2548,15 +3052,25 @@
         </w:numPr>
         <w:contextualSpacing w:val="0"/>
       </w:pPr>
-      <w:r>
-        <w:t>AttachDbFilename=c:\path\to\your\</w:t>
+      <w:proofErr w:type="spellStart"/>
+      <w:r>
+        <w:t>AttachDbFilename</w:t>
+      </w:r>
+      <w:proofErr w:type="spellEnd"/>
+      <w:r>
+        <w:t>=c:\path\to\your\</w:t>
       </w:r>
       <w:r>
         <w:t>&lt;database&gt;</w:t>
       </w:r>
       <w:r>
-        <w:t>.mdf</w:t>
-      </w:r>
+        <w:t>.</w:t>
+      </w:r>
+      <w:proofErr w:type="spellStart"/>
+      <w:r>
+        <w:t>mdf</w:t>
+      </w:r>
+      <w:proofErr w:type="spellEnd"/>
     </w:p>
     <w:p>
       <w:pPr>
@@ -2790,7 +3304,7 @@
                 <w:sz w:val="16"/>
                 <w:szCs w:val="16"/>
               </w:rPr>
-              <w:t>2</w:t>
+              <w:t>5</w:t>
             </w:r>
             <w:r>
               <w:rPr>
@@ -6786,7 +7300,7 @@
 </file>
 
 <file path=customXml/itemProps2.xml><?xml version="1.0" encoding="utf-8"?>
-<ds:datastoreItem xmlns:ds="http://schemas.openxmlformats.org/officeDocument/2006/customXml" ds:itemID="{8079004B-FB40-4948-B1A1-7A5C0A45FE38}">
+<ds:datastoreItem xmlns:ds="http://schemas.openxmlformats.org/officeDocument/2006/customXml" ds:itemID="{645B64A0-476A-4350-9B16-6A5D04246F2F}">
   <ds:schemaRefs>
     <ds:schemaRef ds:uri="http://schemas.openxmlformats.org/officeDocument/2006/bibliography"/>
   </ds:schemaRefs>

</xml_diff>